<commit_message>
imagen mapa mental de ingles
</commit_message>
<xml_diff>
--- a/proyecto/fase02/Actividades_proyecto4/Constructing Personal Learning Environments through ICTMediated.docx
+++ b/proyecto/fase02/Actividades_proyecto4/Constructing Personal Learning Environments through ICTMediated.docx
@@ -26,10 +26,15 @@
           <w:szCs w:val="34"/>
           <w:lang w:val="en-US"/>
         </w:rPr>
-        <w:t xml:space="preserve">Constructing Personal Learning Environments through </w:t>
-      </w:r>
-      <w:proofErr w:type="spellStart"/>
-      <w:r>
+        <w:t>Introduction</w:t>
+      </w:r>
+    </w:p>
+    <w:p>
+      <w:pPr>
+        <w:autoSpaceDE w:val="0"/>
+        <w:autoSpaceDN w:val="0"/>
+        <w:adjustRightInd w:val="0"/>
+        <w:spacing w:after="0" w:line="240" w:lineRule="auto"/>
         <w:rPr>
           <w:rFonts w:ascii="Times New Roman" w:hAnsi="Times New Roman" w:cs="Times New Roman"/>
           <w:b/>
@@ -38,12 +43,434 @@
           <w:szCs w:val="34"/>
           <w:lang w:val="en-US"/>
         </w:rPr>
-        <w:t>ICTMediated</w:t>
-      </w:r>
-      <w:proofErr w:type="spellEnd"/>
-    </w:p>
-    <w:p>
-      <w:pPr>
+      </w:pPr>
+    </w:p>
+    <w:p>
+      <w:pPr>
+        <w:autoSpaceDE w:val="0"/>
+        <w:autoSpaceDN w:val="0"/>
+        <w:adjustRightInd w:val="0"/>
+        <w:spacing w:after="0" w:line="240" w:lineRule="auto"/>
+        <w:rPr>
+          <w:rFonts w:ascii="Times New Roman" w:hAnsi="Times New Roman" w:cs="Times New Roman"/>
+          <w:sz w:val="24"/>
+          <w:szCs w:val="24"/>
+        </w:rPr>
+      </w:pPr>
+      <w:r>
+        <w:rPr>
+          <w:rFonts w:ascii="Times New Roman" w:hAnsi="Times New Roman" w:cs="Times New Roman"/>
+          <w:sz w:val="24"/>
+          <w:szCs w:val="24"/>
+        </w:rPr>
+        <w:t>Un Entorno Personal de Aprendizaje (PLE) es un concepto utilizado para describir el conjunto de herramientas, recursos y entornos digitales que una persona utiliza para facilitar su aprendizaje personalizado. En lugar de depender únicamente de un sistema educativo formal, un PLE permite a los individuos crear su propio entorno de aprendizaje, adaptado a sus necesidades, intereses y estilo de aprendizaje.</w:t>
+      </w:r>
+    </w:p>
+    <w:p>
+      <w:pPr>
+        <w:autoSpaceDE w:val="0"/>
+        <w:autoSpaceDN w:val="0"/>
+        <w:adjustRightInd w:val="0"/>
+        <w:spacing w:after="0" w:line="240" w:lineRule="auto"/>
+        <w:rPr>
+          <w:rFonts w:ascii="Times New Roman" w:hAnsi="Times New Roman" w:cs="Times New Roman"/>
+          <w:sz w:val="24"/>
+          <w:szCs w:val="24"/>
+        </w:rPr>
+      </w:pPr>
+    </w:p>
+    <w:p>
+      <w:pPr>
+        <w:autoSpaceDE w:val="0"/>
+        <w:autoSpaceDN w:val="0"/>
+        <w:adjustRightInd w:val="0"/>
+        <w:spacing w:after="0" w:line="240" w:lineRule="auto"/>
+        <w:rPr>
+          <w:rFonts w:ascii="Times New Roman" w:hAnsi="Times New Roman" w:cs="Times New Roman"/>
+          <w:sz w:val="24"/>
+          <w:szCs w:val="24"/>
+        </w:rPr>
+      </w:pPr>
+      <w:r>
+        <w:rPr>
+          <w:rFonts w:ascii="Times New Roman" w:hAnsi="Times New Roman" w:cs="Times New Roman"/>
+          <w:sz w:val="24"/>
+          <w:szCs w:val="24"/>
+        </w:rPr>
+        <w:t>Las características típicas de un PLE incluyen:</w:t>
+      </w:r>
+    </w:p>
+    <w:p>
+      <w:pPr>
+        <w:autoSpaceDE w:val="0"/>
+        <w:autoSpaceDN w:val="0"/>
+        <w:adjustRightInd w:val="0"/>
+        <w:spacing w:after="0" w:line="240" w:lineRule="auto"/>
+        <w:rPr>
+          <w:rFonts w:ascii="Times New Roman" w:hAnsi="Times New Roman" w:cs="Times New Roman"/>
+          <w:sz w:val="24"/>
+          <w:szCs w:val="24"/>
+        </w:rPr>
+      </w:pPr>
+    </w:p>
+    <w:p>
+      <w:pPr>
+        <w:autoSpaceDE w:val="0"/>
+        <w:autoSpaceDN w:val="0"/>
+        <w:adjustRightInd w:val="0"/>
+        <w:spacing w:after="0" w:line="240" w:lineRule="auto"/>
+        <w:rPr>
+          <w:rFonts w:ascii="Times New Roman" w:hAnsi="Times New Roman" w:cs="Times New Roman"/>
+          <w:sz w:val="24"/>
+          <w:szCs w:val="24"/>
+        </w:rPr>
+      </w:pPr>
+      <w:r>
+        <w:rPr>
+          <w:rFonts w:ascii="Times New Roman" w:hAnsi="Times New Roman" w:cs="Times New Roman"/>
+          <w:sz w:val="24"/>
+          <w:szCs w:val="24"/>
+        </w:rPr>
+        <w:t>Herramientas de comunicación y colaboración: plataformas para conectarse con otras personas, como foros, redes sociales, herramientas de mensajería, etc.</w:t>
+      </w:r>
+    </w:p>
+    <w:p>
+      <w:pPr>
+        <w:autoSpaceDE w:val="0"/>
+        <w:autoSpaceDN w:val="0"/>
+        <w:adjustRightInd w:val="0"/>
+        <w:spacing w:after="0" w:line="240" w:lineRule="auto"/>
+        <w:rPr>
+          <w:rFonts w:ascii="Times New Roman" w:hAnsi="Times New Roman" w:cs="Times New Roman"/>
+          <w:sz w:val="24"/>
+          <w:szCs w:val="24"/>
+        </w:rPr>
+      </w:pPr>
+    </w:p>
+    <w:p>
+      <w:pPr>
+        <w:autoSpaceDE w:val="0"/>
+        <w:autoSpaceDN w:val="0"/>
+        <w:adjustRightInd w:val="0"/>
+        <w:spacing w:after="0" w:line="240" w:lineRule="auto"/>
+        <w:rPr>
+          <w:rFonts w:ascii="Times New Roman" w:hAnsi="Times New Roman" w:cs="Times New Roman"/>
+          <w:sz w:val="24"/>
+          <w:szCs w:val="24"/>
+        </w:rPr>
+      </w:pPr>
+      <w:r>
+        <w:rPr>
+          <w:rFonts w:ascii="Times New Roman" w:hAnsi="Times New Roman" w:cs="Times New Roman"/>
+          <w:sz w:val="24"/>
+          <w:szCs w:val="24"/>
+        </w:rPr>
+        <w:t xml:space="preserve">Recursos educativos en línea: acceso </w:t>
+      </w:r>
+      <w:proofErr w:type="gramStart"/>
+      <w:r>
+        <w:rPr>
+          <w:rFonts w:ascii="Times New Roman" w:hAnsi="Times New Roman" w:cs="Times New Roman"/>
+          <w:sz w:val="24"/>
+          <w:szCs w:val="24"/>
+        </w:rPr>
+        <w:t>a</w:t>
+      </w:r>
+      <w:proofErr w:type="gramEnd"/>
+      <w:r>
+        <w:rPr>
+          <w:rFonts w:ascii="Times New Roman" w:hAnsi="Times New Roman" w:cs="Times New Roman"/>
+          <w:sz w:val="24"/>
+          <w:szCs w:val="24"/>
+        </w:rPr>
+        <w:t xml:space="preserve"> contenido como cursos en línea, tutoriales, videos, blogs y otros materiales educativos.</w:t>
+      </w:r>
+    </w:p>
+    <w:p>
+      <w:pPr>
+        <w:autoSpaceDE w:val="0"/>
+        <w:autoSpaceDN w:val="0"/>
+        <w:adjustRightInd w:val="0"/>
+        <w:spacing w:after="0" w:line="240" w:lineRule="auto"/>
+        <w:rPr>
+          <w:rFonts w:ascii="Times New Roman" w:hAnsi="Times New Roman" w:cs="Times New Roman"/>
+          <w:sz w:val="24"/>
+          <w:szCs w:val="24"/>
+        </w:rPr>
+      </w:pPr>
+    </w:p>
+    <w:p>
+      <w:pPr>
+        <w:autoSpaceDE w:val="0"/>
+        <w:autoSpaceDN w:val="0"/>
+        <w:adjustRightInd w:val="0"/>
+        <w:spacing w:after="0" w:line="240" w:lineRule="auto"/>
+        <w:rPr>
+          <w:rFonts w:ascii="Times New Roman" w:hAnsi="Times New Roman" w:cs="Times New Roman"/>
+          <w:sz w:val="24"/>
+          <w:szCs w:val="24"/>
+        </w:rPr>
+      </w:pPr>
+      <w:r>
+        <w:rPr>
+          <w:rFonts w:ascii="Times New Roman" w:hAnsi="Times New Roman" w:cs="Times New Roman"/>
+          <w:sz w:val="24"/>
+          <w:szCs w:val="24"/>
+        </w:rPr>
+        <w:t>Herramientas de organización: aplicaciones para gestionar tareas, planificación de estudios, recordatorios y almacenamiento de información.</w:t>
+      </w:r>
+    </w:p>
+    <w:p>
+      <w:pPr>
+        <w:autoSpaceDE w:val="0"/>
+        <w:autoSpaceDN w:val="0"/>
+        <w:adjustRightInd w:val="0"/>
+        <w:spacing w:after="0" w:line="240" w:lineRule="auto"/>
+        <w:rPr>
+          <w:rFonts w:ascii="Times New Roman" w:hAnsi="Times New Roman" w:cs="Times New Roman"/>
+          <w:sz w:val="24"/>
+          <w:szCs w:val="24"/>
+        </w:rPr>
+      </w:pPr>
+    </w:p>
+    <w:p>
+      <w:pPr>
+        <w:autoSpaceDE w:val="0"/>
+        <w:autoSpaceDN w:val="0"/>
+        <w:adjustRightInd w:val="0"/>
+        <w:spacing w:after="0" w:line="240" w:lineRule="auto"/>
+        <w:rPr>
+          <w:rFonts w:ascii="Times New Roman" w:hAnsi="Times New Roman" w:cs="Times New Roman"/>
+          <w:sz w:val="24"/>
+          <w:szCs w:val="24"/>
+        </w:rPr>
+      </w:pPr>
+      <w:r>
+        <w:rPr>
+          <w:rFonts w:ascii="Times New Roman" w:hAnsi="Times New Roman" w:cs="Times New Roman"/>
+          <w:sz w:val="24"/>
+          <w:szCs w:val="24"/>
+        </w:rPr>
+        <w:t xml:space="preserve">Entornos de </w:t>
+      </w:r>
+      <w:proofErr w:type="gramStart"/>
+      <w:r>
+        <w:rPr>
+          <w:rFonts w:ascii="Times New Roman" w:hAnsi="Times New Roman" w:cs="Times New Roman"/>
+          <w:sz w:val="24"/>
+          <w:szCs w:val="24"/>
+        </w:rPr>
+        <w:t>aprendizaje formales e informales</w:t>
+      </w:r>
+      <w:proofErr w:type="gramEnd"/>
+      <w:r>
+        <w:rPr>
+          <w:rFonts w:ascii="Times New Roman" w:hAnsi="Times New Roman" w:cs="Times New Roman"/>
+          <w:sz w:val="24"/>
+          <w:szCs w:val="24"/>
+        </w:rPr>
+        <w:t>: integración de experiencias de aprendizaje tanto dentro como fuera de las instituciones educativas tradicionales.</w:t>
+      </w:r>
+    </w:p>
+    <w:p>
+      <w:pPr>
+        <w:autoSpaceDE w:val="0"/>
+        <w:autoSpaceDN w:val="0"/>
+        <w:adjustRightInd w:val="0"/>
+        <w:spacing w:after="0" w:line="240" w:lineRule="auto"/>
+        <w:rPr>
+          <w:rFonts w:ascii="Times New Roman" w:hAnsi="Times New Roman" w:cs="Times New Roman"/>
+          <w:sz w:val="24"/>
+          <w:szCs w:val="24"/>
+        </w:rPr>
+      </w:pPr>
+    </w:p>
+    <w:p>
+      <w:pPr>
+        <w:autoSpaceDE w:val="0"/>
+        <w:autoSpaceDN w:val="0"/>
+        <w:adjustRightInd w:val="0"/>
+        <w:spacing w:after="0" w:line="240" w:lineRule="auto"/>
+        <w:rPr>
+          <w:rFonts w:ascii="Times New Roman" w:hAnsi="Times New Roman" w:cs="Times New Roman"/>
+          <w:sz w:val="24"/>
+          <w:szCs w:val="24"/>
+        </w:rPr>
+      </w:pPr>
+      <w:r>
+        <w:rPr>
+          <w:rFonts w:ascii="Times New Roman" w:hAnsi="Times New Roman" w:cs="Times New Roman"/>
+          <w:sz w:val="24"/>
+          <w:szCs w:val="24"/>
+        </w:rPr>
+        <w:t>Plataformas para crear y compartir contenido: herramientas de autoría que permiten a los usuarios crear y compartir sus propios materiales educativos.</w:t>
+      </w:r>
+    </w:p>
+    <w:p>
+      <w:pPr>
+        <w:autoSpaceDE w:val="0"/>
+        <w:autoSpaceDN w:val="0"/>
+        <w:adjustRightInd w:val="0"/>
+        <w:spacing w:after="0" w:line="240" w:lineRule="auto"/>
+        <w:rPr>
+          <w:rFonts w:ascii="Times New Roman" w:hAnsi="Times New Roman" w:cs="Times New Roman"/>
+          <w:sz w:val="24"/>
+          <w:szCs w:val="24"/>
+        </w:rPr>
+      </w:pPr>
+    </w:p>
+    <w:p>
+      <w:pPr>
+        <w:autoSpaceDE w:val="0"/>
+        <w:autoSpaceDN w:val="0"/>
+        <w:adjustRightInd w:val="0"/>
+        <w:spacing w:after="0" w:line="240" w:lineRule="auto"/>
+        <w:rPr>
+          <w:rFonts w:ascii="Times New Roman" w:hAnsi="Times New Roman" w:cs="Times New Roman"/>
+          <w:sz w:val="24"/>
+          <w:szCs w:val="24"/>
+        </w:rPr>
+      </w:pPr>
+      <w:r>
+        <w:rPr>
+          <w:rFonts w:ascii="Times New Roman" w:hAnsi="Times New Roman" w:cs="Times New Roman"/>
+          <w:sz w:val="24"/>
+          <w:szCs w:val="24"/>
+        </w:rPr>
+        <w:t>La idea central de un PLE es que cada individuo tenga el control sobre su proceso de aprendizaje, seleccionando y gestionando sus propios recursos y fuentes de conocimiento. A través de la personalización y adaptación, un PLE puede mejorar la eficiencia y efectividad del aprendizaje.</w:t>
+      </w:r>
+    </w:p>
+    <w:p>
+      <w:pPr>
+        <w:autoSpaceDE w:val="0"/>
+        <w:autoSpaceDN w:val="0"/>
+        <w:adjustRightInd w:val="0"/>
+        <w:spacing w:after="0" w:line="240" w:lineRule="auto"/>
+        <w:rPr>
+          <w:rFonts w:ascii="Times New Roman" w:hAnsi="Times New Roman" w:cs="Times New Roman"/>
+          <w:sz w:val="24"/>
+          <w:szCs w:val="24"/>
+        </w:rPr>
+      </w:pPr>
+    </w:p>
+    <w:p>
+      <w:pPr>
+        <w:autoSpaceDE w:val="0"/>
+        <w:autoSpaceDN w:val="0"/>
+        <w:adjustRightInd w:val="0"/>
+        <w:spacing w:after="0" w:line="240" w:lineRule="auto"/>
+        <w:rPr>
+          <w:rFonts w:ascii="Times New Roman" w:hAnsi="Times New Roman" w:cs="Times New Roman"/>
+          <w:sz w:val="24"/>
+          <w:szCs w:val="24"/>
+        </w:rPr>
+      </w:pPr>
+      <w:r>
+        <w:rPr>
+          <w:rFonts w:ascii="Times New Roman" w:hAnsi="Times New Roman" w:cs="Times New Roman"/>
+          <w:sz w:val="24"/>
+          <w:szCs w:val="24"/>
+        </w:rPr>
+        <w:t xml:space="preserve">Es importante mencionar que el concepto de PLE se basa en el entendimiento de que el </w:t>
+      </w:r>
+      <w:proofErr w:type="gramStart"/>
+      <w:r>
+        <w:rPr>
+          <w:rFonts w:ascii="Times New Roman" w:hAnsi="Times New Roman" w:cs="Times New Roman"/>
+          <w:sz w:val="24"/>
+          <w:szCs w:val="24"/>
+        </w:rPr>
+        <w:t>aprendizaje</w:t>
+      </w:r>
+      <w:proofErr w:type="gramEnd"/>
+      <w:r>
+        <w:rPr>
+          <w:rFonts w:ascii="Times New Roman" w:hAnsi="Times New Roman" w:cs="Times New Roman"/>
+          <w:sz w:val="24"/>
+          <w:szCs w:val="24"/>
+        </w:rPr>
+        <w:t xml:space="preserve"> no se limita a un aula o un momento específico, sino que ocurre de manera continua a lo largo de la vida, y que el acceso a la información y la colaboración con otros son fundamentales para el aprendizaje significativo en la era digital.</w:t>
+      </w:r>
+    </w:p>
+    <w:p>
+      <w:pPr>
+        <w:autoSpaceDE w:val="0"/>
+        <w:autoSpaceDN w:val="0"/>
+        <w:adjustRightInd w:val="0"/>
+        <w:spacing w:after="0" w:line="240" w:lineRule="auto"/>
+        <w:rPr>
+          <w:rFonts w:ascii="Times New Roman" w:hAnsi="Times New Roman" w:cs="Times New Roman"/>
+          <w:sz w:val="24"/>
+          <w:szCs w:val="24"/>
+        </w:rPr>
+      </w:pPr>
+    </w:p>
+    <w:p>
+      <w:pPr>
+        <w:autoSpaceDE w:val="0"/>
+        <w:autoSpaceDN w:val="0"/>
+        <w:adjustRightInd w:val="0"/>
+        <w:spacing w:after="0" w:line="240" w:lineRule="auto"/>
+        <w:rPr>
+          <w:rFonts w:ascii="Times New Roman" w:hAnsi="Times New Roman" w:cs="Times New Roman"/>
+          <w:sz w:val="24"/>
+          <w:szCs w:val="24"/>
+        </w:rPr>
+      </w:pPr>
+      <w:r>
+        <w:rPr>
+          <w:rFonts w:ascii="Times New Roman" w:hAnsi="Times New Roman" w:cs="Times New Roman"/>
+          <w:sz w:val="24"/>
+          <w:szCs w:val="24"/>
+        </w:rPr>
+        <w:t>Cada persona puede construir su PLE según sus necesidades y preferencias, eligiendo las herramientas y recursos que mejor se adapten a su estilo de aprendizaje y objetivos educativos.</w:t>
+      </w:r>
+    </w:p>
+    <w:p>
+      <w:pPr>
+        <w:autoSpaceDE w:val="0"/>
+        <w:autoSpaceDN w:val="0"/>
+        <w:adjustRightInd w:val="0"/>
+        <w:spacing w:after="0" w:line="240" w:lineRule="auto"/>
+        <w:rPr>
+          <w:rFonts w:ascii="Times New Roman" w:hAnsi="Times New Roman" w:cs="Times New Roman"/>
+          <w:sz w:val="24"/>
+          <w:szCs w:val="24"/>
+        </w:rPr>
+      </w:pPr>
+    </w:p>
+    <w:p>
+      <w:pPr>
+        <w:autoSpaceDE w:val="0"/>
+        <w:autoSpaceDN w:val="0"/>
+        <w:adjustRightInd w:val="0"/>
+        <w:spacing w:after="0" w:line="240" w:lineRule="auto"/>
+        <w:rPr>
+          <w:rFonts w:ascii="Times New Roman" w:hAnsi="Times New Roman" w:cs="Times New Roman"/>
+          <w:sz w:val="24"/>
+          <w:szCs w:val="24"/>
+        </w:rPr>
+      </w:pPr>
+    </w:p>
+    <w:p>
+      <w:pPr>
+        <w:autoSpaceDE w:val="0"/>
+        <w:autoSpaceDN w:val="0"/>
+        <w:adjustRightInd w:val="0"/>
+        <w:spacing w:after="0" w:line="240" w:lineRule="auto"/>
+        <w:rPr>
+          <w:rFonts w:ascii="Times New Roman" w:hAnsi="Times New Roman" w:cs="Times New Roman"/>
+          <w:sz w:val="24"/>
+          <w:szCs w:val="24"/>
+        </w:rPr>
+      </w:pPr>
+    </w:p>
+    <w:p>
+      <w:pPr>
+        <w:autoSpaceDE w:val="0"/>
+        <w:autoSpaceDN w:val="0"/>
+        <w:adjustRightInd w:val="0"/>
+        <w:spacing w:after="0" w:line="240" w:lineRule="auto"/>
         <w:rPr>
           <w:rFonts w:ascii="Times New Roman" w:hAnsi="Times New Roman" w:cs="Times New Roman"/>
           <w:b/>
@@ -52,8 +479,13 @@
           <w:szCs w:val="34"/>
         </w:rPr>
       </w:pPr>
-      <w:proofErr w:type="spellStart"/>
-      <w:r>
+    </w:p>
+    <w:p>
+      <w:pPr>
+        <w:autoSpaceDE w:val="0"/>
+        <w:autoSpaceDN w:val="0"/>
+        <w:adjustRightInd w:val="0"/>
+        <w:spacing w:after="0" w:line="240" w:lineRule="auto"/>
         <w:rPr>
           <w:rFonts w:ascii="Times New Roman" w:hAnsi="Times New Roman" w:cs="Times New Roman"/>
           <w:b/>
@@ -61,62 +493,791 @@
           <w:sz w:val="34"/>
           <w:szCs w:val="34"/>
         </w:rPr>
-        <w:t>Foreign</w:t>
-      </w:r>
-      <w:proofErr w:type="spellEnd"/>
-      <w:r>
+      </w:pPr>
+    </w:p>
+    <w:p>
+      <w:pPr>
+        <w:autoSpaceDE w:val="0"/>
+        <w:autoSpaceDN w:val="0"/>
+        <w:adjustRightInd w:val="0"/>
+        <w:spacing w:after="0" w:line="240" w:lineRule="auto"/>
         <w:rPr>
           <w:rFonts w:ascii="Times New Roman" w:hAnsi="Times New Roman" w:cs="Times New Roman"/>
           <w:b/>
           <w:bCs/>
           <w:sz w:val="34"/>
           <w:szCs w:val="34"/>
-        </w:rPr>
-        <w:t xml:space="preserve"> </w:t>
-      </w:r>
-      <w:proofErr w:type="spellStart"/>
-      <w:r>
+          <w:lang w:val="en-US"/>
+        </w:rPr>
+        <w:sectPr>
+          <w:pgSz w:w="12240" w:h="15840"/>
+          <w:pgMar w:top="1417" w:right="1701" w:bottom="1417" w:left="1701" w:header="708" w:footer="708" w:gutter="0"/>
+          <w:cols w:space="708"/>
+          <w:docGrid w:linePitch="360"/>
+        </w:sectPr>
+      </w:pPr>
+    </w:p>
+    <w:p>
+      <w:pPr>
+        <w:autoSpaceDE w:val="0"/>
+        <w:autoSpaceDN w:val="0"/>
+        <w:adjustRightInd w:val="0"/>
+        <w:spacing w:after="0" w:line="240" w:lineRule="auto"/>
         <w:rPr>
           <w:rFonts w:ascii="Times New Roman" w:hAnsi="Times New Roman" w:cs="Times New Roman"/>
           <w:b/>
           <w:bCs/>
           <w:sz w:val="34"/>
           <w:szCs w:val="34"/>
-        </w:rPr>
-        <w:t>Language</w:t>
-      </w:r>
-      <w:proofErr w:type="spellEnd"/>
-      <w:r>
+          <w:lang w:val="en-US"/>
+        </w:rPr>
+      </w:pPr>
+    </w:p>
+    <w:p>
+      <w:pPr>
+        <w:autoSpaceDE w:val="0"/>
+        <w:autoSpaceDN w:val="0"/>
+        <w:adjustRightInd w:val="0"/>
+        <w:spacing w:after="0" w:line="240" w:lineRule="auto"/>
         <w:rPr>
           <w:rFonts w:ascii="Times New Roman" w:hAnsi="Times New Roman" w:cs="Times New Roman"/>
           <w:b/>
           <w:bCs/>
           <w:sz w:val="34"/>
           <w:szCs w:val="34"/>
-        </w:rPr>
-        <w:t xml:space="preserve"> </w:t>
-      </w:r>
-      <w:proofErr w:type="spellStart"/>
-      <w:r>
+          <w:lang w:val="en-US"/>
+        </w:rPr>
+      </w:pPr>
+    </w:p>
+    <w:p>
+      <w:pPr>
+        <w:autoSpaceDE w:val="0"/>
+        <w:autoSpaceDN w:val="0"/>
+        <w:adjustRightInd w:val="0"/>
+        <w:spacing w:after="0" w:line="240" w:lineRule="auto"/>
         <w:rPr>
           <w:rFonts w:ascii="Times New Roman" w:hAnsi="Times New Roman" w:cs="Times New Roman"/>
           <w:b/>
           <w:bCs/>
           <w:sz w:val="34"/>
           <w:szCs w:val="34"/>
-        </w:rPr>
-        <w:t>Instruction</w:t>
-      </w:r>
-      <w:proofErr w:type="spellEnd"/>
-    </w:p>
-    <w:p>
-      <w:pPr>
+          <w:lang w:val="en-US"/>
+        </w:rPr>
+      </w:pPr>
+    </w:p>
+    <w:p>
+      <w:pPr>
+        <w:autoSpaceDE w:val="0"/>
+        <w:autoSpaceDN w:val="0"/>
+        <w:adjustRightInd w:val="0"/>
+        <w:spacing w:after="0" w:line="240" w:lineRule="auto"/>
         <w:rPr>
           <w:rFonts w:ascii="Times New Roman" w:hAnsi="Times New Roman" w:cs="Times New Roman"/>
           <w:b/>
           <w:bCs/>
           <w:sz w:val="34"/>
           <w:szCs w:val="34"/>
+          <w:lang w:val="en-US"/>
+        </w:rPr>
+      </w:pPr>
+    </w:p>
+    <w:p>
+      <w:pPr>
+        <w:autoSpaceDE w:val="0"/>
+        <w:autoSpaceDN w:val="0"/>
+        <w:adjustRightInd w:val="0"/>
+        <w:spacing w:after="0" w:line="240" w:lineRule="auto"/>
+        <w:rPr>
+          <w:rFonts w:ascii="Times New Roman" w:hAnsi="Times New Roman" w:cs="Times New Roman"/>
+          <w:b/>
+          <w:bCs/>
+          <w:sz w:val="34"/>
+          <w:szCs w:val="34"/>
+          <w:lang w:val="en-US"/>
+        </w:rPr>
+      </w:pPr>
+    </w:p>
+    <w:p>
+      <w:pPr>
+        <w:autoSpaceDE w:val="0"/>
+        <w:autoSpaceDN w:val="0"/>
+        <w:adjustRightInd w:val="0"/>
+        <w:spacing w:after="0" w:line="240" w:lineRule="auto"/>
+        <w:rPr>
+          <w:rFonts w:ascii="Times New Roman" w:hAnsi="Times New Roman" w:cs="Times New Roman"/>
+          <w:b/>
+          <w:bCs/>
+          <w:sz w:val="34"/>
+          <w:szCs w:val="34"/>
+          <w:lang w:val="en-US"/>
+        </w:rPr>
+      </w:pPr>
+      <w:bookmarkStart w:id="0" w:name="_GoBack"/>
+      <w:bookmarkEnd w:id="0"/>
+    </w:p>
+    <w:p>
+      <w:pPr>
+        <w:autoSpaceDE w:val="0"/>
+        <w:autoSpaceDN w:val="0"/>
+        <w:adjustRightInd w:val="0"/>
+        <w:spacing w:after="0" w:line="240" w:lineRule="auto"/>
+        <w:rPr>
+          <w:rFonts w:ascii="Times New Roman" w:hAnsi="Times New Roman" w:cs="Times New Roman"/>
+          <w:b/>
+          <w:bCs/>
+          <w:sz w:val="34"/>
+          <w:szCs w:val="34"/>
+          <w:lang w:val="en-US"/>
+        </w:rPr>
+      </w:pPr>
+      <w:r>
+        <w:rPr>
+          <w:rFonts w:ascii="Times New Roman" w:hAnsi="Times New Roman" w:cs="Times New Roman"/>
+          <w:b/>
+          <w:bCs/>
+          <w:noProof/>
+          <w:sz w:val="34"/>
+          <w:szCs w:val="34"/>
+          <w:lang w:eastAsia="es-CO"/>
+        </w:rPr>
+        <mc:AlternateContent>
+          <mc:Choice Requires="wps">
+            <w:drawing>
+              <wp:anchor distT="0" distB="0" distL="114300" distR="114300" simplePos="0" relativeHeight="251659264" behindDoc="0" locked="0" layoutInCell="1" allowOverlap="1" wp14:anchorId="0FD61237" wp14:editId="5E6E74E1">
+                <wp:simplePos x="0" y="0"/>
+                <wp:positionH relativeFrom="column">
+                  <wp:posOffset>2559462</wp:posOffset>
+                </wp:positionH>
+                <wp:positionV relativeFrom="paragraph">
+                  <wp:posOffset>181593</wp:posOffset>
+                </wp:positionV>
+                <wp:extent cx="2108886" cy="766119"/>
+                <wp:effectExtent l="0" t="0" r="24765" b="15240"/>
+                <wp:wrapNone/>
+                <wp:docPr id="2" name="Cuadro de texto 2"/>
+                <wp:cNvGraphicFramePr/>
+                <a:graphic xmlns:a="http://schemas.openxmlformats.org/drawingml/2006/main">
+                  <a:graphicData uri="http://schemas.microsoft.com/office/word/2010/wordprocessingShape">
+                    <wps:wsp>
+                      <wps:cNvSpPr txBox="1"/>
+                      <wps:spPr>
+                        <a:xfrm>
+                          <a:off x="0" y="0"/>
+                          <a:ext cx="2108886" cy="766119"/>
+                        </a:xfrm>
+                        <a:prstGeom prst="rect">
+                          <a:avLst/>
+                        </a:prstGeom>
+                        <a:solidFill>
+                          <a:schemeClr val="lt1"/>
+                        </a:solidFill>
+                        <a:ln w="6350">
+                          <a:solidFill>
+                            <a:prstClr val="black"/>
+                          </a:solidFill>
+                        </a:ln>
+                        <a:effectLst/>
+                      </wps:spPr>
+                      <wps:style>
+                        <a:lnRef idx="0">
+                          <a:schemeClr val="accent1"/>
+                        </a:lnRef>
+                        <a:fillRef idx="0">
+                          <a:schemeClr val="accent1"/>
+                        </a:fillRef>
+                        <a:effectRef idx="0">
+                          <a:schemeClr val="accent1"/>
+                        </a:effectRef>
+                        <a:fontRef idx="minor">
+                          <a:schemeClr val="dk1"/>
+                        </a:fontRef>
+                      </wps:style>
+                      <wps:txbx>
+                        <w:txbxContent>
+                          <w:p>
+                            <w:pPr>
+                              <w:pStyle w:val="Default"/>
+                            </w:pPr>
+                          </w:p>
+                          <w:p>
+                            <w:pPr>
+                              <w:pStyle w:val="Default"/>
+                              <w:jc w:val="center"/>
+                              <w:rPr>
+                                <w:sz w:val="20"/>
+                                <w:szCs w:val="20"/>
+                              </w:rPr>
+                            </w:pPr>
+                            <w:r>
+                              <w:rPr>
+                                <w:b/>
+                                <w:bCs/>
+                                <w:i/>
+                                <w:iCs/>
+                                <w:sz w:val="20"/>
+                                <w:szCs w:val="20"/>
+                              </w:rPr>
+                              <w:t xml:space="preserve">Personal </w:t>
+                            </w:r>
+                            <w:proofErr w:type="spellStart"/>
+                            <w:r>
+                              <w:rPr>
+                                <w:b/>
+                                <w:bCs/>
+                                <w:i/>
+                                <w:iCs/>
+                                <w:sz w:val="20"/>
+                                <w:szCs w:val="20"/>
+                              </w:rPr>
+                              <w:t>Learning</w:t>
+                            </w:r>
+                            <w:proofErr w:type="spellEnd"/>
+                            <w:r>
+                              <w:rPr>
+                                <w:b/>
+                                <w:bCs/>
+                                <w:i/>
+                                <w:iCs/>
+                                <w:sz w:val="20"/>
+                                <w:szCs w:val="20"/>
+                              </w:rPr>
+                              <w:t xml:space="preserve"> </w:t>
+                            </w:r>
+                            <w:proofErr w:type="spellStart"/>
+                            <w:r>
+                              <w:rPr>
+                                <w:b/>
+                                <w:bCs/>
+                                <w:i/>
+                                <w:iCs/>
+                                <w:sz w:val="20"/>
+                                <w:szCs w:val="20"/>
+                              </w:rPr>
+                              <w:t>Environment</w:t>
+                            </w:r>
+                            <w:proofErr w:type="spellEnd"/>
+                            <w:r>
+                              <w:rPr>
+                                <w:b/>
+                                <w:bCs/>
+                                <w:i/>
+                                <w:iCs/>
+                                <w:sz w:val="20"/>
+                                <w:szCs w:val="20"/>
+                              </w:rPr>
+                              <w:t xml:space="preserve"> </w:t>
+                            </w:r>
+                            <w:r>
+                              <w:rPr>
+                                <w:b/>
+                                <w:bCs/>
+                                <w:sz w:val="20"/>
+                                <w:szCs w:val="20"/>
+                              </w:rPr>
+                              <w:t>PLE</w:t>
+                            </w:r>
+                          </w:p>
+                          <w:p/>
+                        </w:txbxContent>
+                      </wps:txbx>
+                      <wps:bodyPr rot="0" spcFirstLastPara="0" vertOverflow="overflow" horzOverflow="overflow" vert="horz" wrap="square" lIns="91440" tIns="45720" rIns="91440" bIns="45720" numCol="1" spcCol="0" rtlCol="0" fromWordArt="0" anchor="t" anchorCtr="0" forceAA="0" compatLnSpc="1">
+                        <a:prstTxWarp prst="textNoShape">
+                          <a:avLst/>
+                        </a:prstTxWarp>
+                        <a:noAutofit/>
+                      </wps:bodyPr>
+                    </wps:wsp>
+                  </a:graphicData>
+                </a:graphic>
+                <wp14:sizeRelH relativeFrom="margin">
+                  <wp14:pctWidth>0</wp14:pctWidth>
+                </wp14:sizeRelH>
+              </wp:anchor>
+            </w:drawing>
+          </mc:Choice>
+          <mc:Fallback>
+            <w:pict>
+              <v:shapetype w14:anchorId="0FD61237" id="_x0000_t202" coordsize="21600,21600" o:spt="202" path="m,l,21600r21600,l21600,xe">
+                <v:stroke joinstyle="miter"/>
+                <v:path gradientshapeok="t" o:connecttype="rect"/>
+              </v:shapetype>
+              <v:shape id="Cuadro de texto 2" o:spid="_x0000_s1026" type="#_x0000_t202" style="position:absolute;margin-left:201.55pt;margin-top:14.3pt;width:166.05pt;height:60.3pt;z-index:251659264;visibility:visible;mso-wrap-style:square;mso-width-percent:0;mso-wrap-distance-left:9pt;mso-wrap-distance-top:0;mso-wrap-distance-right:9pt;mso-wrap-distance-bottom:0;mso-position-horizontal:absolute;mso-position-horizontal-relative:text;mso-position-vertical:absolute;mso-position-vertical-relative:text;mso-width-percent:0;mso-width-relative:margin;v-text-anchor:top" o:gfxdata="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" fillcolor="white [3201]" strokeweight=".5pt">
+                <v:textbox>
+                  <w:txbxContent>
+                    <w:p>
+                      <w:pPr>
+                        <w:pStyle w:val="Default"/>
+                      </w:pPr>
+                    </w:p>
+                    <w:p>
+                      <w:pPr>
+                        <w:pStyle w:val="Default"/>
+                        <w:jc w:val="center"/>
+                        <w:rPr>
+                          <w:sz w:val="20"/>
+                          <w:szCs w:val="20"/>
+                        </w:rPr>
+                      </w:pPr>
+                      <w:r>
+                        <w:rPr>
+                          <w:b/>
+                          <w:bCs/>
+                          <w:i/>
+                          <w:iCs/>
+                          <w:sz w:val="20"/>
+                          <w:szCs w:val="20"/>
+                        </w:rPr>
+                        <w:t xml:space="preserve">Personal </w:t>
+                      </w:r>
+                      <w:proofErr w:type="spellStart"/>
+                      <w:r>
+                        <w:rPr>
+                          <w:b/>
+                          <w:bCs/>
+                          <w:i/>
+                          <w:iCs/>
+                          <w:sz w:val="20"/>
+                          <w:szCs w:val="20"/>
+                        </w:rPr>
+                        <w:t>Learning</w:t>
+                      </w:r>
+                      <w:proofErr w:type="spellEnd"/>
+                      <w:r>
+                        <w:rPr>
+                          <w:b/>
+                          <w:bCs/>
+                          <w:i/>
+                          <w:iCs/>
+                          <w:sz w:val="20"/>
+                          <w:szCs w:val="20"/>
+                        </w:rPr>
+                        <w:t xml:space="preserve"> </w:t>
+                      </w:r>
+                      <w:proofErr w:type="spellStart"/>
+                      <w:r>
+                        <w:rPr>
+                          <w:b/>
+                          <w:bCs/>
+                          <w:i/>
+                          <w:iCs/>
+                          <w:sz w:val="20"/>
+                          <w:szCs w:val="20"/>
+                        </w:rPr>
+                        <w:t>Environment</w:t>
+                      </w:r>
+                      <w:proofErr w:type="spellEnd"/>
+                      <w:r>
+                        <w:rPr>
+                          <w:b/>
+                          <w:bCs/>
+                          <w:i/>
+                          <w:iCs/>
+                          <w:sz w:val="20"/>
+                          <w:szCs w:val="20"/>
+                        </w:rPr>
+                        <w:t xml:space="preserve"> </w:t>
+                      </w:r>
+                      <w:r>
+                        <w:rPr>
+                          <w:b/>
+                          <w:bCs/>
+                          <w:sz w:val="20"/>
+                          <w:szCs w:val="20"/>
+                        </w:rPr>
+                        <w:t>PLE</w:t>
+                      </w:r>
+                    </w:p>
+                    <w:p/>
+                  </w:txbxContent>
+                </v:textbox>
+              </v:shape>
+            </w:pict>
+          </mc:Fallback>
+        </mc:AlternateContent>
+      </w:r>
+    </w:p>
+    <w:p>
+      <w:pPr>
+        <w:autoSpaceDE w:val="0"/>
+        <w:autoSpaceDN w:val="0"/>
+        <w:adjustRightInd w:val="0"/>
+        <w:spacing w:after="0" w:line="240" w:lineRule="auto"/>
+        <w:rPr>
+          <w:rFonts w:ascii="Times New Roman" w:hAnsi="Times New Roman" w:cs="Times New Roman"/>
+          <w:b/>
+          <w:bCs/>
+          <w:sz w:val="34"/>
+          <w:szCs w:val="34"/>
+          <w:lang w:val="en-US"/>
+        </w:rPr>
+      </w:pPr>
+    </w:p>
+    <w:p>
+      <w:pPr>
+        <w:autoSpaceDE w:val="0"/>
+        <w:autoSpaceDN w:val="0"/>
+        <w:adjustRightInd w:val="0"/>
+        <w:spacing w:after="0" w:line="240" w:lineRule="auto"/>
+        <w:rPr>
+          <w:rFonts w:ascii="Times New Roman" w:hAnsi="Times New Roman" w:cs="Times New Roman"/>
+          <w:b/>
+          <w:bCs/>
+          <w:sz w:val="34"/>
+          <w:szCs w:val="34"/>
+          <w:lang w:val="en-US"/>
+        </w:rPr>
+      </w:pPr>
+    </w:p>
+    <w:p>
+      <w:pPr>
+        <w:autoSpaceDE w:val="0"/>
+        <w:autoSpaceDN w:val="0"/>
+        <w:adjustRightInd w:val="0"/>
+        <w:spacing w:after="0" w:line="240" w:lineRule="auto"/>
+        <w:rPr>
+          <w:rFonts w:ascii="Times New Roman" w:hAnsi="Times New Roman" w:cs="Times New Roman"/>
+          <w:b/>
+          <w:bCs/>
+          <w:sz w:val="34"/>
+          <w:szCs w:val="34"/>
+          <w:lang w:val="en-US"/>
+        </w:rPr>
+      </w:pPr>
+    </w:p>
+    <w:p>
+      <w:pPr>
+        <w:autoSpaceDE w:val="0"/>
+        <w:autoSpaceDN w:val="0"/>
+        <w:adjustRightInd w:val="0"/>
+        <w:spacing w:after="0" w:line="240" w:lineRule="auto"/>
+        <w:rPr>
+          <w:rFonts w:ascii="Times New Roman" w:hAnsi="Times New Roman" w:cs="Times New Roman"/>
+          <w:b/>
+          <w:bCs/>
+          <w:sz w:val="34"/>
+          <w:szCs w:val="34"/>
+          <w:lang w:val="en-US"/>
+        </w:rPr>
+      </w:pPr>
+    </w:p>
+    <w:p>
+      <w:pPr>
+        <w:autoSpaceDE w:val="0"/>
+        <w:autoSpaceDN w:val="0"/>
+        <w:adjustRightInd w:val="0"/>
+        <w:spacing w:after="0" w:line="240" w:lineRule="auto"/>
+        <w:rPr>
+          <w:rFonts w:ascii="Times New Roman" w:hAnsi="Times New Roman" w:cs="Times New Roman"/>
+          <w:b/>
+          <w:bCs/>
+          <w:sz w:val="34"/>
+          <w:szCs w:val="34"/>
+          <w:lang w:val="en-US"/>
+        </w:rPr>
+      </w:pPr>
+    </w:p>
+    <w:p>
+      <w:pPr>
+        <w:autoSpaceDE w:val="0"/>
+        <w:autoSpaceDN w:val="0"/>
+        <w:adjustRightInd w:val="0"/>
+        <w:spacing w:after="0" w:line="240" w:lineRule="auto"/>
+        <w:rPr>
+          <w:rFonts w:ascii="Times New Roman" w:hAnsi="Times New Roman" w:cs="Times New Roman"/>
+          <w:b/>
+          <w:bCs/>
+          <w:sz w:val="34"/>
+          <w:szCs w:val="34"/>
+          <w:lang w:val="en-US"/>
+        </w:rPr>
+      </w:pPr>
+    </w:p>
+    <w:p>
+      <w:pPr>
+        <w:autoSpaceDE w:val="0"/>
+        <w:autoSpaceDN w:val="0"/>
+        <w:adjustRightInd w:val="0"/>
+        <w:spacing w:after="0" w:line="240" w:lineRule="auto"/>
+        <w:rPr>
+          <w:rFonts w:ascii="Times New Roman" w:hAnsi="Times New Roman" w:cs="Times New Roman"/>
+          <w:b/>
+          <w:bCs/>
+          <w:sz w:val="34"/>
+          <w:szCs w:val="34"/>
+          <w:lang w:val="en-US"/>
+        </w:rPr>
+      </w:pPr>
+    </w:p>
+    <w:p>
+      <w:pPr>
+        <w:autoSpaceDE w:val="0"/>
+        <w:autoSpaceDN w:val="0"/>
+        <w:adjustRightInd w:val="0"/>
+        <w:spacing w:after="0" w:line="240" w:lineRule="auto"/>
+        <w:rPr>
+          <w:rFonts w:ascii="Times New Roman" w:hAnsi="Times New Roman" w:cs="Times New Roman"/>
+          <w:b/>
+          <w:bCs/>
+          <w:sz w:val="34"/>
+          <w:szCs w:val="34"/>
+          <w:lang w:val="en-US"/>
+        </w:rPr>
+      </w:pPr>
+    </w:p>
+    <w:p>
+      <w:pPr>
+        <w:autoSpaceDE w:val="0"/>
+        <w:autoSpaceDN w:val="0"/>
+        <w:adjustRightInd w:val="0"/>
+        <w:spacing w:after="0" w:line="240" w:lineRule="auto"/>
+        <w:rPr>
+          <w:rFonts w:ascii="Times New Roman" w:hAnsi="Times New Roman" w:cs="Times New Roman"/>
+          <w:b/>
+          <w:bCs/>
+          <w:sz w:val="34"/>
+          <w:szCs w:val="34"/>
+          <w:lang w:val="en-US"/>
+        </w:rPr>
+      </w:pPr>
+    </w:p>
+    <w:p>
+      <w:pPr>
+        <w:autoSpaceDE w:val="0"/>
+        <w:autoSpaceDN w:val="0"/>
+        <w:adjustRightInd w:val="0"/>
+        <w:spacing w:after="0" w:line="240" w:lineRule="auto"/>
+        <w:rPr>
+          <w:rFonts w:ascii="Times New Roman" w:hAnsi="Times New Roman" w:cs="Times New Roman"/>
+          <w:b/>
+          <w:bCs/>
+          <w:sz w:val="34"/>
+          <w:szCs w:val="34"/>
+          <w:lang w:val="en-US"/>
+        </w:rPr>
+      </w:pPr>
+    </w:p>
+    <w:p>
+      <w:pPr>
+        <w:autoSpaceDE w:val="0"/>
+        <w:autoSpaceDN w:val="0"/>
+        <w:adjustRightInd w:val="0"/>
+        <w:spacing w:after="0" w:line="240" w:lineRule="auto"/>
+        <w:rPr>
+          <w:rFonts w:ascii="Times New Roman" w:hAnsi="Times New Roman" w:cs="Times New Roman"/>
+          <w:b/>
+          <w:bCs/>
+          <w:sz w:val="34"/>
+          <w:szCs w:val="34"/>
+          <w:lang w:val="en-US"/>
+        </w:rPr>
+      </w:pPr>
+    </w:p>
+    <w:p>
+      <w:pPr>
+        <w:autoSpaceDE w:val="0"/>
+        <w:autoSpaceDN w:val="0"/>
+        <w:adjustRightInd w:val="0"/>
+        <w:spacing w:after="0" w:line="240" w:lineRule="auto"/>
+        <w:rPr>
+          <w:rFonts w:ascii="Times New Roman" w:hAnsi="Times New Roman" w:cs="Times New Roman"/>
+          <w:b/>
+          <w:bCs/>
+          <w:sz w:val="34"/>
+          <w:szCs w:val="34"/>
+          <w:lang w:val="en-US"/>
+        </w:rPr>
+      </w:pPr>
+    </w:p>
+    <w:p>
+      <w:pPr>
+        <w:autoSpaceDE w:val="0"/>
+        <w:autoSpaceDN w:val="0"/>
+        <w:adjustRightInd w:val="0"/>
+        <w:spacing w:after="0" w:line="240" w:lineRule="auto"/>
+        <w:rPr>
+          <w:rFonts w:ascii="Times New Roman" w:hAnsi="Times New Roman" w:cs="Times New Roman"/>
+          <w:b/>
+          <w:bCs/>
+          <w:sz w:val="34"/>
+          <w:szCs w:val="34"/>
+          <w:lang w:val="en-US"/>
+        </w:rPr>
+      </w:pPr>
+    </w:p>
+    <w:p>
+      <w:pPr>
+        <w:autoSpaceDE w:val="0"/>
+        <w:autoSpaceDN w:val="0"/>
+        <w:adjustRightInd w:val="0"/>
+        <w:spacing w:after="0" w:line="240" w:lineRule="auto"/>
+        <w:rPr>
+          <w:rFonts w:ascii="Times New Roman" w:hAnsi="Times New Roman" w:cs="Times New Roman"/>
+          <w:b/>
+          <w:bCs/>
+          <w:sz w:val="34"/>
+          <w:szCs w:val="34"/>
+          <w:lang w:val="en-US"/>
+        </w:rPr>
+      </w:pPr>
+    </w:p>
+    <w:p>
+      <w:pPr>
+        <w:autoSpaceDE w:val="0"/>
+        <w:autoSpaceDN w:val="0"/>
+        <w:adjustRightInd w:val="0"/>
+        <w:spacing w:after="0" w:line="240" w:lineRule="auto"/>
+        <w:rPr>
+          <w:rFonts w:ascii="Times New Roman" w:hAnsi="Times New Roman" w:cs="Times New Roman"/>
+          <w:b/>
+          <w:bCs/>
+          <w:sz w:val="34"/>
+          <w:szCs w:val="34"/>
+          <w:lang w:val="en-US"/>
+        </w:rPr>
+      </w:pPr>
+    </w:p>
+    <w:p>
+      <w:pPr>
+        <w:autoSpaceDE w:val="0"/>
+        <w:autoSpaceDN w:val="0"/>
+        <w:adjustRightInd w:val="0"/>
+        <w:spacing w:after="0" w:line="240" w:lineRule="auto"/>
+        <w:rPr>
+          <w:rFonts w:ascii="Times New Roman" w:hAnsi="Times New Roman" w:cs="Times New Roman"/>
+          <w:b/>
+          <w:bCs/>
+          <w:sz w:val="34"/>
+          <w:szCs w:val="34"/>
+          <w:lang w:val="en-US"/>
+        </w:rPr>
+        <w:sectPr>
+          <w:pgSz w:w="15840" w:h="12240" w:orient="landscape"/>
+          <w:pgMar w:top="1701" w:right="1418" w:bottom="1701" w:left="1418" w:header="709" w:footer="709" w:gutter="0"/>
+          <w:cols w:space="708"/>
+          <w:docGrid w:linePitch="360"/>
+        </w:sectPr>
+      </w:pPr>
+    </w:p>
+    <w:p>
+      <w:pPr>
+        <w:autoSpaceDE w:val="0"/>
+        <w:autoSpaceDN w:val="0"/>
+        <w:adjustRightInd w:val="0"/>
+        <w:spacing w:after="0" w:line="240" w:lineRule="auto"/>
+        <w:rPr>
+          <w:rFonts w:ascii="Times New Roman" w:hAnsi="Times New Roman" w:cs="Times New Roman"/>
+          <w:b/>
+          <w:bCs/>
+          <w:sz w:val="34"/>
+          <w:szCs w:val="34"/>
+          <w:lang w:val="en-US"/>
+        </w:rPr>
+      </w:pPr>
+    </w:p>
+    <w:p>
+      <w:pPr>
+        <w:autoSpaceDE w:val="0"/>
+        <w:autoSpaceDN w:val="0"/>
+        <w:adjustRightInd w:val="0"/>
+        <w:spacing w:after="0" w:line="240" w:lineRule="auto"/>
+        <w:rPr>
+          <w:rFonts w:ascii="Times New Roman" w:hAnsi="Times New Roman" w:cs="Times New Roman"/>
+          <w:b/>
+          <w:bCs/>
+          <w:sz w:val="34"/>
+          <w:szCs w:val="34"/>
+          <w:lang w:val="en-US"/>
+        </w:rPr>
+      </w:pPr>
+    </w:p>
+    <w:p>
+      <w:pPr>
+        <w:autoSpaceDE w:val="0"/>
+        <w:autoSpaceDN w:val="0"/>
+        <w:adjustRightInd w:val="0"/>
+        <w:spacing w:after="0" w:line="240" w:lineRule="auto"/>
+        <w:rPr>
+          <w:rFonts w:ascii="Times New Roman" w:hAnsi="Times New Roman" w:cs="Times New Roman"/>
+          <w:b/>
+          <w:bCs/>
+          <w:sz w:val="34"/>
+          <w:szCs w:val="34"/>
+          <w:lang w:val="en-US"/>
+        </w:rPr>
+      </w:pPr>
+    </w:p>
+    <w:p>
+      <w:pPr>
+        <w:autoSpaceDE w:val="0"/>
+        <w:autoSpaceDN w:val="0"/>
+        <w:adjustRightInd w:val="0"/>
+        <w:spacing w:after="0" w:line="240" w:lineRule="auto"/>
+        <w:rPr>
+          <w:rFonts w:ascii="Times New Roman" w:hAnsi="Times New Roman" w:cs="Times New Roman"/>
+          <w:b/>
+          <w:bCs/>
+          <w:sz w:val="34"/>
+          <w:szCs w:val="34"/>
+          <w:lang w:val="en-US"/>
+        </w:rPr>
+      </w:pPr>
+      <w:r>
+        <w:rPr>
+          <w:rFonts w:ascii="Times New Roman" w:hAnsi="Times New Roman" w:cs="Times New Roman"/>
+          <w:b/>
+          <w:bCs/>
+          <w:sz w:val="34"/>
+          <w:szCs w:val="34"/>
+          <w:lang w:val="en-US"/>
+        </w:rPr>
+        <w:t xml:space="preserve">Constructing Personal Learning Environments through </w:t>
+      </w:r>
+      <w:proofErr w:type="spellStart"/>
+      <w:r>
+        <w:rPr>
+          <w:rFonts w:ascii="Times New Roman" w:hAnsi="Times New Roman" w:cs="Times New Roman"/>
+          <w:b/>
+          <w:bCs/>
+          <w:sz w:val="34"/>
+          <w:szCs w:val="34"/>
+          <w:lang w:val="en-US"/>
+        </w:rPr>
+        <w:t>ICTMediated</w:t>
+      </w:r>
+      <w:proofErr w:type="spellEnd"/>
+    </w:p>
+    <w:p>
+      <w:pPr>
+        <w:rPr>
+          <w:rFonts w:ascii="Times New Roman" w:hAnsi="Times New Roman" w:cs="Times New Roman"/>
+          <w:b/>
+          <w:bCs/>
+          <w:sz w:val="34"/>
+          <w:szCs w:val="34"/>
+          <w:lang w:val="en-US"/>
+        </w:rPr>
+      </w:pPr>
+      <w:r>
+        <w:rPr>
+          <w:rFonts w:ascii="Times New Roman" w:hAnsi="Times New Roman" w:cs="Times New Roman"/>
+          <w:b/>
+          <w:bCs/>
+          <w:sz w:val="34"/>
+          <w:szCs w:val="34"/>
+          <w:lang w:val="en-US"/>
+        </w:rPr>
+        <w:t>Foreign Language Instruction</w:t>
+      </w:r>
+    </w:p>
+    <w:p>
+      <w:pPr>
+        <w:rPr>
+          <w:rFonts w:ascii="Times New Roman" w:hAnsi="Times New Roman" w:cs="Times New Roman"/>
+          <w:b/>
+          <w:bCs/>
+          <w:sz w:val="34"/>
+          <w:szCs w:val="34"/>
+          <w:lang w:val="en-US"/>
         </w:rPr>
       </w:pPr>
     </w:p>
@@ -318,7 +1479,7 @@
         </w:rPr>
         <w:t xml:space="preserve">ICT in constructing PLEs for both in-class activities and informal learning, providing a </w:t>
       </w:r>
-      <w:commentRangeStart w:id="0"/>
+      <w:commentRangeStart w:id="1"/>
       <w:r>
         <w:rPr>
           <w:rFonts w:ascii="Times New Roman" w:hAnsi="Times New Roman" w:cs="Times New Roman"/>
@@ -329,12 +1490,12 @@
         </w:rPr>
         <w:t>scope</w:t>
       </w:r>
-      <w:commentRangeEnd w:id="0"/>
+      <w:commentRangeEnd w:id="1"/>
       <w:r>
         <w:rPr>
           <w:rStyle w:val="Refdecomentario"/>
         </w:rPr>
-        <w:commentReference w:id="0"/>
+        <w:commentReference w:id="1"/>
       </w:r>
       <w:r>
         <w:rPr>
@@ -363,7 +1524,7 @@
         </w:rPr>
         <w:t xml:space="preserve">practical student activities, which imply their active </w:t>
       </w:r>
-      <w:commentRangeStart w:id="1"/>
+      <w:commentRangeStart w:id="2"/>
       <w:r>
         <w:rPr>
           <w:rFonts w:ascii="Times New Roman" w:hAnsi="Times New Roman" w:cs="Times New Roman"/>
@@ -374,12 +1535,12 @@
         </w:rPr>
         <w:t>engagement</w:t>
       </w:r>
-      <w:commentRangeEnd w:id="1"/>
+      <w:commentRangeEnd w:id="2"/>
       <w:r>
         <w:rPr>
           <w:rStyle w:val="Refdecomentario"/>
         </w:rPr>
-        <w:commentReference w:id="1"/>
+        <w:commentReference w:id="2"/>
       </w:r>
       <w:r>
         <w:rPr>
@@ -444,7 +1605,7 @@
         </w:rPr>
         <w:t xml:space="preserve">technology tools </w:t>
       </w:r>
-      <w:commentRangeStart w:id="2"/>
+      <w:commentRangeStart w:id="3"/>
       <w:r>
         <w:rPr>
           <w:rFonts w:ascii="Times New Roman" w:hAnsi="Times New Roman" w:cs="Times New Roman"/>
@@ -455,12 +1616,12 @@
         </w:rPr>
         <w:t>thoroughly</w:t>
       </w:r>
-      <w:commentRangeEnd w:id="2"/>
+      <w:commentRangeEnd w:id="3"/>
       <w:r>
         <w:rPr>
           <w:rStyle w:val="Refdecomentario"/>
         </w:rPr>
-        <w:commentReference w:id="2"/>
+        <w:commentReference w:id="3"/>
       </w:r>
       <w:r>
         <w:rPr>
@@ -528,7 +1689,7 @@
         </w:rPr>
         <w:t>r</w:t>
       </w:r>
-      <w:commentRangeStart w:id="3"/>
+      <w:commentRangeStart w:id="4"/>
       <w:r>
         <w:rPr>
           <w:rFonts w:ascii="Times New Roman" w:hAnsi="Times New Roman" w:cs="Times New Roman"/>
@@ -539,12 +1700,12 @@
         </w:rPr>
         <w:t>egarded</w:t>
       </w:r>
-      <w:commentRangeEnd w:id="3"/>
+      <w:commentRangeEnd w:id="4"/>
       <w:r>
         <w:rPr>
           <w:rStyle w:val="Refdecomentario"/>
         </w:rPr>
-        <w:commentReference w:id="3"/>
+        <w:commentReference w:id="4"/>
       </w:r>
       <w:r>
         <w:rPr>
@@ -555,7 +1716,7 @@
         </w:rPr>
         <w:t xml:space="preserve"> as constituents of PLEs </w:t>
       </w:r>
-      <w:commentRangeStart w:id="4"/>
+      <w:commentRangeStart w:id="5"/>
       <w:r>
         <w:rPr>
           <w:rFonts w:ascii="Times New Roman" w:hAnsi="Times New Roman" w:cs="Times New Roman"/>
@@ -566,12 +1727,12 @@
         </w:rPr>
         <w:t>aimed</w:t>
       </w:r>
-      <w:commentRangeEnd w:id="4"/>
+      <w:commentRangeEnd w:id="5"/>
       <w:r>
         <w:rPr>
           <w:rStyle w:val="Refdecomentario"/>
         </w:rPr>
-        <w:commentReference w:id="4"/>
+        <w:commentReference w:id="5"/>
       </w:r>
       <w:r>
         <w:rPr>
@@ -582,7 +1743,7 @@
         </w:rPr>
         <w:t xml:space="preserve"> at mastering four foreign language </w:t>
       </w:r>
-      <w:commentRangeStart w:id="5"/>
+      <w:commentRangeStart w:id="6"/>
       <w:r>
         <w:rPr>
           <w:rFonts w:ascii="Times New Roman" w:hAnsi="Times New Roman" w:cs="Times New Roman"/>
@@ -593,12 +1754,12 @@
         </w:rPr>
         <w:t>skills</w:t>
       </w:r>
-      <w:commentRangeEnd w:id="5"/>
+      <w:commentRangeEnd w:id="6"/>
       <w:r>
         <w:rPr>
           <w:rStyle w:val="Refdecomentario"/>
         </w:rPr>
-        <w:commentReference w:id="5"/>
+        <w:commentReference w:id="6"/>
       </w:r>
       <w:r>
         <w:rPr>
@@ -707,7 +1868,7 @@
         </w:rPr>
         <w:t xml:space="preserve">There is </w:t>
       </w:r>
-      <w:commentRangeStart w:id="6"/>
+      <w:commentRangeStart w:id="7"/>
       <w:r>
         <w:rPr>
           <w:rFonts w:ascii="Times New Roman" w:hAnsi="Times New Roman" w:cs="Times New Roman"/>
@@ -718,12 +1879,12 @@
         </w:rPr>
         <w:t>widespread</w:t>
       </w:r>
-      <w:commentRangeEnd w:id="6"/>
+      <w:commentRangeEnd w:id="7"/>
       <w:r>
         <w:rPr>
           <w:rStyle w:val="Refdecomentario"/>
         </w:rPr>
-        <w:commentReference w:id="6"/>
+        <w:commentReference w:id="7"/>
       </w:r>
       <w:r>
         <w:rPr>
@@ -752,7 +1913,7 @@
         </w:rPr>
         <w:t xml:space="preserve">the </w:t>
       </w:r>
-      <w:commentRangeStart w:id="7"/>
+      <w:commentRangeStart w:id="8"/>
       <w:r>
         <w:rPr>
           <w:rFonts w:ascii="Times New Roman" w:hAnsi="Times New Roman" w:cs="Times New Roman"/>
@@ -763,12 +1924,12 @@
         </w:rPr>
         <w:t>backbone</w:t>
       </w:r>
-      <w:commentRangeEnd w:id="7"/>
+      <w:commentRangeEnd w:id="8"/>
       <w:r>
         <w:rPr>
           <w:rStyle w:val="Refdecomentario"/>
         </w:rPr>
-        <w:commentReference w:id="7"/>
+        <w:commentReference w:id="8"/>
       </w:r>
       <w:r>
         <w:rPr>
@@ -779,7 +1940,7 @@
         </w:rPr>
         <w:t xml:space="preserve"> of modern progress and economic </w:t>
       </w:r>
-      <w:commentRangeStart w:id="8"/>
+      <w:commentRangeStart w:id="9"/>
       <w:r>
         <w:rPr>
           <w:rFonts w:ascii="Times New Roman" w:hAnsi="Times New Roman" w:cs="Times New Roman"/>
@@ -790,12 +1951,12 @@
         </w:rPr>
         <w:t>welfare</w:t>
       </w:r>
-      <w:commentRangeEnd w:id="8"/>
+      <w:commentRangeEnd w:id="9"/>
       <w:r>
         <w:rPr>
           <w:rStyle w:val="Refdecomentario"/>
         </w:rPr>
-        <w:commentReference w:id="8"/>
+        <w:commentReference w:id="9"/>
       </w:r>
       <w:r>
         <w:rPr>
@@ -839,7 +2000,7 @@
         </w:rPr>
         <w:t xml:space="preserve">the Assessment of Higher Education Learning </w:t>
       </w:r>
-      <w:commentRangeStart w:id="9"/>
+      <w:commentRangeStart w:id="10"/>
       <w:r>
         <w:rPr>
           <w:rFonts w:ascii="Times New Roman" w:hAnsi="Times New Roman" w:cs="Times New Roman"/>
@@ -852,12 +2013,12 @@
         </w:rPr>
         <w:t>Outcomes</w:t>
       </w:r>
-      <w:commentRangeEnd w:id="9"/>
+      <w:commentRangeEnd w:id="10"/>
       <w:r>
         <w:rPr>
           <w:rStyle w:val="Refdecomentario"/>
         </w:rPr>
-        <w:commentReference w:id="9"/>
+        <w:commentReference w:id="10"/>
       </w:r>
       <w:r>
         <w:rPr>
@@ -870,7 +2031,7 @@
         </w:rPr>
         <w:t xml:space="preserve"> </w:t>
       </w:r>
-      <w:commentRangeStart w:id="10"/>
+      <w:commentRangeStart w:id="11"/>
       <w:r>
         <w:rPr>
           <w:rFonts w:ascii="Times New Roman" w:hAnsi="Times New Roman" w:cs="Times New Roman"/>
@@ -881,12 +2042,12 @@
         </w:rPr>
         <w:t>performed</w:t>
       </w:r>
-      <w:commentRangeEnd w:id="10"/>
+      <w:commentRangeEnd w:id="11"/>
       <w:r>
         <w:rPr>
           <w:rStyle w:val="Refdecomentario"/>
         </w:rPr>
-        <w:commentReference w:id="10"/>
+        <w:commentReference w:id="11"/>
       </w:r>
       <w:r>
         <w:rPr>
@@ -971,7 +2132,7 @@
         </w:rPr>
         <w:t xml:space="preserve">workforce, maintaining a globally competitive </w:t>
       </w:r>
-      <w:commentRangeStart w:id="11"/>
+      <w:commentRangeStart w:id="12"/>
       <w:r>
         <w:rPr>
           <w:rFonts w:ascii="Times New Roman" w:hAnsi="Times New Roman" w:cs="Times New Roman"/>
@@ -982,12 +2143,12 @@
         </w:rPr>
         <w:t>research</w:t>
       </w:r>
-      <w:commentRangeEnd w:id="11"/>
+      <w:commentRangeEnd w:id="12"/>
       <w:r>
         <w:rPr>
           <w:rStyle w:val="Refdecomentario"/>
         </w:rPr>
-        <w:commentReference w:id="11"/>
+        <w:commentReference w:id="12"/>
       </w:r>
       <w:r>
         <w:rPr>
@@ -1034,7 +2195,7 @@
         </w:rPr>
         <w:t xml:space="preserve">digitalization in recent years “have changed the learning </w:t>
       </w:r>
-      <w:commentRangeStart w:id="12"/>
+      <w:commentRangeStart w:id="13"/>
       <w:proofErr w:type="spellStart"/>
       <w:r>
         <w:rPr>
@@ -1046,13 +2207,13 @@
         </w:rPr>
         <w:t>behaviours</w:t>
       </w:r>
-      <w:commentRangeEnd w:id="12"/>
+      <w:commentRangeEnd w:id="13"/>
       <w:proofErr w:type="spellEnd"/>
       <w:r>
         <w:rPr>
           <w:rStyle w:val="Refdecomentario"/>
         </w:rPr>
-        <w:commentReference w:id="12"/>
+        <w:commentReference w:id="13"/>
       </w:r>
       <w:r>
         <w:rPr>
@@ -1063,7 +2224,7 @@
         </w:rPr>
         <w:t xml:space="preserve"> and </w:t>
       </w:r>
-      <w:commentRangeStart w:id="13"/>
+      <w:commentRangeStart w:id="14"/>
       <w:r>
         <w:rPr>
           <w:rFonts w:ascii="Times New Roman" w:hAnsi="Times New Roman" w:cs="Times New Roman"/>
@@ -1074,32 +2235,21 @@
         </w:rPr>
         <w:t>reshaped</w:t>
       </w:r>
-      <w:commentRangeEnd w:id="13"/>
+      <w:commentRangeEnd w:id="14"/>
       <w:r>
         <w:rPr>
           <w:rStyle w:val="Refdecomentario"/>
         </w:rPr>
-        <w:commentReference w:id="13"/>
-      </w:r>
-      <w:r>
-        <w:rPr>
-          <w:rFonts w:ascii="Times New Roman" w:hAnsi="Times New Roman" w:cs="Times New Roman"/>
-          <w:sz w:val="24"/>
-          <w:szCs w:val="24"/>
-          <w:lang w:val="en-US"/>
-        </w:rPr>
-        <w:t xml:space="preserve"> teaching </w:t>
-      </w:r>
-      <w:bookmarkStart w:id="14" w:name="_GoBack"/>
-      <w:bookmarkEnd w:id="14"/>
-      <w:r>
-        <w:rPr>
-          <w:rFonts w:ascii="Times New Roman" w:hAnsi="Times New Roman" w:cs="Times New Roman"/>
-          <w:sz w:val="24"/>
-          <w:szCs w:val="24"/>
-          <w:lang w:val="en-US"/>
-        </w:rPr>
-        <w:t>methods”</w:t>
+        <w:commentReference w:id="14"/>
+      </w:r>
+      <w:r>
+        <w:rPr>
+          <w:rFonts w:ascii="Times New Roman" w:hAnsi="Times New Roman" w:cs="Times New Roman"/>
+          <w:sz w:val="24"/>
+          <w:szCs w:val="24"/>
+          <w:lang w:val="en-US"/>
+        </w:rPr>
+        <w:t xml:space="preserve"> teaching methods”</w:t>
       </w:r>
     </w:p>
     <w:p>
@@ -1304,35 +2454,7 @@
           <w:szCs w:val="24"/>
           <w:lang w:val="en-US"/>
         </w:rPr>
-        <w:t>in foreign language instruction. The need for designing highly engaging activities</w:t>
-      </w:r>
-      <w:r>
-        <w:rPr>
-          <w:rFonts w:ascii="Times New Roman" w:hAnsi="Times New Roman" w:cs="Times New Roman"/>
-          <w:sz w:val="24"/>
-          <w:szCs w:val="24"/>
-          <w:lang w:val="en-US"/>
-        </w:rPr>
-        <w:t xml:space="preserve"> </w:t>
-      </w:r>
-      <w:r>
-        <w:rPr>
-          <w:rFonts w:ascii="Times New Roman" w:hAnsi="Times New Roman" w:cs="Times New Roman"/>
-          <w:sz w:val="24"/>
-          <w:szCs w:val="24"/>
-          <w:lang w:val="en-US"/>
-        </w:rPr>
-        <w:t xml:space="preserve">for students to increase their motivation, proliferation </w:t>
-      </w:r>
-      <w:r>
-        <w:rPr>
-          <w:rFonts w:ascii="Times New Roman" w:hAnsi="Times New Roman" w:cs="Times New Roman"/>
-          <w:sz w:val="24"/>
-          <w:szCs w:val="24"/>
-          <w:lang w:val="en-US"/>
-        </w:rPr>
-        <w:lastRenderedPageBreak/>
-        <w:t>of the Internet, Web 2.0 tools and services, smart</w:t>
+        <w:t>in foreign language instruction. The need for designing highly engaging activities for students to increase their motivation, proliferation of the Internet, Web 2.0 tools and services, smart</w:t>
       </w:r>
       <w:r>
         <w:rPr>
@@ -1676,7 +2798,7 @@
     </w:p>
     <w:sectPr>
       <w:pgSz w:w="12240" w:h="15840"/>
-      <w:pgMar w:top="1417" w:right="1701" w:bottom="1417" w:left="1701" w:header="708" w:footer="708" w:gutter="0"/>
+      <w:pgMar w:top="1418" w:right="1701" w:bottom="1418" w:left="1701" w:header="709" w:footer="709" w:gutter="0"/>
       <w:cols w:space="708"/>
       <w:docGrid w:linePitch="360"/>
     </w:sectPr>
@@ -1686,7 +2808,7 @@
 
 <file path=word/comments.xml><?xml version="1.0" encoding="utf-8"?>
 <w:comments xmlns:wpc="http://schemas.microsoft.com/office/word/2010/wordprocessingCanvas" xmlns:mc="http://schemas.openxmlformats.org/markup-compatibility/2006" xmlns:o="urn:schemas-microsoft-com:office:office" xmlns:r="http://schemas.openxmlformats.org/officeDocument/2006/relationships" xmlns:m="http://schemas.openxmlformats.org/officeDocument/2006/math" xmlns:v="urn:schemas-microsoft-com:vml" xmlns:wp14="http://schemas.microsoft.com/office/word/2010/wordprocessingDrawing" xmlns:wp="http://schemas.openxmlformats.org/drawingml/2006/wordprocessingDrawing" xmlns:w10="urn:schemas-microsoft-com:office:word" xmlns:w="http://schemas.openxmlformats.org/wordprocessingml/2006/main" xmlns:w14="http://schemas.microsoft.com/office/word/2010/wordml" xmlns:w15="http://schemas.microsoft.com/office/word/2012/wordml" xmlns:wpg="http://schemas.microsoft.com/office/word/2010/wordprocessingGroup" xmlns:wpi="http://schemas.microsoft.com/office/word/2010/wordprocessingInk" xmlns:wne="http://schemas.microsoft.com/office/word/2006/wordml" xmlns:wps="http://schemas.microsoft.com/office/word/2010/wordprocessingShape" mc:Ignorable="w14 w15 wp14">
-  <w:comment w:id="0" w:author="rzapata" w:date="2023-06-27T13:34:00Z" w:initials="r">
+  <w:comment w:id="1" w:author="rzapata" w:date="2023-06-27T13:34:00Z" w:initials="r">
     <w:p>
       <w:pPr>
         <w:pStyle w:val="Textocomentario"/>
@@ -1702,7 +2824,7 @@
       </w:r>
     </w:p>
   </w:comment>
-  <w:comment w:id="1" w:author="rzapata" w:date="2023-06-27T13:35:00Z" w:initials="r">
+  <w:comment w:id="2" w:author="rzapata" w:date="2023-06-27T13:35:00Z" w:initials="r">
     <w:p>
       <w:pPr>
         <w:pStyle w:val="Textocomentario"/>
@@ -1718,7 +2840,7 @@
       </w:r>
     </w:p>
   </w:comment>
-  <w:comment w:id="2" w:author="rzapata" w:date="2023-06-27T13:37:00Z" w:initials="r">
+  <w:comment w:id="3" w:author="rzapata" w:date="2023-06-27T13:37:00Z" w:initials="r">
     <w:p>
       <w:pPr>
         <w:pStyle w:val="Textocomentario"/>
@@ -1736,7 +2858,7 @@
       <w:proofErr w:type="spellEnd"/>
     </w:p>
   </w:comment>
-  <w:comment w:id="3" w:author="rzapata" w:date="2023-06-27T13:39:00Z" w:initials="r">
+  <w:comment w:id="4" w:author="rzapata" w:date="2023-06-27T13:39:00Z" w:initials="r">
     <w:p>
       <w:pPr>
         <w:pStyle w:val="Textocomentario"/>
@@ -1752,7 +2874,7 @@
       </w:r>
     </w:p>
   </w:comment>
-  <w:comment w:id="4" w:author="rzapata" w:date="2023-06-27T13:40:00Z" w:initials="r">
+  <w:comment w:id="5" w:author="rzapata" w:date="2023-06-27T13:40:00Z" w:initials="r">
     <w:p>
       <w:pPr>
         <w:pStyle w:val="Textocomentario"/>
@@ -1768,7 +2890,7 @@
       </w:r>
     </w:p>
   </w:comment>
-  <w:comment w:id="5" w:author="rzapata" w:date="2023-06-27T14:10:00Z" w:initials="r">
+  <w:comment w:id="6" w:author="rzapata" w:date="2023-06-27T14:10:00Z" w:initials="r">
     <w:p>
       <w:pPr>
         <w:pStyle w:val="Textocomentario"/>
@@ -1784,7 +2906,7 @@
       </w:r>
     </w:p>
   </w:comment>
-  <w:comment w:id="6" w:author="rzapata" w:date="2023-06-27T13:49:00Z" w:initials="r">
+  <w:comment w:id="7" w:author="rzapata" w:date="2023-06-27T13:49:00Z" w:initials="r">
     <w:p>
       <w:pPr>
         <w:pStyle w:val="Textocomentario"/>
@@ -1800,22 +2922,6 @@
         <w:t>genralizado</w:t>
       </w:r>
       <w:proofErr w:type="spellEnd"/>
-    </w:p>
-  </w:comment>
-  <w:comment w:id="7" w:author="rzapata" w:date="2023-06-27T13:50:00Z" w:initials="r">
-    <w:p>
-      <w:pPr>
-        <w:pStyle w:val="Textocomentario"/>
-      </w:pPr>
-      <w:r>
-        <w:rPr>
-          <w:rStyle w:val="Refdecomentario"/>
-        </w:rPr>
-        <w:annotationRef/>
-      </w:r>
-      <w:r>
-        <w:t>columna vertebral</w:t>
-      </w:r>
     </w:p>
   </w:comment>
   <w:comment w:id="8" w:author="rzapata" w:date="2023-06-27T13:50:00Z" w:initials="r">
@@ -1830,11 +2936,27 @@
         <w:annotationRef/>
       </w:r>
       <w:r>
+        <w:t>columna vertebral</w:t>
+      </w:r>
+    </w:p>
+  </w:comment>
+  <w:comment w:id="9" w:author="rzapata" w:date="2023-06-27T13:50:00Z" w:initials="r">
+    <w:p>
+      <w:pPr>
+        <w:pStyle w:val="Textocomentario"/>
+      </w:pPr>
+      <w:r>
+        <w:rPr>
+          <w:rStyle w:val="Refdecomentario"/>
+        </w:rPr>
+        <w:annotationRef/>
+      </w:r>
+      <w:r>
         <w:t>bienestar</w:t>
       </w:r>
     </w:p>
   </w:comment>
-  <w:comment w:id="9" w:author="rzapata" w:date="2023-06-27T13:52:00Z" w:initials="r">
+  <w:comment w:id="10" w:author="rzapata" w:date="2023-06-27T13:52:00Z" w:initials="r">
     <w:p>
       <w:pPr>
         <w:pStyle w:val="Textocomentario"/>
@@ -1850,7 +2972,7 @@
       </w:r>
     </w:p>
   </w:comment>
-  <w:comment w:id="10" w:author="rzapata" w:date="2023-06-27T13:53:00Z" w:initials="r">
+  <w:comment w:id="11" w:author="rzapata" w:date="2023-06-27T13:53:00Z" w:initials="r">
     <w:p>
       <w:pPr>
         <w:pStyle w:val="Textocomentario"/>
@@ -1866,7 +2988,7 @@
       </w:r>
     </w:p>
   </w:comment>
-  <w:comment w:id="11" w:author="rzapata" w:date="2023-06-29T13:40:00Z" w:initials="r">
+  <w:comment w:id="12" w:author="rzapata" w:date="2023-06-29T13:40:00Z" w:initials="r">
     <w:p>
       <w:pPr>
         <w:pStyle w:val="Textocomentario"/>
@@ -1884,7 +3006,7 @@
       <w:proofErr w:type="spellEnd"/>
     </w:p>
   </w:comment>
-  <w:comment w:id="12" w:author="rzapata" w:date="2023-06-27T13:59:00Z" w:initials="r">
+  <w:comment w:id="13" w:author="rzapata" w:date="2023-06-27T13:59:00Z" w:initials="r">
     <w:p>
       <w:pPr>
         <w:pStyle w:val="Textocomentario"/>
@@ -1900,7 +3022,7 @@
       </w:r>
     </w:p>
   </w:comment>
-  <w:comment w:id="13" w:author="rzapata" w:date="2023-06-27T14:00:00Z" w:initials="r">
+  <w:comment w:id="14" w:author="rzapata" w:date="2023-06-27T14:00:00Z" w:initials="r">
     <w:p>
       <w:pPr>
         <w:pStyle w:val="Textocomentario"/>
@@ -1953,6 +3075,56 @@
   <w15:commentEx w15:paraId="6CF59478" w15:done="0"/>
   <w15:commentEx w15:paraId="761BDFFC" w15:done="0"/>
 </w15:commentsEx>
+</file>
+
+<file path=word/endnotes.xml><?xml version="1.0" encoding="utf-8"?>
+<w:endnotes xmlns:wpc="http://schemas.microsoft.com/office/word/2010/wordprocessingCanvas" xmlns:mc="http://schemas.openxmlformats.org/markup-compatibility/2006" xmlns:o="urn:schemas-microsoft-com:office:office" xmlns:r="http://schemas.openxmlformats.org/officeDocument/2006/relationships" xmlns:m="http://schemas.openxmlformats.org/officeDocument/2006/math" xmlns:v="urn:schemas-microsoft-com:vml" xmlns:wp14="http://schemas.microsoft.com/office/word/2010/wordprocessingDrawing" xmlns:wp="http://schemas.openxmlformats.org/drawingml/2006/wordprocessingDrawing" xmlns:w10="urn:schemas-microsoft-com:office:word" xmlns:w="http://schemas.openxmlformats.org/wordprocessingml/2006/main" xmlns:w14="http://schemas.microsoft.com/office/word/2010/wordml" xmlns:w15="http://schemas.microsoft.com/office/word/2012/wordml" xmlns:wpg="http://schemas.microsoft.com/office/word/2010/wordprocessingGroup" xmlns:wpi="http://schemas.microsoft.com/office/word/2010/wordprocessingInk" xmlns:wne="http://schemas.microsoft.com/office/word/2006/wordml" xmlns:wps="http://schemas.microsoft.com/office/word/2010/wordprocessingShape" mc:Ignorable="w14 w15 wp14">
+  <w:endnote w:type="separator" w:id="-1">
+    <w:p>
+      <w:pPr>
+        <w:spacing w:after="0" w:line="240" w:lineRule="auto"/>
+      </w:pPr>
+      <w:r>
+        <w:separator/>
+      </w:r>
+    </w:p>
+  </w:endnote>
+  <w:endnote w:type="continuationSeparator" w:id="0">
+    <w:p>
+      <w:pPr>
+        <w:spacing w:after="0" w:line="240" w:lineRule="auto"/>
+      </w:pPr>
+      <w:r>
+        <w:continuationSeparator/>
+      </w:r>
+    </w:p>
+  </w:endnote>
+</w:endnotes>
+</file>
+
+<file path=word/footnotes.xml><?xml version="1.0" encoding="utf-8"?>
+<w:footnotes xmlns:wpc="http://schemas.microsoft.com/office/word/2010/wordprocessingCanvas" xmlns:mc="http://schemas.openxmlformats.org/markup-compatibility/2006" xmlns:o="urn:schemas-microsoft-com:office:office" xmlns:r="http://schemas.openxmlformats.org/officeDocument/2006/relationships" xmlns:m="http://schemas.openxmlformats.org/officeDocument/2006/math" xmlns:v="urn:schemas-microsoft-com:vml" xmlns:wp14="http://schemas.microsoft.com/office/word/2010/wordprocessingDrawing" xmlns:wp="http://schemas.openxmlformats.org/drawingml/2006/wordprocessingDrawing" xmlns:w10="urn:schemas-microsoft-com:office:word" xmlns:w="http://schemas.openxmlformats.org/wordprocessingml/2006/main" xmlns:w14="http://schemas.microsoft.com/office/word/2010/wordml" xmlns:w15="http://schemas.microsoft.com/office/word/2012/wordml" xmlns:wpg="http://schemas.microsoft.com/office/word/2010/wordprocessingGroup" xmlns:wpi="http://schemas.microsoft.com/office/word/2010/wordprocessingInk" xmlns:wne="http://schemas.microsoft.com/office/word/2006/wordml" xmlns:wps="http://schemas.microsoft.com/office/word/2010/wordprocessingShape" mc:Ignorable="w14 w15 wp14">
+  <w:footnote w:type="separator" w:id="-1">
+    <w:p>
+      <w:pPr>
+        <w:spacing w:after="0" w:line="240" w:lineRule="auto"/>
+      </w:pPr>
+      <w:r>
+        <w:separator/>
+      </w:r>
+    </w:p>
+  </w:footnote>
+  <w:footnote w:type="continuationSeparator" w:id="0">
+    <w:p>
+      <w:pPr>
+        <w:spacing w:after="0" w:line="240" w:lineRule="auto"/>
+      </w:pPr>
+      <w:r>
+        <w:continuationSeparator/>
+      </w:r>
+    </w:p>
+  </w:footnote>
+</w:footnotes>
 </file>
 
 <file path=word/people.xml><?xml version="1.0" encoding="utf-8"?>
@@ -2482,6 +3654,66 @@
       <w:szCs w:val="18"/>
     </w:rPr>
   </w:style>
+  <w:style w:type="paragraph" w:styleId="Encabezado">
+    <w:name w:val="header"/>
+    <w:basedOn w:val="Normal"/>
+    <w:link w:val="EncabezadoCar"/>
+    <w:uiPriority w:val="99"/>
+    <w:unhideWhenUsed/>
+    <w:rsid w:val="00FD3863"/>
+    <w:pPr>
+      <w:tabs>
+        <w:tab w:val="center" w:pos="4419"/>
+        <w:tab w:val="right" w:pos="8838"/>
+      </w:tabs>
+      <w:spacing w:after="0" w:line="240" w:lineRule="auto"/>
+    </w:pPr>
+  </w:style>
+  <w:style w:type="character" w:customStyle="1" w:styleId="EncabezadoCar">
+    <w:name w:val="Encabezado Car"/>
+    <w:basedOn w:val="Fuentedeprrafopredeter"/>
+    <w:link w:val="Encabezado"/>
+    <w:uiPriority w:val="99"/>
+    <w:rsid w:val="00FD3863"/>
+  </w:style>
+  <w:style w:type="paragraph" w:styleId="Piedepgina">
+    <w:name w:val="footer"/>
+    <w:basedOn w:val="Normal"/>
+    <w:link w:val="PiedepginaCar"/>
+    <w:uiPriority w:val="99"/>
+    <w:unhideWhenUsed/>
+    <w:rsid w:val="00FD3863"/>
+    <w:pPr>
+      <w:tabs>
+        <w:tab w:val="center" w:pos="4419"/>
+        <w:tab w:val="right" w:pos="8838"/>
+      </w:tabs>
+      <w:spacing w:after="0" w:line="240" w:lineRule="auto"/>
+    </w:pPr>
+  </w:style>
+  <w:style w:type="character" w:customStyle="1" w:styleId="PiedepginaCar">
+    <w:name w:val="Pie de página Car"/>
+    <w:basedOn w:val="Fuentedeprrafopredeter"/>
+    <w:link w:val="Piedepgina"/>
+    <w:uiPriority w:val="99"/>
+    <w:rsid w:val="00FD3863"/>
+  </w:style>
+  <w:style w:type="paragraph" w:customStyle="1" w:styleId="Default">
+    <w:name w:val="Default"/>
+    <w:rsid w:val="00BA0D9C"/>
+    <w:pPr>
+      <w:autoSpaceDE w:val="0"/>
+      <w:autoSpaceDN w:val="0"/>
+      <w:adjustRightInd w:val="0"/>
+      <w:spacing w:after="0" w:line="240" w:lineRule="auto"/>
+    </w:pPr>
+    <w:rPr>
+      <w:rFonts w:ascii="Arial" w:hAnsi="Arial" w:cs="Arial"/>
+      <w:color w:val="000000"/>
+      <w:sz w:val="24"/>
+      <w:szCs w:val="24"/>
+    </w:rPr>
+  </w:style>
 </w:styles>
 </file>
 

</xml_diff>

<commit_message>
Mapa mental de ingles terminado
</commit_message>
<xml_diff>
--- a/proyecto/fase02/Actividades_proyecto4/Constructing Personal Learning Environments through ICTMediated.docx
+++ b/proyecto/fase02/Actividades_proyecto4/Constructing Personal Learning Environments through ICTMediated.docx
@@ -4,26 +4,584 @@
   <w:body>
     <w:p>
       <w:pPr>
-        <w:autoSpaceDE w:val="0"/>
-        <w:autoSpaceDN w:val="0"/>
-        <w:adjustRightInd w:val="0"/>
-        <w:spacing w:after="0" w:line="240" w:lineRule="auto"/>
-        <w:rPr>
-          <w:rFonts w:ascii="Times New Roman" w:hAnsi="Times New Roman" w:cs="Times New Roman"/>
-          <w:b/>
-          <w:bCs/>
-          <w:sz w:val="34"/>
-          <w:szCs w:val="34"/>
-        </w:rPr>
-      </w:pPr>
-      <w:r>
-        <w:rPr>
-          <w:rFonts w:ascii="Times New Roman" w:hAnsi="Times New Roman" w:cs="Times New Roman"/>
-          <w:b/>
-          <w:bCs/>
-          <w:sz w:val="34"/>
-          <w:szCs w:val="34"/>
-        </w:rPr>
+        <w:pStyle w:val="Default"/>
+      </w:pPr>
+    </w:p>
+    <w:p>
+      <w:pPr>
+        <w:pStyle w:val="Default"/>
+        <w:jc w:val="center"/>
+        <w:rPr>
+          <w:sz w:val="20"/>
+          <w:szCs w:val="20"/>
+        </w:rPr>
+      </w:pPr>
+      <w:bookmarkStart w:id="0" w:name="_GoBack"/>
+      <w:r>
+        <w:rPr>
+          <w:b/>
+          <w:bCs/>
+          <w:sz w:val="20"/>
+          <w:szCs w:val="20"/>
+        </w:rPr>
+        <w:t xml:space="preserve">GA4-240202501-AA1-EV02 - Mapa mental sobre su </w:t>
+      </w:r>
+      <w:r>
+        <w:rPr>
+          <w:b/>
+          <w:bCs/>
+          <w:i/>
+          <w:iCs/>
+          <w:sz w:val="20"/>
+          <w:szCs w:val="20"/>
+        </w:rPr>
+        <w:t xml:space="preserve">Personal Learning Environment </w:t>
+      </w:r>
+      <w:r>
+        <w:rPr>
+          <w:b/>
+          <w:bCs/>
+          <w:sz w:val="20"/>
+          <w:szCs w:val="20"/>
+        </w:rPr>
+        <w:t>PLE</w:t>
+      </w:r>
+    </w:p>
+    <w:bookmarkEnd w:id="0"/>
+    <w:p>
+      <w:pPr>
+        <w:pStyle w:val="Default"/>
+        <w:spacing w:line="360" w:lineRule="auto"/>
+        <w:jc w:val="center"/>
+        <w:rPr>
+          <w:rFonts w:ascii="Times New Roman" w:hAnsi="Times New Roman" w:cs="Times New Roman"/>
+          <w:b/>
+          <w:bCs/>
+        </w:rPr>
+      </w:pPr>
+    </w:p>
+    <w:p>
+      <w:pPr>
+        <w:jc w:val="center"/>
+      </w:pPr>
+    </w:p>
+    <w:p>
+      <w:pPr>
+        <w:jc w:val="center"/>
+      </w:pPr>
+    </w:p>
+    <w:p>
+      <w:pPr>
+        <w:jc w:val="center"/>
+      </w:pPr>
+    </w:p>
+    <w:p>
+      <w:pPr>
+        <w:pStyle w:val="Default"/>
+        <w:jc w:val="center"/>
+        <w:rPr>
+          <w:rFonts w:ascii="Times New Roman" w:hAnsi="Times New Roman" w:cs="Times New Roman"/>
+          <w:b/>
+          <w:bCs/>
+        </w:rPr>
+      </w:pPr>
+      <w:r>
+        <w:rPr>
+          <w:rFonts w:ascii="Times New Roman" w:hAnsi="Times New Roman" w:cs="Times New Roman"/>
+          <w:b/>
+          <w:bCs/>
+        </w:rPr>
+        <w:t xml:space="preserve">Presetado por </w:t>
+      </w:r>
+      <w:r>
+        <w:rPr>
+          <w:rFonts w:ascii="Times New Roman" w:hAnsi="Times New Roman" w:cs="Times New Roman"/>
+          <w:b/>
+          <w:bCs/>
+        </w:rPr>
+        <w:t>:</w:t>
+      </w:r>
+    </w:p>
+    <w:p>
+      <w:pPr>
+        <w:pStyle w:val="Default"/>
+        <w:jc w:val="center"/>
+        <w:rPr>
+          <w:rFonts w:ascii="Times New Roman" w:hAnsi="Times New Roman" w:cs="Times New Roman"/>
+          <w:b/>
+          <w:bCs/>
+        </w:rPr>
+      </w:pPr>
+    </w:p>
+    <w:p>
+      <w:pPr>
+        <w:pStyle w:val="Default"/>
+        <w:jc w:val="center"/>
+        <w:rPr>
+          <w:rFonts w:ascii="Times New Roman" w:hAnsi="Times New Roman" w:cs="Times New Roman"/>
+          <w:b/>
+          <w:bCs/>
+        </w:rPr>
+      </w:pPr>
+      <w:r>
+        <w:rPr>
+          <w:rFonts w:ascii="Times New Roman" w:hAnsi="Times New Roman" w:cs="Times New Roman"/>
+          <w:b/>
+          <w:bCs/>
+        </w:rPr>
+        <w:t>Rodney Zapata Palacio</w:t>
+      </w:r>
+    </w:p>
+    <w:p>
+      <w:pPr>
+        <w:pStyle w:val="Default"/>
+        <w:jc w:val="center"/>
+        <w:rPr>
+          <w:rFonts w:ascii="Times New Roman" w:hAnsi="Times New Roman" w:cs="Times New Roman"/>
+          <w:b/>
+          <w:bCs/>
+        </w:rPr>
+      </w:pPr>
+    </w:p>
+    <w:p>
+      <w:pPr>
+        <w:pStyle w:val="Default"/>
+        <w:jc w:val="center"/>
+        <w:rPr>
+          <w:rFonts w:ascii="Times New Roman" w:hAnsi="Times New Roman" w:cs="Times New Roman"/>
+          <w:b/>
+          <w:bCs/>
+        </w:rPr>
+      </w:pPr>
+    </w:p>
+    <w:p>
+      <w:pPr>
+        <w:pStyle w:val="Default"/>
+        <w:jc w:val="center"/>
+        <w:rPr>
+          <w:rFonts w:ascii="Times New Roman" w:hAnsi="Times New Roman" w:cs="Times New Roman"/>
+          <w:b/>
+          <w:bCs/>
+        </w:rPr>
+      </w:pPr>
+    </w:p>
+    <w:p>
+      <w:pPr>
+        <w:pStyle w:val="Default"/>
+        <w:jc w:val="center"/>
+        <w:rPr>
+          <w:rFonts w:ascii="Times New Roman" w:hAnsi="Times New Roman" w:cs="Times New Roman"/>
+          <w:b/>
+          <w:bCs/>
+        </w:rPr>
+      </w:pPr>
+    </w:p>
+    <w:p>
+      <w:pPr>
+        <w:pStyle w:val="Default"/>
+        <w:jc w:val="center"/>
+        <w:rPr>
+          <w:rFonts w:ascii="Times New Roman" w:hAnsi="Times New Roman" w:cs="Times New Roman"/>
+          <w:b/>
+          <w:bCs/>
+        </w:rPr>
+      </w:pPr>
+    </w:p>
+    <w:p>
+      <w:pPr>
+        <w:pStyle w:val="Default"/>
+        <w:jc w:val="center"/>
+        <w:rPr>
+          <w:rFonts w:ascii="Times New Roman" w:hAnsi="Times New Roman" w:cs="Times New Roman"/>
+          <w:b/>
+          <w:bCs/>
+        </w:rPr>
+      </w:pPr>
+    </w:p>
+    <w:p>
+      <w:pPr>
+        <w:pStyle w:val="Default"/>
+        <w:jc w:val="center"/>
+        <w:rPr>
+          <w:rFonts w:ascii="Times New Roman" w:hAnsi="Times New Roman" w:cs="Times New Roman"/>
+          <w:b/>
+          <w:bCs/>
+        </w:rPr>
+      </w:pPr>
+      <w:r>
+        <w:rPr>
+          <w:rFonts w:ascii="Times New Roman" w:hAnsi="Times New Roman" w:cs="Times New Roman"/>
+          <w:b/>
+          <w:bCs/>
+        </w:rPr>
+        <w:t>a la instructora:</w:t>
+      </w:r>
+    </w:p>
+    <w:p>
+      <w:pPr>
+        <w:pStyle w:val="Default"/>
+        <w:jc w:val="center"/>
+        <w:rPr>
+          <w:rFonts w:ascii="Times New Roman" w:hAnsi="Times New Roman" w:cs="Times New Roman"/>
+          <w:b/>
+          <w:bCs/>
+        </w:rPr>
+      </w:pPr>
+    </w:p>
+    <w:p>
+      <w:pPr>
+        <w:pStyle w:val="Default"/>
+        <w:jc w:val="center"/>
+        <w:rPr>
+          <w:rFonts w:ascii="Times New Roman" w:hAnsi="Times New Roman" w:cs="Times New Roman"/>
+          <w:b/>
+          <w:bCs/>
+        </w:rPr>
+      </w:pPr>
+      <w:r>
+        <w:rPr>
+          <w:rFonts w:ascii="Times New Roman" w:hAnsi="Times New Roman" w:cs="Times New Roman"/>
+          <w:b/>
+          <w:bCs/>
+        </w:rPr>
+        <w:t>JENNY EMILCE ORDOÑEZ MUÑOZ</w:t>
+      </w:r>
+    </w:p>
+    <w:p>
+      <w:pPr>
+        <w:pStyle w:val="Default"/>
+        <w:jc w:val="center"/>
+        <w:rPr>
+          <w:rFonts w:ascii="Times New Roman" w:hAnsi="Times New Roman" w:cs="Times New Roman"/>
+          <w:b/>
+          <w:bCs/>
+        </w:rPr>
+      </w:pPr>
+    </w:p>
+    <w:p>
+      <w:pPr>
+        <w:pStyle w:val="Default"/>
+        <w:jc w:val="center"/>
+        <w:rPr>
+          <w:rFonts w:ascii="Times New Roman" w:hAnsi="Times New Roman" w:cs="Times New Roman"/>
+          <w:b/>
+          <w:bCs/>
+        </w:rPr>
+      </w:pPr>
+    </w:p>
+    <w:p>
+      <w:pPr>
+        <w:pStyle w:val="Default"/>
+        <w:jc w:val="center"/>
+        <w:rPr>
+          <w:rFonts w:ascii="Times New Roman" w:hAnsi="Times New Roman" w:cs="Times New Roman"/>
+          <w:b/>
+          <w:bCs/>
+        </w:rPr>
+      </w:pPr>
+    </w:p>
+    <w:p>
+      <w:pPr>
+        <w:pStyle w:val="Default"/>
+        <w:jc w:val="center"/>
+        <w:rPr>
+          <w:rFonts w:ascii="Times New Roman" w:hAnsi="Times New Roman" w:cs="Times New Roman"/>
+          <w:b/>
+          <w:bCs/>
+        </w:rPr>
+      </w:pPr>
+    </w:p>
+    <w:p>
+      <w:pPr>
+        <w:pStyle w:val="Default"/>
+        <w:spacing w:line="480" w:lineRule="auto"/>
+        <w:jc w:val="center"/>
+        <w:rPr>
+          <w:rFonts w:ascii="Times New Roman" w:hAnsi="Times New Roman" w:cs="Times New Roman"/>
+          <w:b/>
+          <w:bCs/>
+        </w:rPr>
+      </w:pPr>
+      <w:r>
+        <w:rPr>
+          <w:rFonts w:ascii="Times New Roman" w:hAnsi="Times New Roman" w:cs="Times New Roman"/>
+          <w:b/>
+          <w:bCs/>
+        </w:rPr>
+        <w:t>Servicio Nacional de aprendizaje SENA</w:t>
+      </w:r>
+    </w:p>
+    <w:p>
+      <w:pPr>
+        <w:pStyle w:val="Default"/>
+        <w:spacing w:line="480" w:lineRule="auto"/>
+        <w:jc w:val="center"/>
+        <w:rPr>
+          <w:rFonts w:ascii="Times New Roman" w:hAnsi="Times New Roman" w:cs="Times New Roman"/>
+          <w:b/>
+          <w:bCs/>
+        </w:rPr>
+      </w:pPr>
+      <w:r>
+        <w:rPr>
+          <w:rFonts w:ascii="Times New Roman" w:hAnsi="Times New Roman" w:cs="Times New Roman"/>
+          <w:b/>
+          <w:bCs/>
+        </w:rPr>
+        <w:t>Centro de Comercio y Servicios (Regional Cauca)</w:t>
+      </w:r>
+    </w:p>
+    <w:p>
+      <w:pPr>
+        <w:pStyle w:val="Default"/>
+        <w:spacing w:line="480" w:lineRule="auto"/>
+        <w:jc w:val="center"/>
+        <w:rPr>
+          <w:rFonts w:ascii="Times New Roman" w:hAnsi="Times New Roman" w:cs="Times New Roman"/>
+          <w:b/>
+          <w:bCs/>
+        </w:rPr>
+      </w:pPr>
+      <w:r>
+        <w:rPr>
+          <w:rFonts w:ascii="Times New Roman" w:hAnsi="Times New Roman" w:cs="Times New Roman"/>
+          <w:b/>
+          <w:bCs/>
+        </w:rPr>
+        <w:t>Cauca - Popayán</w:t>
+      </w:r>
+    </w:p>
+    <w:p>
+      <w:pPr>
+        <w:pStyle w:val="Default"/>
+        <w:jc w:val="center"/>
+        <w:rPr>
+          <w:rFonts w:ascii="Times New Roman" w:hAnsi="Times New Roman" w:cs="Times New Roman"/>
+          <w:b/>
+          <w:bCs/>
+        </w:rPr>
+      </w:pPr>
+    </w:p>
+    <w:p>
+      <w:pPr>
+        <w:pStyle w:val="Default"/>
+        <w:jc w:val="center"/>
+        <w:rPr>
+          <w:rFonts w:ascii="Times New Roman" w:hAnsi="Times New Roman" w:cs="Times New Roman"/>
+          <w:b/>
+          <w:bCs/>
+        </w:rPr>
+      </w:pPr>
+    </w:p>
+    <w:p>
+      <w:pPr>
+        <w:pStyle w:val="Default"/>
+        <w:jc w:val="center"/>
+        <w:rPr>
+          <w:rFonts w:ascii="Times New Roman" w:hAnsi="Times New Roman" w:cs="Times New Roman"/>
+          <w:b/>
+          <w:bCs/>
+        </w:rPr>
+      </w:pPr>
+      <w:r>
+        <w:rPr>
+          <w:rFonts w:ascii="Times New Roman" w:hAnsi="Times New Roman" w:cs="Times New Roman"/>
+          <w:b/>
+          <w:bCs/>
+        </w:rPr>
+        <w:t xml:space="preserve">Tecnólogo en </w:t>
+      </w:r>
+      <w:r>
+        <w:rPr>
+          <w:rFonts w:ascii="Times New Roman" w:hAnsi="Times New Roman" w:cs="Times New Roman"/>
+          <w:b/>
+          <w:bCs/>
+        </w:rPr>
+        <w:t>Análisis y Desarrollo de Software</w:t>
+      </w:r>
+    </w:p>
+    <w:p>
+      <w:pPr>
+        <w:pStyle w:val="Default"/>
+        <w:jc w:val="center"/>
+        <w:rPr>
+          <w:rFonts w:ascii="Times New Roman" w:hAnsi="Times New Roman" w:cs="Times New Roman"/>
+          <w:b/>
+          <w:bCs/>
+        </w:rPr>
+      </w:pPr>
+    </w:p>
+    <w:p>
+      <w:pPr>
+        <w:pStyle w:val="Default"/>
+        <w:jc w:val="center"/>
+        <w:rPr>
+          <w:rFonts w:ascii="Times New Roman" w:hAnsi="Times New Roman" w:cs="Times New Roman"/>
+          <w:b/>
+          <w:bCs/>
+        </w:rPr>
+      </w:pPr>
+      <w:r>
+        <w:rPr>
+          <w:rFonts w:ascii="Times New Roman" w:hAnsi="Times New Roman" w:cs="Times New Roman"/>
+          <w:b/>
+          <w:bCs/>
+        </w:rPr>
+        <w:t>Ficha: 2675810</w:t>
+      </w:r>
+    </w:p>
+    <w:p>
+      <w:pPr>
+        <w:autoSpaceDE w:val="0"/>
+        <w:autoSpaceDN w:val="0"/>
+        <w:adjustRightInd w:val="0"/>
+        <w:spacing w:after="0" w:line="240" w:lineRule="auto"/>
+        <w:jc w:val="center"/>
+        <w:rPr>
+          <w:rFonts w:ascii="Times New Roman" w:hAnsi="Times New Roman" w:cs="Times New Roman"/>
+          <w:b/>
+          <w:bCs/>
+          <w:sz w:val="34"/>
+          <w:szCs w:val="34"/>
+        </w:rPr>
+      </w:pPr>
+    </w:p>
+    <w:p>
+      <w:pPr>
+        <w:autoSpaceDE w:val="0"/>
+        <w:autoSpaceDN w:val="0"/>
+        <w:adjustRightInd w:val="0"/>
+        <w:spacing w:after="0" w:line="240" w:lineRule="auto"/>
+        <w:jc w:val="center"/>
+        <w:rPr>
+          <w:rFonts w:ascii="Times New Roman" w:hAnsi="Times New Roman" w:cs="Times New Roman"/>
+          <w:b/>
+          <w:bCs/>
+          <w:sz w:val="34"/>
+          <w:szCs w:val="34"/>
+        </w:rPr>
+      </w:pPr>
+    </w:p>
+    <w:p>
+      <w:pPr>
+        <w:autoSpaceDE w:val="0"/>
+        <w:autoSpaceDN w:val="0"/>
+        <w:adjustRightInd w:val="0"/>
+        <w:spacing w:after="0" w:line="240" w:lineRule="auto"/>
+        <w:jc w:val="center"/>
+        <w:rPr>
+          <w:rFonts w:ascii="Times New Roman" w:hAnsi="Times New Roman" w:cs="Times New Roman"/>
+          <w:b/>
+          <w:bCs/>
+          <w:sz w:val="34"/>
+          <w:szCs w:val="34"/>
+        </w:rPr>
+      </w:pPr>
+    </w:p>
+    <w:p>
+      <w:pPr>
+        <w:autoSpaceDE w:val="0"/>
+        <w:autoSpaceDN w:val="0"/>
+        <w:adjustRightInd w:val="0"/>
+        <w:spacing w:after="0" w:line="240" w:lineRule="auto"/>
+        <w:jc w:val="center"/>
+        <w:rPr>
+          <w:rFonts w:ascii="Times New Roman" w:hAnsi="Times New Roman" w:cs="Times New Roman"/>
+          <w:b/>
+          <w:bCs/>
+          <w:sz w:val="34"/>
+          <w:szCs w:val="34"/>
+        </w:rPr>
+      </w:pPr>
+    </w:p>
+    <w:p>
+      <w:pPr>
+        <w:autoSpaceDE w:val="0"/>
+        <w:autoSpaceDN w:val="0"/>
+        <w:adjustRightInd w:val="0"/>
+        <w:spacing w:after="0" w:line="240" w:lineRule="auto"/>
+        <w:jc w:val="center"/>
+        <w:rPr>
+          <w:rFonts w:ascii="Times New Roman" w:hAnsi="Times New Roman" w:cs="Times New Roman"/>
+          <w:b/>
+          <w:bCs/>
+          <w:sz w:val="34"/>
+          <w:szCs w:val="34"/>
+        </w:rPr>
+      </w:pPr>
+    </w:p>
+    <w:p>
+      <w:pPr>
+        <w:autoSpaceDE w:val="0"/>
+        <w:autoSpaceDN w:val="0"/>
+        <w:adjustRightInd w:val="0"/>
+        <w:spacing w:after="0" w:line="240" w:lineRule="auto"/>
+        <w:jc w:val="center"/>
+        <w:rPr>
+          <w:rFonts w:ascii="Times New Roman" w:hAnsi="Times New Roman" w:cs="Times New Roman"/>
+          <w:b/>
+          <w:bCs/>
+          <w:sz w:val="34"/>
+          <w:szCs w:val="34"/>
+        </w:rPr>
+      </w:pPr>
+    </w:p>
+    <w:p>
+      <w:pPr>
+        <w:autoSpaceDE w:val="0"/>
+        <w:autoSpaceDN w:val="0"/>
+        <w:adjustRightInd w:val="0"/>
+        <w:spacing w:after="0" w:line="240" w:lineRule="auto"/>
+        <w:jc w:val="center"/>
+        <w:rPr>
+          <w:rFonts w:ascii="Times New Roman" w:hAnsi="Times New Roman" w:cs="Times New Roman"/>
+          <w:b/>
+          <w:bCs/>
+          <w:sz w:val="34"/>
+          <w:szCs w:val="34"/>
+        </w:rPr>
+      </w:pPr>
+    </w:p>
+    <w:p>
+      <w:pPr>
+        <w:autoSpaceDE w:val="0"/>
+        <w:autoSpaceDN w:val="0"/>
+        <w:adjustRightInd w:val="0"/>
+        <w:spacing w:after="0" w:line="240" w:lineRule="auto"/>
+        <w:jc w:val="center"/>
+        <w:rPr>
+          <w:rFonts w:ascii="Times New Roman" w:hAnsi="Times New Roman" w:cs="Times New Roman"/>
+          <w:b/>
+          <w:bCs/>
+          <w:sz w:val="34"/>
+          <w:szCs w:val="34"/>
+        </w:rPr>
+      </w:pPr>
+    </w:p>
+    <w:p>
+      <w:pPr>
+        <w:autoSpaceDE w:val="0"/>
+        <w:autoSpaceDN w:val="0"/>
+        <w:adjustRightInd w:val="0"/>
+        <w:spacing w:after="0" w:line="240" w:lineRule="auto"/>
+        <w:jc w:val="center"/>
+        <w:rPr>
+          <w:rFonts w:ascii="Times New Roman" w:hAnsi="Times New Roman" w:cs="Times New Roman"/>
+          <w:b/>
+          <w:bCs/>
+          <w:sz w:val="34"/>
+          <w:szCs w:val="34"/>
+        </w:rPr>
+      </w:pPr>
+      <w:r>
+        <w:rPr>
+          <w:rFonts w:ascii="Times New Roman" w:hAnsi="Times New Roman" w:cs="Times New Roman"/>
+          <w:b/>
+          <w:bCs/>
+          <w:sz w:val="34"/>
+          <w:szCs w:val="34"/>
+        </w:rPr>
+        <w:lastRenderedPageBreak/>
         <w:t>Introduction</w:t>
       </w:r>
     </w:p>
@@ -423,6 +981,3630 @@
           <w:lang w:val="en-US"/>
         </w:rPr>
       </w:pPr>
+    </w:p>
+    <w:p>
+      <w:pPr>
+        <w:autoSpaceDE w:val="0"/>
+        <w:autoSpaceDN w:val="0"/>
+        <w:adjustRightInd w:val="0"/>
+        <w:spacing w:after="0" w:line="240" w:lineRule="auto"/>
+        <w:rPr>
+          <w:rFonts w:ascii="Times New Roman" w:hAnsi="Times New Roman" w:cs="Times New Roman"/>
+          <w:b/>
+          <w:bCs/>
+          <w:sz w:val="34"/>
+          <w:szCs w:val="34"/>
+          <w:lang w:val="en-US"/>
+        </w:rPr>
+      </w:pPr>
+    </w:p>
+    <w:p>
+      <w:pPr>
+        <w:autoSpaceDE w:val="0"/>
+        <w:autoSpaceDN w:val="0"/>
+        <w:adjustRightInd w:val="0"/>
+        <w:spacing w:after="0" w:line="240" w:lineRule="auto"/>
+        <w:rPr>
+          <w:rFonts w:ascii="Times New Roman" w:hAnsi="Times New Roman" w:cs="Times New Roman"/>
+          <w:b/>
+          <w:bCs/>
+          <w:sz w:val="34"/>
+          <w:szCs w:val="34"/>
+          <w:lang w:val="en-US"/>
+        </w:rPr>
+      </w:pPr>
+    </w:p>
+    <w:p>
+      <w:pPr>
+        <w:autoSpaceDE w:val="0"/>
+        <w:autoSpaceDN w:val="0"/>
+        <w:adjustRightInd w:val="0"/>
+        <w:spacing w:after="0" w:line="240" w:lineRule="auto"/>
+        <w:rPr>
+          <w:rFonts w:ascii="Times New Roman" w:hAnsi="Times New Roman" w:cs="Times New Roman"/>
+          <w:b/>
+          <w:bCs/>
+          <w:sz w:val="34"/>
+          <w:szCs w:val="34"/>
+          <w:lang w:val="en-US"/>
+        </w:rPr>
+        <w:sectPr>
+          <w:pgSz w:w="12240" w:h="15840"/>
+          <w:pgMar w:top="1417" w:right="1701" w:bottom="1417" w:left="1701" w:header="708" w:footer="708" w:gutter="0"/>
+          <w:cols w:space="708"/>
+          <w:docGrid w:linePitch="360"/>
+        </w:sectPr>
+      </w:pPr>
+    </w:p>
+    <w:p>
+      <w:pPr>
+        <w:autoSpaceDE w:val="0"/>
+        <w:autoSpaceDN w:val="0"/>
+        <w:adjustRightInd w:val="0"/>
+        <w:spacing w:after="0" w:line="240" w:lineRule="auto"/>
+        <w:rPr>
+          <w:rFonts w:ascii="Times New Roman" w:hAnsi="Times New Roman" w:cs="Times New Roman"/>
+          <w:b/>
+          <w:bCs/>
+          <w:sz w:val="34"/>
+          <w:szCs w:val="34"/>
+          <w:lang w:val="en-US"/>
+        </w:rPr>
+      </w:pPr>
+      <w:r>
+        <w:rPr>
+          <w:rFonts w:ascii="Times New Roman" w:hAnsi="Times New Roman" w:cs="Times New Roman"/>
+          <w:b/>
+          <w:bCs/>
+          <w:noProof/>
+          <w:sz w:val="34"/>
+          <w:szCs w:val="34"/>
+          <w:lang w:eastAsia="es-CO"/>
+        </w:rPr>
+        <w:lastRenderedPageBreak/>
+        <w:drawing>
+          <wp:anchor distT="0" distB="0" distL="114300" distR="114300" simplePos="0" relativeHeight="251675648" behindDoc="0" locked="0" layoutInCell="1" allowOverlap="1" wp14:anchorId="1E4A18EA" wp14:editId="4BBFD0DD">
+            <wp:simplePos x="0" y="0"/>
+            <wp:positionH relativeFrom="column">
+              <wp:posOffset>4509770</wp:posOffset>
+            </wp:positionH>
+            <wp:positionV relativeFrom="paragraph">
+              <wp:posOffset>0</wp:posOffset>
+            </wp:positionV>
+            <wp:extent cx="1524000" cy="762000"/>
+            <wp:effectExtent l="0" t="0" r="0" b="0"/>
+            <wp:wrapSquare wrapText="bothSides"/>
+            <wp:docPr id="21" name="Imagen 21"/>
+            <wp:cNvGraphicFramePr>
+              <a:graphicFrameLocks xmlns:a="http://schemas.openxmlformats.org/drawingml/2006/main" noChangeAspect="1"/>
+            </wp:cNvGraphicFramePr>
+            <a:graphic xmlns:a="http://schemas.openxmlformats.org/drawingml/2006/main">
+              <a:graphicData uri="http://schemas.openxmlformats.org/drawingml/2006/picture">
+                <pic:pic xmlns:pic="http://schemas.openxmlformats.org/drawingml/2006/picture">
+                  <pic:nvPicPr>
+                    <pic:cNvPr id="21" name="youglish.png"/>
+                    <pic:cNvPicPr/>
+                  </pic:nvPicPr>
+                  <pic:blipFill>
+                    <a:blip r:embed="rId6">
+                      <a:extLst>
+                        <a:ext uri="{28A0092B-C50C-407E-A947-70E740481C1C}">
+                          <a14:useLocalDpi xmlns:a14="http://schemas.microsoft.com/office/drawing/2010/main" val="0"/>
+                        </a:ext>
+                      </a:extLst>
+                    </a:blip>
+                    <a:stretch>
+                      <a:fillRect/>
+                    </a:stretch>
+                  </pic:blipFill>
+                  <pic:spPr>
+                    <a:xfrm>
+                      <a:off x="0" y="0"/>
+                      <a:ext cx="1524000" cy="762000"/>
+                    </a:xfrm>
+                    <a:prstGeom prst="rect">
+                      <a:avLst/>
+                    </a:prstGeom>
+                  </pic:spPr>
+                </pic:pic>
+              </a:graphicData>
+            </a:graphic>
+            <wp14:sizeRelH relativeFrom="margin">
+              <wp14:pctWidth>0</wp14:pctWidth>
+            </wp14:sizeRelH>
+            <wp14:sizeRelV relativeFrom="margin">
+              <wp14:pctHeight>0</wp14:pctHeight>
+            </wp14:sizeRelV>
+          </wp:anchor>
+        </w:drawing>
+      </w:r>
+      <w:r>
+        <w:rPr>
+          <w:rFonts w:ascii="Times New Roman" w:hAnsi="Times New Roman" w:cs="Times New Roman"/>
+          <w:b/>
+          <w:bCs/>
+          <w:noProof/>
+          <w:sz w:val="34"/>
+          <w:szCs w:val="34"/>
+          <w:lang w:eastAsia="es-CO"/>
+        </w:rPr>
+        <w:drawing>
+          <wp:anchor distT="0" distB="0" distL="114300" distR="114300" simplePos="0" relativeHeight="251672576" behindDoc="0" locked="0" layoutInCell="1" allowOverlap="1" wp14:anchorId="093FD07B" wp14:editId="53D2C385">
+            <wp:simplePos x="0" y="0"/>
+            <wp:positionH relativeFrom="column">
+              <wp:posOffset>3261995</wp:posOffset>
+            </wp:positionH>
+            <wp:positionV relativeFrom="paragraph">
+              <wp:posOffset>5715</wp:posOffset>
+            </wp:positionV>
+            <wp:extent cx="1195070" cy="628650"/>
+            <wp:effectExtent l="0" t="0" r="5080" b="0"/>
+            <wp:wrapSquare wrapText="bothSides"/>
+            <wp:docPr id="18" name="Imagen 18"/>
+            <wp:cNvGraphicFramePr>
+              <a:graphicFrameLocks xmlns:a="http://schemas.openxmlformats.org/drawingml/2006/main" noChangeAspect="1"/>
+            </wp:cNvGraphicFramePr>
+            <a:graphic xmlns:a="http://schemas.openxmlformats.org/drawingml/2006/main">
+              <a:graphicData uri="http://schemas.openxmlformats.org/drawingml/2006/picture">
+                <pic:pic xmlns:pic="http://schemas.openxmlformats.org/drawingml/2006/picture">
+                  <pic:nvPicPr>
+                    <pic:cNvPr id="18" name="traductorParlante.png"/>
+                    <pic:cNvPicPr/>
+                  </pic:nvPicPr>
+                  <pic:blipFill>
+                    <a:blip r:embed="rId7" cstate="print">
+                      <a:extLst>
+                        <a:ext uri="{28A0092B-C50C-407E-A947-70E740481C1C}">
+                          <a14:useLocalDpi xmlns:a14="http://schemas.microsoft.com/office/drawing/2010/main" val="0"/>
+                        </a:ext>
+                      </a:extLst>
+                    </a:blip>
+                    <a:stretch>
+                      <a:fillRect/>
+                    </a:stretch>
+                  </pic:blipFill>
+                  <pic:spPr>
+                    <a:xfrm>
+                      <a:off x="0" y="0"/>
+                      <a:ext cx="1195070" cy="628650"/>
+                    </a:xfrm>
+                    <a:prstGeom prst="rect">
+                      <a:avLst/>
+                    </a:prstGeom>
+                  </pic:spPr>
+                </pic:pic>
+              </a:graphicData>
+            </a:graphic>
+            <wp14:sizeRelH relativeFrom="margin">
+              <wp14:pctWidth>0</wp14:pctWidth>
+            </wp14:sizeRelH>
+            <wp14:sizeRelV relativeFrom="margin">
+              <wp14:pctHeight>0</wp14:pctHeight>
+            </wp14:sizeRelV>
+          </wp:anchor>
+        </w:drawing>
+      </w:r>
+      <w:r>
+        <w:rPr>
+          <w:rFonts w:ascii="Times New Roman" w:hAnsi="Times New Roman" w:cs="Times New Roman"/>
+          <w:b/>
+          <w:bCs/>
+          <w:noProof/>
+          <w:sz w:val="34"/>
+          <w:szCs w:val="34"/>
+          <w:lang w:eastAsia="es-CO"/>
+        </w:rPr>
+        <w:drawing>
+          <wp:anchor distT="0" distB="0" distL="114300" distR="114300" simplePos="0" relativeHeight="251669504" behindDoc="0" locked="0" layoutInCell="1" allowOverlap="1" wp14:anchorId="3CD0A8A6" wp14:editId="5648113B">
+            <wp:simplePos x="0" y="0"/>
+            <wp:positionH relativeFrom="column">
+              <wp:posOffset>2023745</wp:posOffset>
+            </wp:positionH>
+            <wp:positionV relativeFrom="paragraph">
+              <wp:posOffset>0</wp:posOffset>
+            </wp:positionV>
+            <wp:extent cx="1100455" cy="638175"/>
+            <wp:effectExtent l="0" t="0" r="4445" b="9525"/>
+            <wp:wrapSquare wrapText="bothSides"/>
+            <wp:docPr id="15" name="Imagen 15"/>
+            <wp:cNvGraphicFramePr>
+              <a:graphicFrameLocks xmlns:a="http://schemas.openxmlformats.org/drawingml/2006/main" noChangeAspect="1"/>
+            </wp:cNvGraphicFramePr>
+            <a:graphic xmlns:a="http://schemas.openxmlformats.org/drawingml/2006/main">
+              <a:graphicData uri="http://schemas.openxmlformats.org/drawingml/2006/picture">
+                <pic:pic xmlns:pic="http://schemas.openxmlformats.org/drawingml/2006/picture">
+                  <pic:nvPicPr>
+                    <pic:cNvPr id="15" name="slai.png"/>
+                    <pic:cNvPicPr/>
+                  </pic:nvPicPr>
+                  <pic:blipFill>
+                    <a:blip r:embed="rId8">
+                      <a:extLst>
+                        <a:ext uri="{28A0092B-C50C-407E-A947-70E740481C1C}">
+                          <a14:useLocalDpi xmlns:a14="http://schemas.microsoft.com/office/drawing/2010/main" val="0"/>
+                        </a:ext>
+                      </a:extLst>
+                    </a:blip>
+                    <a:stretch>
+                      <a:fillRect/>
+                    </a:stretch>
+                  </pic:blipFill>
+                  <pic:spPr>
+                    <a:xfrm>
+                      <a:off x="0" y="0"/>
+                      <a:ext cx="1100455" cy="638175"/>
+                    </a:xfrm>
+                    <a:prstGeom prst="rect">
+                      <a:avLst/>
+                    </a:prstGeom>
+                  </pic:spPr>
+                </pic:pic>
+              </a:graphicData>
+            </a:graphic>
+            <wp14:sizeRelH relativeFrom="margin">
+              <wp14:pctWidth>0</wp14:pctWidth>
+            </wp14:sizeRelH>
+            <wp14:sizeRelV relativeFrom="margin">
+              <wp14:pctHeight>0</wp14:pctHeight>
+            </wp14:sizeRelV>
+          </wp:anchor>
+        </w:drawing>
+      </w:r>
+      <w:r>
+        <w:rPr>
+          <w:rFonts w:ascii="Times New Roman" w:hAnsi="Times New Roman" w:cs="Times New Roman"/>
+          <w:b/>
+          <w:bCs/>
+          <w:noProof/>
+          <w:sz w:val="34"/>
+          <w:szCs w:val="34"/>
+          <w:lang w:eastAsia="es-CO"/>
+        </w:rPr>
+        <w:drawing>
+          <wp:anchor distT="0" distB="0" distL="114300" distR="114300" simplePos="0" relativeHeight="251665408" behindDoc="0" locked="0" layoutInCell="1" allowOverlap="1" wp14:anchorId="5B036731" wp14:editId="2C61C94E">
+            <wp:simplePos x="0" y="0"/>
+            <wp:positionH relativeFrom="column">
+              <wp:posOffset>1306830</wp:posOffset>
+            </wp:positionH>
+            <wp:positionV relativeFrom="paragraph">
+              <wp:posOffset>0</wp:posOffset>
+            </wp:positionV>
+            <wp:extent cx="638175" cy="659765"/>
+            <wp:effectExtent l="0" t="0" r="9525" b="6985"/>
+            <wp:wrapSquare wrapText="bothSides"/>
+            <wp:docPr id="11" name="Imagen 11"/>
+            <wp:cNvGraphicFramePr>
+              <a:graphicFrameLocks xmlns:a="http://schemas.openxmlformats.org/drawingml/2006/main" noChangeAspect="1"/>
+            </wp:cNvGraphicFramePr>
+            <a:graphic xmlns:a="http://schemas.openxmlformats.org/drawingml/2006/main">
+              <a:graphicData uri="http://schemas.openxmlformats.org/drawingml/2006/picture">
+                <pic:pic xmlns:pic="http://schemas.openxmlformats.org/drawingml/2006/picture">
+                  <pic:nvPicPr>
+                    <pic:cNvPr id="11" name="anki.png"/>
+                    <pic:cNvPicPr/>
+                  </pic:nvPicPr>
+                  <pic:blipFill>
+                    <a:blip r:embed="rId9">
+                      <a:extLst>
+                        <a:ext uri="{28A0092B-C50C-407E-A947-70E740481C1C}">
+                          <a14:useLocalDpi xmlns:a14="http://schemas.microsoft.com/office/drawing/2010/main" val="0"/>
+                        </a:ext>
+                      </a:extLst>
+                    </a:blip>
+                    <a:stretch>
+                      <a:fillRect/>
+                    </a:stretch>
+                  </pic:blipFill>
+                  <pic:spPr>
+                    <a:xfrm>
+                      <a:off x="0" y="0"/>
+                      <a:ext cx="638175" cy="659765"/>
+                    </a:xfrm>
+                    <a:prstGeom prst="rect">
+                      <a:avLst/>
+                    </a:prstGeom>
+                  </pic:spPr>
+                </pic:pic>
+              </a:graphicData>
+            </a:graphic>
+            <wp14:sizeRelH relativeFrom="margin">
+              <wp14:pctWidth>0</wp14:pctWidth>
+            </wp14:sizeRelH>
+            <wp14:sizeRelV relativeFrom="margin">
+              <wp14:pctHeight>0</wp14:pctHeight>
+            </wp14:sizeRelV>
+          </wp:anchor>
+        </w:drawing>
+      </w:r>
+    </w:p>
+    <w:p>
+      <w:pPr>
+        <w:autoSpaceDE w:val="0"/>
+        <w:autoSpaceDN w:val="0"/>
+        <w:adjustRightInd w:val="0"/>
+        <w:spacing w:after="0" w:line="240" w:lineRule="auto"/>
+        <w:rPr>
+          <w:rFonts w:ascii="Times New Roman" w:hAnsi="Times New Roman" w:cs="Times New Roman"/>
+          <w:b/>
+          <w:bCs/>
+          <w:sz w:val="34"/>
+          <w:szCs w:val="34"/>
+          <w:lang w:val="en-US"/>
+        </w:rPr>
+      </w:pPr>
+      <w:r>
+        <w:rPr>
+          <w:rFonts w:ascii="Times New Roman" w:hAnsi="Times New Roman" w:cs="Times New Roman"/>
+          <w:b/>
+          <w:bCs/>
+          <w:noProof/>
+          <w:sz w:val="34"/>
+          <w:szCs w:val="34"/>
+          <w:lang w:eastAsia="es-CO"/>
+        </w:rPr>
+        <w:drawing>
+          <wp:anchor distT="0" distB="0" distL="114300" distR="114300" simplePos="0" relativeHeight="251663360" behindDoc="0" locked="0" layoutInCell="1" allowOverlap="1" wp14:anchorId="1CD18211" wp14:editId="2E5CC1C7">
+            <wp:simplePos x="0" y="0"/>
+            <wp:positionH relativeFrom="rightMargin">
+              <wp:posOffset>-2280920</wp:posOffset>
+            </wp:positionH>
+            <wp:positionV relativeFrom="paragraph">
+              <wp:posOffset>5080</wp:posOffset>
+            </wp:positionV>
+            <wp:extent cx="607060" cy="571500"/>
+            <wp:effectExtent l="0" t="0" r="2540" b="0"/>
+            <wp:wrapSquare wrapText="bothSides"/>
+            <wp:docPr id="10" name="Imagen 10"/>
+            <wp:cNvGraphicFramePr>
+              <a:graphicFrameLocks xmlns:a="http://schemas.openxmlformats.org/drawingml/2006/main" noChangeAspect="1"/>
+            </wp:cNvGraphicFramePr>
+            <a:graphic xmlns:a="http://schemas.openxmlformats.org/drawingml/2006/main">
+              <a:graphicData uri="http://schemas.openxmlformats.org/drawingml/2006/picture">
+                <pic:pic xmlns:pic="http://schemas.openxmlformats.org/drawingml/2006/picture">
+                  <pic:nvPicPr>
+                    <pic:cNvPr id="10" name="amaricanEnglishPronunciation.png"/>
+                    <pic:cNvPicPr/>
+                  </pic:nvPicPr>
+                  <pic:blipFill>
+                    <a:blip r:embed="rId10">
+                      <a:extLst>
+                        <a:ext uri="{28A0092B-C50C-407E-A947-70E740481C1C}">
+                          <a14:useLocalDpi xmlns:a14="http://schemas.microsoft.com/office/drawing/2010/main" val="0"/>
+                        </a:ext>
+                      </a:extLst>
+                    </a:blip>
+                    <a:stretch>
+                      <a:fillRect/>
+                    </a:stretch>
+                  </pic:blipFill>
+                  <pic:spPr>
+                    <a:xfrm>
+                      <a:off x="0" y="0"/>
+                      <a:ext cx="607060" cy="571500"/>
+                    </a:xfrm>
+                    <a:prstGeom prst="rect">
+                      <a:avLst/>
+                    </a:prstGeom>
+                  </pic:spPr>
+                </pic:pic>
+              </a:graphicData>
+            </a:graphic>
+            <wp14:sizeRelH relativeFrom="margin">
+              <wp14:pctWidth>0</wp14:pctWidth>
+            </wp14:sizeRelH>
+            <wp14:sizeRelV relativeFrom="margin">
+              <wp14:pctHeight>0</wp14:pctHeight>
+            </wp14:sizeRelV>
+          </wp:anchor>
+        </w:drawing>
+      </w:r>
+    </w:p>
+    <w:p>
+      <w:pPr>
+        <w:autoSpaceDE w:val="0"/>
+        <w:autoSpaceDN w:val="0"/>
+        <w:adjustRightInd w:val="0"/>
+        <w:spacing w:after="0" w:line="240" w:lineRule="auto"/>
+        <w:rPr>
+          <w:rFonts w:ascii="Times New Roman" w:hAnsi="Times New Roman" w:cs="Times New Roman"/>
+          <w:b/>
+          <w:bCs/>
+          <w:sz w:val="34"/>
+          <w:szCs w:val="34"/>
+          <w:lang w:val="en-US"/>
+        </w:rPr>
+      </w:pPr>
+      <w:r>
+        <w:rPr>
+          <w:rFonts w:ascii="Times New Roman" w:hAnsi="Times New Roman" w:cs="Times New Roman"/>
+          <w:b/>
+          <w:bCs/>
+          <w:noProof/>
+          <w:sz w:val="34"/>
+          <w:szCs w:val="34"/>
+          <w:lang w:eastAsia="es-CO"/>
+        </w:rPr>
+        <mc:AlternateContent>
+          <mc:Choice Requires="wps">
+            <w:drawing>
+              <wp:anchor distT="0" distB="0" distL="114300" distR="114300" simplePos="0" relativeHeight="251692032" behindDoc="0" locked="0" layoutInCell="1" allowOverlap="1" wp14:anchorId="30E466D9" wp14:editId="7E849345">
+                <wp:simplePos x="0" y="0"/>
+                <wp:positionH relativeFrom="column">
+                  <wp:posOffset>4071620</wp:posOffset>
+                </wp:positionH>
+                <wp:positionV relativeFrom="paragraph">
+                  <wp:posOffset>128270</wp:posOffset>
+                </wp:positionV>
+                <wp:extent cx="0" cy="381000"/>
+                <wp:effectExtent l="0" t="0" r="19050" b="19050"/>
+                <wp:wrapNone/>
+                <wp:docPr id="34" name="Conector recto 34"/>
+                <wp:cNvGraphicFramePr/>
+                <a:graphic xmlns:a="http://schemas.openxmlformats.org/drawingml/2006/main">
+                  <a:graphicData uri="http://schemas.microsoft.com/office/word/2010/wordprocessingShape">
+                    <wps:wsp>
+                      <wps:cNvCnPr/>
+                      <wps:spPr>
+                        <a:xfrm flipV="1">
+                          <a:off x="0" y="0"/>
+                          <a:ext cx="0" cy="381000"/>
+                        </a:xfrm>
+                        <a:prstGeom prst="line">
+                          <a:avLst/>
+                        </a:prstGeom>
+                      </wps:spPr>
+                      <wps:style>
+                        <a:lnRef idx="1">
+                          <a:schemeClr val="accent1"/>
+                        </a:lnRef>
+                        <a:fillRef idx="0">
+                          <a:schemeClr val="accent1"/>
+                        </a:fillRef>
+                        <a:effectRef idx="0">
+                          <a:schemeClr val="accent1"/>
+                        </a:effectRef>
+                        <a:fontRef idx="minor">
+                          <a:schemeClr val="tx1"/>
+                        </a:fontRef>
+                      </wps:style>
+                      <wps:bodyPr/>
+                    </wps:wsp>
+                  </a:graphicData>
+                </a:graphic>
+              </wp:anchor>
+            </w:drawing>
+          </mc:Choice>
+          <mc:Fallback>
+            <w:pict>
+              <v:line w14:anchorId="301FE485" id="Conector recto 34" o:spid="_x0000_s1026" style="position:absolute;flip:y;z-index:251692032;visibility:visible;mso-wrap-style:square;mso-wrap-distance-left:9pt;mso-wrap-distance-top:0;mso-wrap-distance-right:9pt;mso-wrap-distance-bottom:0;mso-position-horizontal:absolute;mso-position-horizontal-relative:text;mso-position-vertical:absolute;mso-position-vertical-relative:text" from="320.6pt,10.1pt" to="320.6pt,40.1pt" o:gfxdata="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" strokecolor="#5b9bd5 [3204]" strokeweight=".5pt">
+                <v:stroke joinstyle="miter"/>
+              </v:line>
+            </w:pict>
+          </mc:Fallback>
+        </mc:AlternateContent>
+      </w:r>
+      <w:r>
+        <w:rPr>
+          <w:rFonts w:ascii="Times New Roman" w:hAnsi="Times New Roman" w:cs="Times New Roman"/>
+          <w:b/>
+          <w:bCs/>
+          <w:noProof/>
+          <w:sz w:val="34"/>
+          <w:szCs w:val="34"/>
+          <w:lang w:eastAsia="es-CO"/>
+        </w:rPr>
+        <mc:AlternateContent>
+          <mc:Choice Requires="wps">
+            <w:drawing>
+              <wp:anchor distT="0" distB="0" distL="114300" distR="114300" simplePos="0" relativeHeight="251691008" behindDoc="0" locked="0" layoutInCell="1" allowOverlap="1" wp14:anchorId="6C18815D" wp14:editId="26CC47F9">
+                <wp:simplePos x="0" y="0"/>
+                <wp:positionH relativeFrom="column">
+                  <wp:posOffset>2547620</wp:posOffset>
+                </wp:positionH>
+                <wp:positionV relativeFrom="paragraph">
+                  <wp:posOffset>42545</wp:posOffset>
+                </wp:positionV>
+                <wp:extent cx="1295400" cy="552450"/>
+                <wp:effectExtent l="0" t="0" r="19050" b="19050"/>
+                <wp:wrapNone/>
+                <wp:docPr id="33" name="Conector recto 33"/>
+                <wp:cNvGraphicFramePr/>
+                <a:graphic xmlns:a="http://schemas.openxmlformats.org/drawingml/2006/main">
+                  <a:graphicData uri="http://schemas.microsoft.com/office/word/2010/wordprocessingShape">
+                    <wps:wsp>
+                      <wps:cNvCnPr/>
+                      <wps:spPr>
+                        <a:xfrm flipH="1" flipV="1">
+                          <a:off x="0" y="0"/>
+                          <a:ext cx="1295400" cy="552450"/>
+                        </a:xfrm>
+                        <a:prstGeom prst="line">
+                          <a:avLst/>
+                        </a:prstGeom>
+                      </wps:spPr>
+                      <wps:style>
+                        <a:lnRef idx="1">
+                          <a:schemeClr val="accent1"/>
+                        </a:lnRef>
+                        <a:fillRef idx="0">
+                          <a:schemeClr val="accent1"/>
+                        </a:fillRef>
+                        <a:effectRef idx="0">
+                          <a:schemeClr val="accent1"/>
+                        </a:effectRef>
+                        <a:fontRef idx="minor">
+                          <a:schemeClr val="tx1"/>
+                        </a:fontRef>
+                      </wps:style>
+                      <wps:bodyPr/>
+                    </wps:wsp>
+                  </a:graphicData>
+                </a:graphic>
+              </wp:anchor>
+            </w:drawing>
+          </mc:Choice>
+          <mc:Fallback>
+            <w:pict>
+              <v:line w14:anchorId="642D9DE0" id="Conector recto 33" o:spid="_x0000_s1026" style="position:absolute;flip:x y;z-index:251691008;visibility:visible;mso-wrap-style:square;mso-wrap-distance-left:9pt;mso-wrap-distance-top:0;mso-wrap-distance-right:9pt;mso-wrap-distance-bottom:0;mso-position-horizontal:absolute;mso-position-horizontal-relative:text;mso-position-vertical:absolute;mso-position-vertical-relative:text" from="200.6pt,3.35pt" to="302.6pt,46.85pt" o:gfxdata="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" strokecolor="#5b9bd5 [3204]" strokeweight=".5pt">
+                <v:stroke joinstyle="miter"/>
+              </v:line>
+            </w:pict>
+          </mc:Fallback>
+        </mc:AlternateContent>
+      </w:r>
+      <w:r>
+        <w:rPr>
+          <w:rFonts w:ascii="Times New Roman" w:hAnsi="Times New Roman" w:cs="Times New Roman"/>
+          <w:b/>
+          <w:bCs/>
+          <w:noProof/>
+          <w:sz w:val="34"/>
+          <w:szCs w:val="34"/>
+          <w:lang w:eastAsia="es-CO"/>
+        </w:rPr>
+        <mc:AlternateContent>
+          <mc:Choice Requires="wps">
+            <w:drawing>
+              <wp:anchor distT="0" distB="0" distL="114300" distR="114300" simplePos="0" relativeHeight="251689984" behindDoc="0" locked="0" layoutInCell="1" allowOverlap="1" wp14:anchorId="269DF8BD" wp14:editId="4F011BB9">
+                <wp:simplePos x="0" y="0"/>
+                <wp:positionH relativeFrom="column">
+                  <wp:posOffset>4309745</wp:posOffset>
+                </wp:positionH>
+                <wp:positionV relativeFrom="paragraph">
+                  <wp:posOffset>61595</wp:posOffset>
+                </wp:positionV>
+                <wp:extent cx="790575" cy="504825"/>
+                <wp:effectExtent l="0" t="0" r="28575" b="28575"/>
+                <wp:wrapNone/>
+                <wp:docPr id="32" name="Conector recto 32"/>
+                <wp:cNvGraphicFramePr/>
+                <a:graphic xmlns:a="http://schemas.openxmlformats.org/drawingml/2006/main">
+                  <a:graphicData uri="http://schemas.microsoft.com/office/word/2010/wordprocessingShape">
+                    <wps:wsp>
+                      <wps:cNvCnPr/>
+                      <wps:spPr>
+                        <a:xfrm flipV="1">
+                          <a:off x="0" y="0"/>
+                          <a:ext cx="790575" cy="504825"/>
+                        </a:xfrm>
+                        <a:prstGeom prst="line">
+                          <a:avLst/>
+                        </a:prstGeom>
+                      </wps:spPr>
+                      <wps:style>
+                        <a:lnRef idx="1">
+                          <a:schemeClr val="accent1"/>
+                        </a:lnRef>
+                        <a:fillRef idx="0">
+                          <a:schemeClr val="accent1"/>
+                        </a:fillRef>
+                        <a:effectRef idx="0">
+                          <a:schemeClr val="accent1"/>
+                        </a:effectRef>
+                        <a:fontRef idx="minor">
+                          <a:schemeClr val="tx1"/>
+                        </a:fontRef>
+                      </wps:style>
+                      <wps:bodyPr/>
+                    </wps:wsp>
+                  </a:graphicData>
+                </a:graphic>
+              </wp:anchor>
+            </w:drawing>
+          </mc:Choice>
+          <mc:Fallback>
+            <w:pict>
+              <v:line w14:anchorId="1207659E" id="Conector recto 32" o:spid="_x0000_s1026" style="position:absolute;flip:y;z-index:251689984;visibility:visible;mso-wrap-style:square;mso-wrap-distance-left:9pt;mso-wrap-distance-top:0;mso-wrap-distance-right:9pt;mso-wrap-distance-bottom:0;mso-position-horizontal:absolute;mso-position-horizontal-relative:text;mso-position-vertical:absolute;mso-position-vertical-relative:text" from="339.35pt,4.85pt" to="401.6pt,44.6pt" o:gfxdata="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" strokecolor="#5b9bd5 [3204]" strokeweight=".5pt">
+                <v:stroke joinstyle="miter"/>
+              </v:line>
+            </w:pict>
+          </mc:Fallback>
+        </mc:AlternateContent>
+      </w:r>
+      <w:r>
+        <w:rPr>
+          <w:rFonts w:ascii="Times New Roman" w:hAnsi="Times New Roman" w:cs="Times New Roman"/>
+          <w:b/>
+          <w:bCs/>
+          <w:noProof/>
+          <w:sz w:val="34"/>
+          <w:szCs w:val="34"/>
+          <w:lang w:eastAsia="es-CO"/>
+        </w:rPr>
+        <mc:AlternateContent>
+          <mc:Choice Requires="wps">
+            <w:drawing>
+              <wp:anchor distT="0" distB="0" distL="114300" distR="114300" simplePos="0" relativeHeight="251688960" behindDoc="0" locked="0" layoutInCell="1" allowOverlap="1" wp14:anchorId="4A6B10E9" wp14:editId="7B42CCAD">
+                <wp:simplePos x="0" y="0"/>
+                <wp:positionH relativeFrom="column">
+                  <wp:posOffset>4519294</wp:posOffset>
+                </wp:positionH>
+                <wp:positionV relativeFrom="paragraph">
+                  <wp:posOffset>204470</wp:posOffset>
+                </wp:positionV>
+                <wp:extent cx="1533525" cy="561975"/>
+                <wp:effectExtent l="0" t="0" r="28575" b="28575"/>
+                <wp:wrapNone/>
+                <wp:docPr id="31" name="Conector recto 31"/>
+                <wp:cNvGraphicFramePr/>
+                <a:graphic xmlns:a="http://schemas.openxmlformats.org/drawingml/2006/main">
+                  <a:graphicData uri="http://schemas.microsoft.com/office/word/2010/wordprocessingShape">
+                    <wps:wsp>
+                      <wps:cNvCnPr/>
+                      <wps:spPr>
+                        <a:xfrm flipV="1">
+                          <a:off x="0" y="0"/>
+                          <a:ext cx="1533525" cy="561975"/>
+                        </a:xfrm>
+                        <a:prstGeom prst="line">
+                          <a:avLst/>
+                        </a:prstGeom>
+                      </wps:spPr>
+                      <wps:style>
+                        <a:lnRef idx="1">
+                          <a:schemeClr val="accent1"/>
+                        </a:lnRef>
+                        <a:fillRef idx="0">
+                          <a:schemeClr val="accent1"/>
+                        </a:fillRef>
+                        <a:effectRef idx="0">
+                          <a:schemeClr val="accent1"/>
+                        </a:effectRef>
+                        <a:fontRef idx="minor">
+                          <a:schemeClr val="tx1"/>
+                        </a:fontRef>
+                      </wps:style>
+                      <wps:bodyPr/>
+                    </wps:wsp>
+                  </a:graphicData>
+                </a:graphic>
+              </wp:anchor>
+            </w:drawing>
+          </mc:Choice>
+          <mc:Fallback>
+            <w:pict>
+              <v:line w14:anchorId="6C498A4E" id="Conector recto 31" o:spid="_x0000_s1026" style="position:absolute;flip:y;z-index:251688960;visibility:visible;mso-wrap-style:square;mso-wrap-distance-left:9pt;mso-wrap-distance-top:0;mso-wrap-distance-right:9pt;mso-wrap-distance-bottom:0;mso-position-horizontal:absolute;mso-position-horizontal-relative:text;mso-position-vertical:absolute;mso-position-vertical-relative:text" from="355.85pt,16.1pt" to="476.6pt,60.35pt" o:gfxdata="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" strokecolor="#5b9bd5 [3204]" strokeweight=".5pt">
+                <v:stroke joinstyle="miter"/>
+              </v:line>
+            </w:pict>
+          </mc:Fallback>
+        </mc:AlternateContent>
+      </w:r>
+      <w:r>
+        <w:rPr>
+          <w:rFonts w:ascii="Times New Roman" w:hAnsi="Times New Roman" w:cs="Times New Roman"/>
+          <w:b/>
+          <w:bCs/>
+          <w:noProof/>
+          <w:sz w:val="34"/>
+          <w:szCs w:val="34"/>
+          <w:lang w:eastAsia="es-CO"/>
+        </w:rPr>
+        <mc:AlternateContent>
+          <mc:Choice Requires="wps">
+            <w:drawing>
+              <wp:anchor distT="0" distB="0" distL="114300" distR="114300" simplePos="0" relativeHeight="251687936" behindDoc="0" locked="0" layoutInCell="1" allowOverlap="1" wp14:anchorId="4D16A02C" wp14:editId="421A6C3E">
+                <wp:simplePos x="0" y="0"/>
+                <wp:positionH relativeFrom="column">
+                  <wp:posOffset>1814195</wp:posOffset>
+                </wp:positionH>
+                <wp:positionV relativeFrom="paragraph">
+                  <wp:posOffset>118745</wp:posOffset>
+                </wp:positionV>
+                <wp:extent cx="1905000" cy="581025"/>
+                <wp:effectExtent l="0" t="0" r="19050" b="28575"/>
+                <wp:wrapNone/>
+                <wp:docPr id="30" name="Conector recto 30"/>
+                <wp:cNvGraphicFramePr/>
+                <a:graphic xmlns:a="http://schemas.openxmlformats.org/drawingml/2006/main">
+                  <a:graphicData uri="http://schemas.microsoft.com/office/word/2010/wordprocessingShape">
+                    <wps:wsp>
+                      <wps:cNvCnPr/>
+                      <wps:spPr>
+                        <a:xfrm flipH="1" flipV="1">
+                          <a:off x="0" y="0"/>
+                          <a:ext cx="1905000" cy="581025"/>
+                        </a:xfrm>
+                        <a:prstGeom prst="line">
+                          <a:avLst/>
+                        </a:prstGeom>
+                      </wps:spPr>
+                      <wps:style>
+                        <a:lnRef idx="1">
+                          <a:schemeClr val="accent1"/>
+                        </a:lnRef>
+                        <a:fillRef idx="0">
+                          <a:schemeClr val="accent1"/>
+                        </a:fillRef>
+                        <a:effectRef idx="0">
+                          <a:schemeClr val="accent1"/>
+                        </a:effectRef>
+                        <a:fontRef idx="minor">
+                          <a:schemeClr val="tx1"/>
+                        </a:fontRef>
+                      </wps:style>
+                      <wps:bodyPr/>
+                    </wps:wsp>
+                  </a:graphicData>
+                </a:graphic>
+              </wp:anchor>
+            </w:drawing>
+          </mc:Choice>
+          <mc:Fallback>
+            <w:pict>
+              <v:line w14:anchorId="2680C589" id="Conector recto 30" o:spid="_x0000_s1026" style="position:absolute;flip:x y;z-index:251687936;visibility:visible;mso-wrap-style:square;mso-wrap-distance-left:9pt;mso-wrap-distance-top:0;mso-wrap-distance-right:9pt;mso-wrap-distance-bottom:0;mso-position-horizontal:absolute;mso-position-horizontal-relative:text;mso-position-vertical:absolute;mso-position-vertical-relative:text" from="142.85pt,9.35pt" to="292.85pt,55.1pt" o:gfxdata="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" strokecolor="#5b9bd5 [3204]" strokeweight=".5pt">
+                <v:stroke joinstyle="miter"/>
+              </v:line>
+            </w:pict>
+          </mc:Fallback>
+        </mc:AlternateContent>
+      </w:r>
+    </w:p>
+    <w:p>
+      <w:pPr>
+        <w:autoSpaceDE w:val="0"/>
+        <w:autoSpaceDN w:val="0"/>
+        <w:adjustRightInd w:val="0"/>
+        <w:spacing w:after="0" w:line="240" w:lineRule="auto"/>
+        <w:rPr>
+          <w:rFonts w:ascii="Times New Roman" w:hAnsi="Times New Roman" w:cs="Times New Roman"/>
+          <w:b/>
+          <w:bCs/>
+          <w:sz w:val="34"/>
+          <w:szCs w:val="34"/>
+          <w:lang w:val="en-US"/>
+        </w:rPr>
+      </w:pPr>
+    </w:p>
+    <w:p>
+      <w:pPr>
+        <w:autoSpaceDE w:val="0"/>
+        <w:autoSpaceDN w:val="0"/>
+        <w:adjustRightInd w:val="0"/>
+        <w:spacing w:after="0" w:line="240" w:lineRule="auto"/>
+        <w:rPr>
+          <w:rFonts w:ascii="Times New Roman" w:hAnsi="Times New Roman" w:cs="Times New Roman"/>
+          <w:b/>
+          <w:bCs/>
+          <w:sz w:val="34"/>
+          <w:szCs w:val="34"/>
+          <w:lang w:val="en-US"/>
+        </w:rPr>
+      </w:pPr>
+      <w:r>
+        <w:rPr>
+          <w:rFonts w:ascii="Times New Roman" w:hAnsi="Times New Roman" w:cs="Times New Roman"/>
+          <w:b/>
+          <w:bCs/>
+          <w:noProof/>
+          <w:sz w:val="34"/>
+          <w:szCs w:val="34"/>
+          <w:lang w:eastAsia="es-CO"/>
+        </w:rPr>
+        <mc:AlternateContent>
+          <mc:Choice Requires="wps">
+            <w:drawing>
+              <wp:anchor distT="0" distB="0" distL="114300" distR="114300" simplePos="0" relativeHeight="251679744" behindDoc="0" locked="0" layoutInCell="1" allowOverlap="1" wp14:anchorId="4C60DE70" wp14:editId="550604C9">
+                <wp:simplePos x="0" y="0"/>
+                <wp:positionH relativeFrom="margin">
+                  <wp:align>center</wp:align>
+                </wp:positionH>
+                <wp:positionV relativeFrom="paragraph">
+                  <wp:posOffset>22225</wp:posOffset>
+                </wp:positionV>
+                <wp:extent cx="933450" cy="914400"/>
+                <wp:effectExtent l="0" t="0" r="19050" b="19050"/>
+                <wp:wrapNone/>
+                <wp:docPr id="24" name="Elipse 24"/>
+                <wp:cNvGraphicFramePr/>
+                <a:graphic xmlns:a="http://schemas.openxmlformats.org/drawingml/2006/main">
+                  <a:graphicData uri="http://schemas.microsoft.com/office/word/2010/wordprocessingShape">
+                    <wps:wsp>
+                      <wps:cNvSpPr/>
+                      <wps:spPr>
+                        <a:xfrm>
+                          <a:off x="0" y="0"/>
+                          <a:ext cx="933450" cy="914400"/>
+                        </a:xfrm>
+                        <a:prstGeom prst="ellipse">
+                          <a:avLst/>
+                        </a:prstGeom>
+                        <a:solidFill>
+                          <a:srgbClr val="5B9BD5"/>
+                        </a:solidFill>
+                        <a:ln w="12700" cap="flat" cmpd="sng" algn="ctr">
+                          <a:solidFill>
+                            <a:srgbClr val="5B9BD5">
+                              <a:shade val="50000"/>
+                            </a:srgbClr>
+                          </a:solidFill>
+                          <a:prstDash val="solid"/>
+                          <a:miter lim="800000"/>
+                        </a:ln>
+                        <a:effectLst/>
+                      </wps:spPr>
+                      <wps:txbx>
+                        <w:txbxContent>
+                          <w:p>
+                            <w:pPr>
+                              <w:jc w:val="center"/>
+                              <w:rPr>
+                                <w:color w:val="FFFFFF" w:themeColor="background1"/>
+                              </w:rPr>
+                            </w:pPr>
+                            <w:r>
+                              <w:rPr>
+                                <w:color w:val="FFFFFF" w:themeColor="background1"/>
+                              </w:rPr>
+                              <w:t>Comunicate</w:t>
+                            </w:r>
+                          </w:p>
+                        </w:txbxContent>
+                      </wps:txbx>
+                      <wps:bodyPr rot="0" spcFirstLastPara="0" vertOverflow="overflow" horzOverflow="overflow" vert="horz" wrap="square" lIns="91440" tIns="45720" rIns="91440" bIns="45720" numCol="1" spcCol="0" rtlCol="0" fromWordArt="0" anchor="ctr" anchorCtr="0" forceAA="0" compatLnSpc="1">
+                        <a:prstTxWarp prst="textNoShape">
+                          <a:avLst/>
+                        </a:prstTxWarp>
+                        <a:noAutofit/>
+                      </wps:bodyPr>
+                    </wps:wsp>
+                  </a:graphicData>
+                </a:graphic>
+                <wp14:sizeRelH relativeFrom="margin">
+                  <wp14:pctWidth>0</wp14:pctWidth>
+                </wp14:sizeRelH>
+                <wp14:sizeRelV relativeFrom="margin">
+                  <wp14:pctHeight>0</wp14:pctHeight>
+                </wp14:sizeRelV>
+              </wp:anchor>
+            </w:drawing>
+          </mc:Choice>
+          <mc:Fallback>
+            <w:pict>
+              <v:oval w14:anchorId="4C60DE70" id="Elipse 24" o:spid="_x0000_s1026" style="position:absolute;margin-left:0;margin-top:1.75pt;width:73.5pt;height:1in;z-index:251679744;visibility:visible;mso-wrap-style:square;mso-width-percent:0;mso-height-percent:0;mso-wrap-distance-left:9pt;mso-wrap-distance-top:0;mso-wrap-distance-right:9pt;mso-wrap-distance-bottom:0;mso-position-horizontal:center;mso-position-horizontal-relative:margin;mso-position-vertical:absolute;mso-position-vertical-relative:text;mso-width-percent:0;mso-height-percent:0;mso-width-relative:margin;mso-height-relative:margin;v-text-anchor:middle" o:gfxdata="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" fillcolor="#5b9bd5" strokecolor="#41719c" strokeweight="1pt">
+                <v:stroke joinstyle="miter"/>
+                <v:textbox>
+                  <w:txbxContent>
+                    <w:p>
+                      <w:pPr>
+                        <w:jc w:val="center"/>
+                        <w:rPr>
+                          <w:color w:val="FFFFFF" w:themeColor="background1"/>
+                        </w:rPr>
+                      </w:pPr>
+                      <w:r>
+                        <w:rPr>
+                          <w:color w:val="FFFFFF" w:themeColor="background1"/>
+                        </w:rPr>
+                        <w:t>Comunicate</w:t>
+                      </w:r>
+                    </w:p>
+                  </w:txbxContent>
+                </v:textbox>
+                <w10:wrap anchorx="margin"/>
+              </v:oval>
+            </w:pict>
+          </mc:Fallback>
+        </mc:AlternateContent>
+      </w:r>
+    </w:p>
+    <w:p>
+      <w:pPr>
+        <w:autoSpaceDE w:val="0"/>
+        <w:autoSpaceDN w:val="0"/>
+        <w:adjustRightInd w:val="0"/>
+        <w:spacing w:after="0" w:line="240" w:lineRule="auto"/>
+        <w:rPr>
+          <w:rFonts w:ascii="Times New Roman" w:hAnsi="Times New Roman" w:cs="Times New Roman"/>
+          <w:b/>
+          <w:bCs/>
+          <w:sz w:val="34"/>
+          <w:szCs w:val="34"/>
+          <w:lang w:val="en-US"/>
+        </w:rPr>
+      </w:pPr>
+      <w:r>
+        <w:rPr>
+          <w:rFonts w:ascii="Times New Roman" w:hAnsi="Times New Roman" w:cs="Times New Roman"/>
+          <w:b/>
+          <w:bCs/>
+          <w:noProof/>
+          <w:sz w:val="34"/>
+          <w:szCs w:val="34"/>
+          <w:lang w:eastAsia="es-CO"/>
+        </w:rPr>
+        <w:drawing>
+          <wp:anchor distT="0" distB="0" distL="114300" distR="114300" simplePos="0" relativeHeight="251666432" behindDoc="0" locked="0" layoutInCell="1" allowOverlap="1" wp14:anchorId="2F5B8581" wp14:editId="4D3C0FBC">
+            <wp:simplePos x="0" y="0"/>
+            <wp:positionH relativeFrom="page">
+              <wp:posOffset>6896735</wp:posOffset>
+            </wp:positionH>
+            <wp:positionV relativeFrom="paragraph">
+              <wp:posOffset>13335</wp:posOffset>
+            </wp:positionV>
+            <wp:extent cx="2904490" cy="434340"/>
+            <wp:effectExtent l="0" t="0" r="0" b="3810"/>
+            <wp:wrapSquare wrapText="bothSides"/>
+            <wp:docPr id="12" name="Imagen 12"/>
+            <wp:cNvGraphicFramePr>
+              <a:graphicFrameLocks xmlns:a="http://schemas.openxmlformats.org/drawingml/2006/main" noChangeAspect="1"/>
+            </wp:cNvGraphicFramePr>
+            <a:graphic xmlns:a="http://schemas.openxmlformats.org/drawingml/2006/main">
+              <a:graphicData uri="http://schemas.openxmlformats.org/drawingml/2006/picture">
+                <pic:pic xmlns:pic="http://schemas.openxmlformats.org/drawingml/2006/picture">
+                  <pic:nvPicPr>
+                    <pic:cNvPr id="12" name="MDN_Web_Docs.png"/>
+                    <pic:cNvPicPr/>
+                  </pic:nvPicPr>
+                  <pic:blipFill>
+                    <a:blip r:embed="rId11" cstate="print">
+                      <a:extLst>
+                        <a:ext uri="{28A0092B-C50C-407E-A947-70E740481C1C}">
+                          <a14:useLocalDpi xmlns:a14="http://schemas.microsoft.com/office/drawing/2010/main" val="0"/>
+                        </a:ext>
+                      </a:extLst>
+                    </a:blip>
+                    <a:stretch>
+                      <a:fillRect/>
+                    </a:stretch>
+                  </pic:blipFill>
+                  <pic:spPr>
+                    <a:xfrm>
+                      <a:off x="0" y="0"/>
+                      <a:ext cx="2904490" cy="434340"/>
+                    </a:xfrm>
+                    <a:prstGeom prst="rect">
+                      <a:avLst/>
+                    </a:prstGeom>
+                  </pic:spPr>
+                </pic:pic>
+              </a:graphicData>
+            </a:graphic>
+            <wp14:sizeRelH relativeFrom="margin">
+              <wp14:pctWidth>0</wp14:pctWidth>
+            </wp14:sizeRelH>
+            <wp14:sizeRelV relativeFrom="margin">
+              <wp14:pctHeight>0</wp14:pctHeight>
+            </wp14:sizeRelV>
+          </wp:anchor>
+        </w:drawing>
+      </w:r>
+      <w:r>
+        <w:rPr>
+          <w:rFonts w:ascii="Times New Roman" w:hAnsi="Times New Roman" w:cs="Times New Roman"/>
+          <w:b/>
+          <w:bCs/>
+          <w:noProof/>
+          <w:sz w:val="34"/>
+          <w:szCs w:val="34"/>
+          <w:lang w:eastAsia="es-CO"/>
+        </w:rPr>
+        <w:t xml:space="preserve"> </w:t>
+      </w:r>
+    </w:p>
+    <w:p>
+      <w:pPr>
+        <w:autoSpaceDE w:val="0"/>
+        <w:autoSpaceDN w:val="0"/>
+        <w:adjustRightInd w:val="0"/>
+        <w:spacing w:after="0" w:line="240" w:lineRule="auto"/>
+        <w:rPr>
+          <w:rFonts w:ascii="Times New Roman" w:hAnsi="Times New Roman" w:cs="Times New Roman"/>
+          <w:b/>
+          <w:bCs/>
+          <w:sz w:val="34"/>
+          <w:szCs w:val="34"/>
+          <w:lang w:val="en-US"/>
+        </w:rPr>
+      </w:pPr>
+      <w:r>
+        <w:rPr>
+          <w:rFonts w:ascii="Times New Roman" w:hAnsi="Times New Roman" w:cs="Times New Roman"/>
+          <w:b/>
+          <w:bCs/>
+          <w:noProof/>
+          <w:sz w:val="34"/>
+          <w:szCs w:val="34"/>
+          <w:lang w:eastAsia="es-CO"/>
+        </w:rPr>
+        <mc:AlternateContent>
+          <mc:Choice Requires="wps">
+            <w:drawing>
+              <wp:anchor distT="0" distB="0" distL="114300" distR="114300" simplePos="0" relativeHeight="251694080" behindDoc="0" locked="0" layoutInCell="1" allowOverlap="1" wp14:anchorId="3153331A" wp14:editId="76565FCC">
+                <wp:simplePos x="0" y="0"/>
+                <wp:positionH relativeFrom="column">
+                  <wp:posOffset>5719445</wp:posOffset>
+                </wp:positionH>
+                <wp:positionV relativeFrom="paragraph">
+                  <wp:posOffset>87630</wp:posOffset>
+                </wp:positionV>
+                <wp:extent cx="381000" cy="714375"/>
+                <wp:effectExtent l="0" t="0" r="19050" b="28575"/>
+                <wp:wrapNone/>
+                <wp:docPr id="36" name="Conector recto 36"/>
+                <wp:cNvGraphicFramePr/>
+                <a:graphic xmlns:a="http://schemas.openxmlformats.org/drawingml/2006/main">
+                  <a:graphicData uri="http://schemas.microsoft.com/office/word/2010/wordprocessingShape">
+                    <wps:wsp>
+                      <wps:cNvCnPr/>
+                      <wps:spPr>
+                        <a:xfrm flipV="1">
+                          <a:off x="0" y="0"/>
+                          <a:ext cx="381000" cy="714375"/>
+                        </a:xfrm>
+                        <a:prstGeom prst="line">
+                          <a:avLst/>
+                        </a:prstGeom>
+                      </wps:spPr>
+                      <wps:style>
+                        <a:lnRef idx="1">
+                          <a:schemeClr val="accent1"/>
+                        </a:lnRef>
+                        <a:fillRef idx="0">
+                          <a:schemeClr val="accent1"/>
+                        </a:fillRef>
+                        <a:effectRef idx="0">
+                          <a:schemeClr val="accent1"/>
+                        </a:effectRef>
+                        <a:fontRef idx="minor">
+                          <a:schemeClr val="tx1"/>
+                        </a:fontRef>
+                      </wps:style>
+                      <wps:bodyPr/>
+                    </wps:wsp>
+                  </a:graphicData>
+                </a:graphic>
+              </wp:anchor>
+            </w:drawing>
+          </mc:Choice>
+          <mc:Fallback>
+            <w:pict>
+              <v:line w14:anchorId="38448779" id="Conector recto 36" o:spid="_x0000_s1026" style="position:absolute;flip:y;z-index:251694080;visibility:visible;mso-wrap-style:square;mso-wrap-distance-left:9pt;mso-wrap-distance-top:0;mso-wrap-distance-right:9pt;mso-wrap-distance-bottom:0;mso-position-horizontal:absolute;mso-position-horizontal-relative:text;mso-position-vertical:absolute;mso-position-vertical-relative:text" from="450.35pt,6.9pt" to="480.35pt,63.15pt" o:gfxdata="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" strokecolor="#5b9bd5 [3204]" strokeweight=".5pt">
+                <v:stroke joinstyle="miter"/>
+              </v:line>
+            </w:pict>
+          </mc:Fallback>
+        </mc:AlternateContent>
+      </w:r>
+      <w:r>
+        <w:rPr>
+          <w:rFonts w:ascii="Times New Roman" w:hAnsi="Times New Roman" w:cs="Times New Roman"/>
+          <w:b/>
+          <w:bCs/>
+          <w:noProof/>
+          <w:sz w:val="34"/>
+          <w:szCs w:val="34"/>
+          <w:lang w:eastAsia="es-CO"/>
+        </w:rPr>
+        <w:drawing>
+          <wp:anchor distT="0" distB="0" distL="114300" distR="114300" simplePos="0" relativeHeight="251677696" behindDoc="0" locked="0" layoutInCell="1" allowOverlap="1" wp14:anchorId="5D697B42" wp14:editId="46C97B84">
+            <wp:simplePos x="0" y="0"/>
+            <wp:positionH relativeFrom="column">
+              <wp:posOffset>728345</wp:posOffset>
+            </wp:positionH>
+            <wp:positionV relativeFrom="paragraph">
+              <wp:posOffset>71120</wp:posOffset>
+            </wp:positionV>
+            <wp:extent cx="619211" cy="752580"/>
+            <wp:effectExtent l="0" t="0" r="9525" b="9525"/>
+            <wp:wrapSquare wrapText="bothSides"/>
+            <wp:docPr id="23" name="Imagen 23"/>
+            <wp:cNvGraphicFramePr>
+              <a:graphicFrameLocks xmlns:a="http://schemas.openxmlformats.org/drawingml/2006/main" noChangeAspect="1"/>
+            </wp:cNvGraphicFramePr>
+            <a:graphic xmlns:a="http://schemas.openxmlformats.org/drawingml/2006/main">
+              <a:graphicData uri="http://schemas.openxmlformats.org/drawingml/2006/picture">
+                <pic:pic xmlns:pic="http://schemas.openxmlformats.org/drawingml/2006/picture">
+                  <pic:nvPicPr>
+                    <pic:cNvPr id="23" name="PSeint.png"/>
+                    <pic:cNvPicPr/>
+                  </pic:nvPicPr>
+                  <pic:blipFill>
+                    <a:blip r:embed="rId12">
+                      <a:extLst>
+                        <a:ext uri="{28A0092B-C50C-407E-A947-70E740481C1C}">
+                          <a14:useLocalDpi xmlns:a14="http://schemas.microsoft.com/office/drawing/2010/main" val="0"/>
+                        </a:ext>
+                      </a:extLst>
+                    </a:blip>
+                    <a:stretch>
+                      <a:fillRect/>
+                    </a:stretch>
+                  </pic:blipFill>
+                  <pic:spPr>
+                    <a:xfrm>
+                      <a:off x="0" y="0"/>
+                      <a:ext cx="619211" cy="752580"/>
+                    </a:xfrm>
+                    <a:prstGeom prst="rect">
+                      <a:avLst/>
+                    </a:prstGeom>
+                  </pic:spPr>
+                </pic:pic>
+              </a:graphicData>
+            </a:graphic>
+          </wp:anchor>
+        </w:drawing>
+      </w:r>
+    </w:p>
+    <w:p>
+      <w:pPr>
+        <w:autoSpaceDE w:val="0"/>
+        <w:autoSpaceDN w:val="0"/>
+        <w:adjustRightInd w:val="0"/>
+        <w:spacing w:after="0" w:line="240" w:lineRule="auto"/>
+        <w:rPr>
+          <w:rFonts w:ascii="Times New Roman" w:hAnsi="Times New Roman" w:cs="Times New Roman"/>
+          <w:b/>
+          <w:bCs/>
+          <w:sz w:val="34"/>
+          <w:szCs w:val="34"/>
+          <w:lang w:val="en-US"/>
+        </w:rPr>
+      </w:pPr>
+      <w:r>
+        <w:rPr>
+          <w:rFonts w:ascii="Times New Roman" w:hAnsi="Times New Roman" w:cs="Times New Roman"/>
+          <w:b/>
+          <w:bCs/>
+          <w:noProof/>
+          <w:sz w:val="34"/>
+          <w:szCs w:val="34"/>
+          <w:lang w:eastAsia="es-CO"/>
+        </w:rPr>
+        <mc:AlternateContent>
+          <mc:Choice Requires="wps">
+            <w:drawing>
+              <wp:anchor distT="0" distB="0" distL="114300" distR="114300" simplePos="0" relativeHeight="251686912" behindDoc="0" locked="0" layoutInCell="1" allowOverlap="1" wp14:anchorId="7BB83763" wp14:editId="0D7F0F8C">
+                <wp:simplePos x="0" y="0"/>
+                <wp:positionH relativeFrom="column">
+                  <wp:posOffset>4033520</wp:posOffset>
+                </wp:positionH>
+                <wp:positionV relativeFrom="paragraph">
+                  <wp:posOffset>163195</wp:posOffset>
+                </wp:positionV>
+                <wp:extent cx="9525" cy="685800"/>
+                <wp:effectExtent l="0" t="0" r="28575" b="19050"/>
+                <wp:wrapNone/>
+                <wp:docPr id="29" name="Conector recto 29"/>
+                <wp:cNvGraphicFramePr/>
+                <a:graphic xmlns:a="http://schemas.openxmlformats.org/drawingml/2006/main">
+                  <a:graphicData uri="http://schemas.microsoft.com/office/word/2010/wordprocessingShape">
+                    <wps:wsp>
+                      <wps:cNvCnPr/>
+                      <wps:spPr>
+                        <a:xfrm flipV="1">
+                          <a:off x="0" y="0"/>
+                          <a:ext cx="9525" cy="685800"/>
+                        </a:xfrm>
+                        <a:prstGeom prst="line">
+                          <a:avLst/>
+                        </a:prstGeom>
+                      </wps:spPr>
+                      <wps:style>
+                        <a:lnRef idx="1">
+                          <a:schemeClr val="accent1"/>
+                        </a:lnRef>
+                        <a:fillRef idx="0">
+                          <a:schemeClr val="accent1"/>
+                        </a:fillRef>
+                        <a:effectRef idx="0">
+                          <a:schemeClr val="accent1"/>
+                        </a:effectRef>
+                        <a:fontRef idx="minor">
+                          <a:schemeClr val="tx1"/>
+                        </a:fontRef>
+                      </wps:style>
+                      <wps:bodyPr/>
+                    </wps:wsp>
+                  </a:graphicData>
+                </a:graphic>
+              </wp:anchor>
+            </w:drawing>
+          </mc:Choice>
+          <mc:Fallback>
+            <w:pict>
+              <v:line w14:anchorId="737676EA" id="Conector recto 29" o:spid="_x0000_s1026" style="position:absolute;flip:y;z-index:251686912;visibility:visible;mso-wrap-style:square;mso-wrap-distance-left:9pt;mso-wrap-distance-top:0;mso-wrap-distance-right:9pt;mso-wrap-distance-bottom:0;mso-position-horizontal:absolute;mso-position-horizontal-relative:text;mso-position-vertical:absolute;mso-position-vertical-relative:text" from="317.6pt,12.85pt" to="318.35pt,66.85pt" o:gfxdata="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" strokecolor="#5b9bd5 [3204]" strokeweight=".5pt">
+                <v:stroke joinstyle="miter"/>
+              </v:line>
+            </w:pict>
+          </mc:Fallback>
+        </mc:AlternateContent>
+      </w:r>
+      <w:r>
+        <w:rPr>
+          <w:rFonts w:ascii="Times New Roman" w:hAnsi="Times New Roman" w:cs="Times New Roman"/>
+          <w:b/>
+          <w:bCs/>
+          <w:noProof/>
+          <w:sz w:val="34"/>
+          <w:szCs w:val="34"/>
+          <w:lang w:eastAsia="es-CO"/>
+        </w:rPr>
+        <w:drawing>
+          <wp:anchor distT="0" distB="0" distL="114300" distR="114300" simplePos="0" relativeHeight="251680768" behindDoc="0" locked="0" layoutInCell="1" allowOverlap="1" wp14:anchorId="40309377" wp14:editId="567A765A">
+            <wp:simplePos x="0" y="0"/>
+            <wp:positionH relativeFrom="column">
+              <wp:posOffset>6881495</wp:posOffset>
+            </wp:positionH>
+            <wp:positionV relativeFrom="paragraph">
+              <wp:posOffset>10795</wp:posOffset>
+            </wp:positionV>
+            <wp:extent cx="866896" cy="762106"/>
+            <wp:effectExtent l="0" t="0" r="9525" b="0"/>
+            <wp:wrapSquare wrapText="bothSides"/>
+            <wp:docPr id="25" name="Imagen 25"/>
+            <wp:cNvGraphicFramePr>
+              <a:graphicFrameLocks xmlns:a="http://schemas.openxmlformats.org/drawingml/2006/main" noChangeAspect="1"/>
+            </wp:cNvGraphicFramePr>
+            <a:graphic xmlns:a="http://schemas.openxmlformats.org/drawingml/2006/main">
+              <a:graphicData uri="http://schemas.openxmlformats.org/drawingml/2006/picture">
+                <pic:pic xmlns:pic="http://schemas.openxmlformats.org/drawingml/2006/picture">
+                  <pic:nvPicPr>
+                    <pic:cNvPr id="25" name="crome.png"/>
+                    <pic:cNvPicPr/>
+                  </pic:nvPicPr>
+                  <pic:blipFill>
+                    <a:blip r:embed="rId13">
+                      <a:extLst>
+                        <a:ext uri="{28A0092B-C50C-407E-A947-70E740481C1C}">
+                          <a14:useLocalDpi xmlns:a14="http://schemas.microsoft.com/office/drawing/2010/main" val="0"/>
+                        </a:ext>
+                      </a:extLst>
+                    </a:blip>
+                    <a:stretch>
+                      <a:fillRect/>
+                    </a:stretch>
+                  </pic:blipFill>
+                  <pic:spPr>
+                    <a:xfrm>
+                      <a:off x="0" y="0"/>
+                      <a:ext cx="866896" cy="762106"/>
+                    </a:xfrm>
+                    <a:prstGeom prst="rect">
+                      <a:avLst/>
+                    </a:prstGeom>
+                  </pic:spPr>
+                </pic:pic>
+              </a:graphicData>
+            </a:graphic>
+          </wp:anchor>
+        </w:drawing>
+      </w:r>
+    </w:p>
+    <w:p>
+      <w:pPr>
+        <w:autoSpaceDE w:val="0"/>
+        <w:autoSpaceDN w:val="0"/>
+        <w:adjustRightInd w:val="0"/>
+        <w:spacing w:after="0" w:line="240" w:lineRule="auto"/>
+        <w:rPr>
+          <w:rFonts w:ascii="Times New Roman" w:hAnsi="Times New Roman" w:cs="Times New Roman"/>
+          <w:b/>
+          <w:bCs/>
+          <w:sz w:val="34"/>
+          <w:szCs w:val="34"/>
+          <w:lang w:val="en-US"/>
+        </w:rPr>
+      </w:pPr>
+      <w:r>
+        <w:rPr>
+          <w:rFonts w:ascii="Times New Roman" w:hAnsi="Times New Roman" w:cs="Times New Roman"/>
+          <w:b/>
+          <w:bCs/>
+          <w:noProof/>
+          <w:sz w:val="34"/>
+          <w:szCs w:val="34"/>
+          <w:lang w:eastAsia="es-CO"/>
+        </w:rPr>
+        <mc:AlternateContent>
+          <mc:Choice Requires="wps">
+            <w:drawing>
+              <wp:anchor distT="0" distB="0" distL="114300" distR="114300" simplePos="0" relativeHeight="251702272" behindDoc="0" locked="0" layoutInCell="1" allowOverlap="1" wp14:anchorId="5B975DDB" wp14:editId="744FA98E">
+                <wp:simplePos x="0" y="0"/>
+                <wp:positionH relativeFrom="column">
+                  <wp:posOffset>1356995</wp:posOffset>
+                </wp:positionH>
+                <wp:positionV relativeFrom="paragraph">
+                  <wp:posOffset>153035</wp:posOffset>
+                </wp:positionV>
+                <wp:extent cx="857250" cy="447675"/>
+                <wp:effectExtent l="0" t="0" r="19050" b="28575"/>
+                <wp:wrapNone/>
+                <wp:docPr id="44" name="Conector recto 44"/>
+                <wp:cNvGraphicFramePr/>
+                <a:graphic xmlns:a="http://schemas.openxmlformats.org/drawingml/2006/main">
+                  <a:graphicData uri="http://schemas.microsoft.com/office/word/2010/wordprocessingShape">
+                    <wps:wsp>
+                      <wps:cNvCnPr/>
+                      <wps:spPr>
+                        <a:xfrm flipH="1" flipV="1">
+                          <a:off x="0" y="0"/>
+                          <a:ext cx="857250" cy="447675"/>
+                        </a:xfrm>
+                        <a:prstGeom prst="line">
+                          <a:avLst/>
+                        </a:prstGeom>
+                      </wps:spPr>
+                      <wps:style>
+                        <a:lnRef idx="1">
+                          <a:schemeClr val="accent1"/>
+                        </a:lnRef>
+                        <a:fillRef idx="0">
+                          <a:schemeClr val="accent1"/>
+                        </a:fillRef>
+                        <a:effectRef idx="0">
+                          <a:schemeClr val="accent1"/>
+                        </a:effectRef>
+                        <a:fontRef idx="minor">
+                          <a:schemeClr val="tx1"/>
+                        </a:fontRef>
+                      </wps:style>
+                      <wps:bodyPr/>
+                    </wps:wsp>
+                  </a:graphicData>
+                </a:graphic>
+              </wp:anchor>
+            </w:drawing>
+          </mc:Choice>
+          <mc:Fallback>
+            <w:pict>
+              <v:line w14:anchorId="0C35B868" id="Conector recto 44" o:spid="_x0000_s1026" style="position:absolute;flip:x y;z-index:251702272;visibility:visible;mso-wrap-style:square;mso-wrap-distance-left:9pt;mso-wrap-distance-top:0;mso-wrap-distance-right:9pt;mso-wrap-distance-bottom:0;mso-position-horizontal:absolute;mso-position-horizontal-relative:text;mso-position-vertical:absolute;mso-position-vertical-relative:text" from="106.85pt,12.05pt" to="174.35pt,47.3pt" o:gfxdata="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" strokecolor="#5b9bd5 [3204]" strokeweight=".5pt">
+                <v:stroke joinstyle="miter"/>
+              </v:line>
+            </w:pict>
+          </mc:Fallback>
+        </mc:AlternateContent>
+      </w:r>
+      <w:r>
+        <w:rPr>
+          <w:rFonts w:ascii="Times New Roman" w:hAnsi="Times New Roman" w:cs="Times New Roman"/>
+          <w:b/>
+          <w:bCs/>
+          <w:noProof/>
+          <w:sz w:val="34"/>
+          <w:szCs w:val="34"/>
+          <w:lang w:eastAsia="es-CO"/>
+        </w:rPr>
+        <mc:AlternateContent>
+          <mc:Choice Requires="wps">
+            <w:drawing>
+              <wp:anchor distT="0" distB="0" distL="114300" distR="114300" simplePos="0" relativeHeight="251695104" behindDoc="0" locked="0" layoutInCell="1" allowOverlap="1" wp14:anchorId="7B7F3ED8" wp14:editId="5A59E146">
+                <wp:simplePos x="0" y="0"/>
+                <wp:positionH relativeFrom="column">
+                  <wp:posOffset>6014720</wp:posOffset>
+                </wp:positionH>
+                <wp:positionV relativeFrom="paragraph">
+                  <wp:posOffset>238760</wp:posOffset>
+                </wp:positionV>
+                <wp:extent cx="876300" cy="257175"/>
+                <wp:effectExtent l="0" t="0" r="19050" b="28575"/>
+                <wp:wrapNone/>
+                <wp:docPr id="37" name="Conector recto 37"/>
+                <wp:cNvGraphicFramePr/>
+                <a:graphic xmlns:a="http://schemas.openxmlformats.org/drawingml/2006/main">
+                  <a:graphicData uri="http://schemas.microsoft.com/office/word/2010/wordprocessingShape">
+                    <wps:wsp>
+                      <wps:cNvCnPr/>
+                      <wps:spPr>
+                        <a:xfrm flipV="1">
+                          <a:off x="0" y="0"/>
+                          <a:ext cx="876300" cy="257175"/>
+                        </a:xfrm>
+                        <a:prstGeom prst="line">
+                          <a:avLst/>
+                        </a:prstGeom>
+                      </wps:spPr>
+                      <wps:style>
+                        <a:lnRef idx="1">
+                          <a:schemeClr val="accent1"/>
+                        </a:lnRef>
+                        <a:fillRef idx="0">
+                          <a:schemeClr val="accent1"/>
+                        </a:fillRef>
+                        <a:effectRef idx="0">
+                          <a:schemeClr val="accent1"/>
+                        </a:effectRef>
+                        <a:fontRef idx="minor">
+                          <a:schemeClr val="tx1"/>
+                        </a:fontRef>
+                      </wps:style>
+                      <wps:bodyPr/>
+                    </wps:wsp>
+                  </a:graphicData>
+                </a:graphic>
+              </wp:anchor>
+            </w:drawing>
+          </mc:Choice>
+          <mc:Fallback>
+            <w:pict>
+              <v:line w14:anchorId="499B750F" id="Conector recto 37" o:spid="_x0000_s1026" style="position:absolute;flip:y;z-index:251695104;visibility:visible;mso-wrap-style:square;mso-wrap-distance-left:9pt;mso-wrap-distance-top:0;mso-wrap-distance-right:9pt;mso-wrap-distance-bottom:0;mso-position-horizontal:absolute;mso-position-horizontal-relative:text;mso-position-vertical:absolute;mso-position-vertical-relative:text" from="473.6pt,18.8pt" to="542.6pt,39.05pt" o:gfxdata="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" strokecolor="#5b9bd5 [3204]" strokeweight=".5pt">
+                <v:stroke joinstyle="miter"/>
+              </v:line>
+            </w:pict>
+          </mc:Fallback>
+        </mc:AlternateContent>
+      </w:r>
+      <w:r>
+        <w:rPr>
+          <w:rFonts w:ascii="Times New Roman" w:hAnsi="Times New Roman" w:cs="Times New Roman"/>
+          <w:b/>
+          <w:bCs/>
+          <w:noProof/>
+          <w:sz w:val="34"/>
+          <w:szCs w:val="34"/>
+          <w:lang w:eastAsia="es-CO"/>
+        </w:rPr>
+        <w:drawing>
+          <wp:anchor distT="0" distB="0" distL="114300" distR="114300" simplePos="0" relativeHeight="251673600" behindDoc="0" locked="0" layoutInCell="1" allowOverlap="1" wp14:anchorId="2D85F6B9" wp14:editId="7CC23187">
+            <wp:simplePos x="0" y="0"/>
+            <wp:positionH relativeFrom="column">
+              <wp:posOffset>-328930</wp:posOffset>
+            </wp:positionH>
+            <wp:positionV relativeFrom="paragraph">
+              <wp:posOffset>196850</wp:posOffset>
+            </wp:positionV>
+            <wp:extent cx="914528" cy="666843"/>
+            <wp:effectExtent l="0" t="0" r="0" b="0"/>
+            <wp:wrapSquare wrapText="bothSides"/>
+            <wp:docPr id="19" name="Imagen 19"/>
+            <wp:cNvGraphicFramePr>
+              <a:graphicFrameLocks xmlns:a="http://schemas.openxmlformats.org/drawingml/2006/main" noChangeAspect="1"/>
+            </wp:cNvGraphicFramePr>
+            <a:graphic xmlns:a="http://schemas.openxmlformats.org/drawingml/2006/main">
+              <a:graphicData uri="http://schemas.openxmlformats.org/drawingml/2006/picture">
+                <pic:pic xmlns:pic="http://schemas.openxmlformats.org/drawingml/2006/picture">
+                  <pic:nvPicPr>
+                    <pic:cNvPr id="19" name="visualParadigm.png"/>
+                    <pic:cNvPicPr/>
+                  </pic:nvPicPr>
+                  <pic:blipFill>
+                    <a:blip r:embed="rId14">
+                      <a:extLst>
+                        <a:ext uri="{28A0092B-C50C-407E-A947-70E740481C1C}">
+                          <a14:useLocalDpi xmlns:a14="http://schemas.microsoft.com/office/drawing/2010/main" val="0"/>
+                        </a:ext>
+                      </a:extLst>
+                    </a:blip>
+                    <a:stretch>
+                      <a:fillRect/>
+                    </a:stretch>
+                  </pic:blipFill>
+                  <pic:spPr>
+                    <a:xfrm>
+                      <a:off x="0" y="0"/>
+                      <a:ext cx="914528" cy="666843"/>
+                    </a:xfrm>
+                    <a:prstGeom prst="rect">
+                      <a:avLst/>
+                    </a:prstGeom>
+                  </pic:spPr>
+                </pic:pic>
+              </a:graphicData>
+            </a:graphic>
+          </wp:anchor>
+        </w:drawing>
+      </w:r>
+    </w:p>
+    <w:p>
+      <w:pPr>
+        <w:autoSpaceDE w:val="0"/>
+        <w:autoSpaceDN w:val="0"/>
+        <w:adjustRightInd w:val="0"/>
+        <w:spacing w:after="0" w:line="240" w:lineRule="auto"/>
+        <w:rPr>
+          <w:rFonts w:ascii="Times New Roman" w:hAnsi="Times New Roman" w:cs="Times New Roman"/>
+          <w:b/>
+          <w:bCs/>
+          <w:sz w:val="34"/>
+          <w:szCs w:val="34"/>
+          <w:lang w:val="en-US"/>
+        </w:rPr>
+      </w:pPr>
+      <w:r>
+        <w:rPr>
+          <w:rFonts w:ascii="Times New Roman" w:hAnsi="Times New Roman" w:cs="Times New Roman"/>
+          <w:b/>
+          <w:bCs/>
+          <w:noProof/>
+          <w:sz w:val="34"/>
+          <w:szCs w:val="34"/>
+          <w:lang w:eastAsia="es-CO"/>
+        </w:rPr>
+        <mc:AlternateContent>
+          <mc:Choice Requires="wps">
+            <w:drawing>
+              <wp:anchor distT="0" distB="0" distL="114300" distR="114300" simplePos="0" relativeHeight="251706368" behindDoc="0" locked="0" layoutInCell="1" allowOverlap="1" wp14:anchorId="6D2CA679" wp14:editId="045A768E">
+                <wp:simplePos x="0" y="0"/>
+                <wp:positionH relativeFrom="column">
+                  <wp:posOffset>556895</wp:posOffset>
+                </wp:positionH>
+                <wp:positionV relativeFrom="paragraph">
+                  <wp:posOffset>247650</wp:posOffset>
+                </wp:positionV>
+                <wp:extent cx="1495425" cy="171450"/>
+                <wp:effectExtent l="0" t="0" r="28575" b="19050"/>
+                <wp:wrapNone/>
+                <wp:docPr id="48" name="Conector recto 48"/>
+                <wp:cNvGraphicFramePr/>
+                <a:graphic xmlns:a="http://schemas.openxmlformats.org/drawingml/2006/main">
+                  <a:graphicData uri="http://schemas.microsoft.com/office/word/2010/wordprocessingShape">
+                    <wps:wsp>
+                      <wps:cNvCnPr/>
+                      <wps:spPr>
+                        <a:xfrm flipH="1" flipV="1">
+                          <a:off x="0" y="0"/>
+                          <a:ext cx="1495425" cy="171450"/>
+                        </a:xfrm>
+                        <a:prstGeom prst="line">
+                          <a:avLst/>
+                        </a:prstGeom>
+                      </wps:spPr>
+                      <wps:style>
+                        <a:lnRef idx="1">
+                          <a:schemeClr val="accent1"/>
+                        </a:lnRef>
+                        <a:fillRef idx="0">
+                          <a:schemeClr val="accent1"/>
+                        </a:fillRef>
+                        <a:effectRef idx="0">
+                          <a:schemeClr val="accent1"/>
+                        </a:effectRef>
+                        <a:fontRef idx="minor">
+                          <a:schemeClr val="tx1"/>
+                        </a:fontRef>
+                      </wps:style>
+                      <wps:bodyPr/>
+                    </wps:wsp>
+                  </a:graphicData>
+                </a:graphic>
+              </wp:anchor>
+            </w:drawing>
+          </mc:Choice>
+          <mc:Fallback>
+            <w:pict>
+              <v:line w14:anchorId="5B2D7420" id="Conector recto 48" o:spid="_x0000_s1026" style="position:absolute;flip:x y;z-index:251706368;visibility:visible;mso-wrap-style:square;mso-wrap-distance-left:9pt;mso-wrap-distance-top:0;mso-wrap-distance-right:9pt;mso-wrap-distance-bottom:0;mso-position-horizontal:absolute;mso-position-horizontal-relative:text;mso-position-vertical:absolute;mso-position-vertical-relative:text" from="43.85pt,19.5pt" to="161.6pt,33pt" o:gfxdata="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" strokecolor="#5b9bd5 [3204]" strokeweight=".5pt">
+                <v:stroke joinstyle="miter"/>
+              </v:line>
+            </w:pict>
+          </mc:Fallback>
+        </mc:AlternateContent>
+      </w:r>
+      <w:r>
+        <w:rPr>
+          <w:rFonts w:ascii="Times New Roman" w:hAnsi="Times New Roman" w:cs="Times New Roman"/>
+          <w:b/>
+          <w:bCs/>
+          <w:noProof/>
+          <w:sz w:val="34"/>
+          <w:szCs w:val="34"/>
+          <w:lang w:eastAsia="es-CO"/>
+        </w:rPr>
+        <mc:AlternateContent>
+          <mc:Choice Requires="wps">
+            <w:drawing>
+              <wp:anchor distT="0" distB="0" distL="114300" distR="114300" simplePos="0" relativeHeight="251682816" behindDoc="0" locked="0" layoutInCell="1" allowOverlap="1" wp14:anchorId="74A36947" wp14:editId="5D5DD4D7">
+                <wp:simplePos x="0" y="0"/>
+                <wp:positionH relativeFrom="margin">
+                  <wp:posOffset>5095875</wp:posOffset>
+                </wp:positionH>
+                <wp:positionV relativeFrom="paragraph">
+                  <wp:posOffset>6350</wp:posOffset>
+                </wp:positionV>
+                <wp:extent cx="1000125" cy="866775"/>
+                <wp:effectExtent l="0" t="0" r="28575" b="28575"/>
+                <wp:wrapNone/>
+                <wp:docPr id="26" name="Elipse 26"/>
+                <wp:cNvGraphicFramePr/>
+                <a:graphic xmlns:a="http://schemas.openxmlformats.org/drawingml/2006/main">
+                  <a:graphicData uri="http://schemas.microsoft.com/office/word/2010/wordprocessingShape">
+                    <wps:wsp>
+                      <wps:cNvSpPr/>
+                      <wps:spPr>
+                        <a:xfrm>
+                          <a:off x="0" y="0"/>
+                          <a:ext cx="1000125" cy="866775"/>
+                        </a:xfrm>
+                        <a:prstGeom prst="ellipse">
+                          <a:avLst/>
+                        </a:prstGeom>
+                        <a:solidFill>
+                          <a:srgbClr val="5B9BD5"/>
+                        </a:solidFill>
+                        <a:ln w="12700" cap="flat" cmpd="sng" algn="ctr">
+                          <a:solidFill>
+                            <a:srgbClr val="5B9BD5">
+                              <a:shade val="50000"/>
+                            </a:srgbClr>
+                          </a:solidFill>
+                          <a:prstDash val="solid"/>
+                          <a:miter lim="800000"/>
+                        </a:ln>
+                        <a:effectLst/>
+                      </wps:spPr>
+                      <wps:txbx>
+                        <w:txbxContent>
+                          <w:p>
+                            <w:pPr>
+                              <w:jc w:val="center"/>
+                              <w:rPr>
+                                <w:color w:val="FFFFFF" w:themeColor="background1"/>
+                              </w:rPr>
+                            </w:pPr>
+                            <w:r>
+                              <w:rPr>
+                                <w:color w:val="FFFFFF" w:themeColor="background1"/>
+                              </w:rPr>
+                              <w:t>Find</w:t>
+                            </w:r>
+                          </w:p>
+                        </w:txbxContent>
+                      </wps:txbx>
+                      <wps:bodyPr rot="0" spcFirstLastPara="0" vertOverflow="overflow" horzOverflow="overflow" vert="horz" wrap="square" lIns="91440" tIns="45720" rIns="91440" bIns="45720" numCol="1" spcCol="0" rtlCol="0" fromWordArt="0" anchor="ctr" anchorCtr="0" forceAA="0" compatLnSpc="1">
+                        <a:prstTxWarp prst="textNoShape">
+                          <a:avLst/>
+                        </a:prstTxWarp>
+                        <a:noAutofit/>
+                      </wps:bodyPr>
+                    </wps:wsp>
+                  </a:graphicData>
+                </a:graphic>
+                <wp14:sizeRelH relativeFrom="margin">
+                  <wp14:pctWidth>0</wp14:pctWidth>
+                </wp14:sizeRelH>
+                <wp14:sizeRelV relativeFrom="margin">
+                  <wp14:pctHeight>0</wp14:pctHeight>
+                </wp14:sizeRelV>
+              </wp:anchor>
+            </w:drawing>
+          </mc:Choice>
+          <mc:Fallback>
+            <w:pict>
+              <v:oval w14:anchorId="74A36947" id="Elipse 26" o:spid="_x0000_s1027" style="position:absolute;margin-left:401.25pt;margin-top:.5pt;width:78.75pt;height:68.25pt;z-index:251682816;visibility:visible;mso-wrap-style:square;mso-width-percent:0;mso-height-percent:0;mso-wrap-distance-left:9pt;mso-wrap-distance-top:0;mso-wrap-distance-right:9pt;mso-wrap-distance-bottom:0;mso-position-horizontal:absolute;mso-position-horizontal-relative:margin;mso-position-vertical:absolute;mso-position-vertical-relative:text;mso-width-percent:0;mso-height-percent:0;mso-width-relative:margin;mso-height-relative:margin;v-text-anchor:middle" o:gfxdata="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" fillcolor="#5b9bd5" strokecolor="#41719c" strokeweight="1pt">
+                <v:stroke joinstyle="miter"/>
+                <v:textbox>
+                  <w:txbxContent>
+                    <w:p>
+                      <w:pPr>
+                        <w:jc w:val="center"/>
+                        <w:rPr>
+                          <w:color w:val="FFFFFF" w:themeColor="background1"/>
+                        </w:rPr>
+                      </w:pPr>
+                      <w:r>
+                        <w:rPr>
+                          <w:color w:val="FFFFFF" w:themeColor="background1"/>
+                        </w:rPr>
+                        <w:t>Find</w:t>
+                      </w:r>
+                    </w:p>
+                  </w:txbxContent>
+                </v:textbox>
+                <w10:wrap anchorx="margin"/>
+              </v:oval>
+            </w:pict>
+          </mc:Fallback>
+        </mc:AlternateContent>
+      </w:r>
+    </w:p>
+    <w:p>
+      <w:pPr>
+        <w:autoSpaceDE w:val="0"/>
+        <w:autoSpaceDN w:val="0"/>
+        <w:adjustRightInd w:val="0"/>
+        <w:spacing w:after="0" w:line="240" w:lineRule="auto"/>
+        <w:rPr>
+          <w:rFonts w:ascii="Times New Roman" w:hAnsi="Times New Roman" w:cs="Times New Roman"/>
+          <w:b/>
+          <w:bCs/>
+          <w:sz w:val="34"/>
+          <w:szCs w:val="34"/>
+          <w:lang w:val="en-US"/>
+        </w:rPr>
+      </w:pPr>
+      <w:r>
+        <w:rPr>
+          <w:rFonts w:ascii="Times New Roman" w:hAnsi="Times New Roman" w:cs="Times New Roman"/>
+          <w:b/>
+          <w:bCs/>
+          <w:noProof/>
+          <w:sz w:val="34"/>
+          <w:szCs w:val="34"/>
+          <w:lang w:eastAsia="es-CO"/>
+        </w:rPr>
+        <w:drawing>
+          <wp:anchor distT="0" distB="0" distL="114300" distR="114300" simplePos="0" relativeHeight="251674624" behindDoc="0" locked="0" layoutInCell="1" allowOverlap="1" wp14:anchorId="2C3C24F6" wp14:editId="19CBADCD">
+            <wp:simplePos x="0" y="0"/>
+            <wp:positionH relativeFrom="column">
+              <wp:posOffset>690245</wp:posOffset>
+            </wp:positionH>
+            <wp:positionV relativeFrom="paragraph">
+              <wp:posOffset>218440</wp:posOffset>
+            </wp:positionV>
+            <wp:extent cx="800212" cy="914528"/>
+            <wp:effectExtent l="0" t="0" r="0" b="0"/>
+            <wp:wrapSquare wrapText="bothSides"/>
+            <wp:docPr id="20" name="Imagen 20"/>
+            <wp:cNvGraphicFramePr>
+              <a:graphicFrameLocks xmlns:a="http://schemas.openxmlformats.org/drawingml/2006/main" noChangeAspect="1"/>
+            </wp:cNvGraphicFramePr>
+            <a:graphic xmlns:a="http://schemas.openxmlformats.org/drawingml/2006/main">
+              <a:graphicData uri="http://schemas.openxmlformats.org/drawingml/2006/picture">
+                <pic:pic xmlns:pic="http://schemas.openxmlformats.org/drawingml/2006/picture">
+                  <pic:nvPicPr>
+                    <pic:cNvPr id="20" name="visualStudioCode.png"/>
+                    <pic:cNvPicPr/>
+                  </pic:nvPicPr>
+                  <pic:blipFill>
+                    <a:blip r:embed="rId15">
+                      <a:extLst>
+                        <a:ext uri="{28A0092B-C50C-407E-A947-70E740481C1C}">
+                          <a14:useLocalDpi xmlns:a14="http://schemas.microsoft.com/office/drawing/2010/main" val="0"/>
+                        </a:ext>
+                      </a:extLst>
+                    </a:blip>
+                    <a:stretch>
+                      <a:fillRect/>
+                    </a:stretch>
+                  </pic:blipFill>
+                  <pic:spPr>
+                    <a:xfrm>
+                      <a:off x="0" y="0"/>
+                      <a:ext cx="800212" cy="914528"/>
+                    </a:xfrm>
+                    <a:prstGeom prst="rect">
+                      <a:avLst/>
+                    </a:prstGeom>
+                  </pic:spPr>
+                </pic:pic>
+              </a:graphicData>
+            </a:graphic>
+          </wp:anchor>
+        </w:drawing>
+      </w:r>
+      <w:r>
+        <w:rPr>
+          <w:rFonts w:ascii="Times New Roman" w:hAnsi="Times New Roman" w:cs="Times New Roman"/>
+          <w:b/>
+          <w:bCs/>
+          <w:noProof/>
+          <w:sz w:val="34"/>
+          <w:szCs w:val="34"/>
+          <w:lang w:eastAsia="es-CO"/>
+        </w:rPr>
+        <mc:AlternateContent>
+          <mc:Choice Requires="wps">
+            <w:drawing>
+              <wp:anchor distT="0" distB="0" distL="114300" distR="114300" simplePos="0" relativeHeight="251662336" behindDoc="0" locked="0" layoutInCell="1" allowOverlap="1" wp14:anchorId="19916990" wp14:editId="6196CB8D">
+                <wp:simplePos x="0" y="0"/>
+                <wp:positionH relativeFrom="margin">
+                  <wp:posOffset>3223894</wp:posOffset>
+                </wp:positionH>
+                <wp:positionV relativeFrom="paragraph">
+                  <wp:posOffset>104140</wp:posOffset>
+                </wp:positionV>
+                <wp:extent cx="1628775" cy="1314450"/>
+                <wp:effectExtent l="0" t="0" r="28575" b="19050"/>
+                <wp:wrapNone/>
+                <wp:docPr id="9" name="Elipse 9"/>
+                <wp:cNvGraphicFramePr/>
+                <a:graphic xmlns:a="http://schemas.openxmlformats.org/drawingml/2006/main">
+                  <a:graphicData uri="http://schemas.microsoft.com/office/word/2010/wordprocessingShape">
+                    <wps:wsp>
+                      <wps:cNvSpPr/>
+                      <wps:spPr>
+                        <a:xfrm>
+                          <a:off x="0" y="0"/>
+                          <a:ext cx="1628775" cy="1314450"/>
+                        </a:xfrm>
+                        <a:prstGeom prst="ellipse">
+                          <a:avLst/>
+                        </a:prstGeom>
+                        <a:solidFill>
+                          <a:srgbClr val="5B9BD5"/>
+                        </a:solidFill>
+                        <a:ln w="12700" cap="flat" cmpd="sng" algn="ctr">
+                          <a:solidFill>
+                            <a:srgbClr val="5B9BD5">
+                              <a:shade val="50000"/>
+                            </a:srgbClr>
+                          </a:solidFill>
+                          <a:prstDash val="solid"/>
+                          <a:miter lim="800000"/>
+                        </a:ln>
+                        <a:effectLst/>
+                      </wps:spPr>
+                      <wps:txbx>
+                        <w:txbxContent>
+                          <w:p>
+                            <w:pPr>
+                              <w:jc w:val="center"/>
+                              <w:rPr>
+                                <w:rFonts w:ascii="Times New Roman" w:hAnsi="Times New Roman" w:cs="Times New Roman"/>
+                                <w:b/>
+                                <w:bCs/>
+                                <w:color w:val="FFFFFF" w:themeColor="background1"/>
+                                <w:sz w:val="24"/>
+                                <w:szCs w:val="24"/>
+                                <w:lang w:val="en-US"/>
+                              </w:rPr>
+                            </w:pPr>
+                            <w:r>
+                              <w:rPr>
+                                <w:rFonts w:ascii="Times New Roman" w:hAnsi="Times New Roman" w:cs="Times New Roman"/>
+                                <w:b/>
+                                <w:bCs/>
+                                <w:color w:val="FFFFFF" w:themeColor="background1"/>
+                                <w:sz w:val="24"/>
+                                <w:szCs w:val="24"/>
+                                <w:lang w:val="en-US"/>
+                              </w:rPr>
+                              <w:t>Personal Learning Environments</w:t>
+                            </w:r>
+                          </w:p>
+                          <w:p>
+                            <w:pPr>
+                              <w:jc w:val="center"/>
+                              <w:rPr>
+                                <w:color w:val="FFFFFF" w:themeColor="background1"/>
+                                <w:sz w:val="24"/>
+                                <w:szCs w:val="24"/>
+                              </w:rPr>
+                            </w:pPr>
+                            <w:r>
+                              <w:rPr>
+                                <w:rFonts w:ascii="Times New Roman" w:hAnsi="Times New Roman" w:cs="Times New Roman"/>
+                                <w:b/>
+                                <w:bCs/>
+                                <w:color w:val="FFFFFF" w:themeColor="background1"/>
+                                <w:sz w:val="24"/>
+                                <w:szCs w:val="24"/>
+                                <w:lang w:val="en-US"/>
+                              </w:rPr>
+                              <w:t>P. L E</w:t>
+                            </w:r>
+                          </w:p>
+                        </w:txbxContent>
+                      </wps:txbx>
+                      <wps:bodyPr rot="0" spcFirstLastPara="0" vertOverflow="overflow" horzOverflow="overflow" vert="horz" wrap="square" lIns="91440" tIns="45720" rIns="91440" bIns="45720" numCol="1" spcCol="0" rtlCol="0" fromWordArt="0" anchor="ctr" anchorCtr="0" forceAA="0" compatLnSpc="1">
+                        <a:prstTxWarp prst="textNoShape">
+                          <a:avLst/>
+                        </a:prstTxWarp>
+                        <a:noAutofit/>
+                      </wps:bodyPr>
+                    </wps:wsp>
+                  </a:graphicData>
+                </a:graphic>
+                <wp14:sizeRelH relativeFrom="margin">
+                  <wp14:pctWidth>0</wp14:pctWidth>
+                </wp14:sizeRelH>
+                <wp14:sizeRelV relativeFrom="margin">
+                  <wp14:pctHeight>0</wp14:pctHeight>
+                </wp14:sizeRelV>
+              </wp:anchor>
+            </w:drawing>
+          </mc:Choice>
+          <mc:Fallback>
+            <w:pict>
+              <v:oval w14:anchorId="19916990" id="Elipse 9" o:spid="_x0000_s1028" style="position:absolute;margin-left:253.85pt;margin-top:8.2pt;width:128.25pt;height:103.5pt;z-index:251662336;visibility:visible;mso-wrap-style:square;mso-width-percent:0;mso-height-percent:0;mso-wrap-distance-left:9pt;mso-wrap-distance-top:0;mso-wrap-distance-right:9pt;mso-wrap-distance-bottom:0;mso-position-horizontal:absolute;mso-position-horizontal-relative:margin;mso-position-vertical:absolute;mso-position-vertical-relative:text;mso-width-percent:0;mso-height-percent:0;mso-width-relative:margin;mso-height-relative:margin;v-text-anchor:middle" o:gfxdata="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" fillcolor="#5b9bd5" strokecolor="#41719c" strokeweight="1pt">
+                <v:stroke joinstyle="miter"/>
+                <v:textbox>
+                  <w:txbxContent>
+                    <w:p>
+                      <w:pPr>
+                        <w:jc w:val="center"/>
+                        <w:rPr>
+                          <w:rFonts w:ascii="Times New Roman" w:hAnsi="Times New Roman" w:cs="Times New Roman"/>
+                          <w:b/>
+                          <w:bCs/>
+                          <w:color w:val="FFFFFF" w:themeColor="background1"/>
+                          <w:sz w:val="24"/>
+                          <w:szCs w:val="24"/>
+                          <w:lang w:val="en-US"/>
+                        </w:rPr>
+                      </w:pPr>
+                      <w:r>
+                        <w:rPr>
+                          <w:rFonts w:ascii="Times New Roman" w:hAnsi="Times New Roman" w:cs="Times New Roman"/>
+                          <w:b/>
+                          <w:bCs/>
+                          <w:color w:val="FFFFFF" w:themeColor="background1"/>
+                          <w:sz w:val="24"/>
+                          <w:szCs w:val="24"/>
+                          <w:lang w:val="en-US"/>
+                        </w:rPr>
+                        <w:t>Personal Learning Environments</w:t>
+                      </w:r>
+                    </w:p>
+                    <w:p>
+                      <w:pPr>
+                        <w:jc w:val="center"/>
+                        <w:rPr>
+                          <w:color w:val="FFFFFF" w:themeColor="background1"/>
+                          <w:sz w:val="24"/>
+                          <w:szCs w:val="24"/>
+                        </w:rPr>
+                      </w:pPr>
+                      <w:r>
+                        <w:rPr>
+                          <w:rFonts w:ascii="Times New Roman" w:hAnsi="Times New Roman" w:cs="Times New Roman"/>
+                          <w:b/>
+                          <w:bCs/>
+                          <w:color w:val="FFFFFF" w:themeColor="background1"/>
+                          <w:sz w:val="24"/>
+                          <w:szCs w:val="24"/>
+                          <w:lang w:val="en-US"/>
+                        </w:rPr>
+                        <w:t>P. L E</w:t>
+                      </w:r>
+                    </w:p>
+                  </w:txbxContent>
+                </v:textbox>
+                <w10:wrap anchorx="margin"/>
+              </v:oval>
+            </w:pict>
+          </mc:Fallback>
+        </mc:AlternateContent>
+      </w:r>
+      <w:r>
+        <w:rPr>
+          <w:rFonts w:ascii="Times New Roman" w:hAnsi="Times New Roman" w:cs="Times New Roman"/>
+          <w:b/>
+          <w:bCs/>
+          <w:noProof/>
+          <w:sz w:val="34"/>
+          <w:szCs w:val="34"/>
+          <w:lang w:eastAsia="es-CO"/>
+        </w:rPr>
+        <mc:AlternateContent>
+          <mc:Choice Requires="wps">
+            <w:drawing>
+              <wp:anchor distT="0" distB="0" distL="114300" distR="114300" simplePos="0" relativeHeight="251659264" behindDoc="0" locked="0" layoutInCell="1" allowOverlap="1" wp14:anchorId="79E67B74" wp14:editId="49ED0D0D">
+                <wp:simplePos x="0" y="0"/>
+                <wp:positionH relativeFrom="margin">
+                  <wp:posOffset>1966595</wp:posOffset>
+                </wp:positionH>
+                <wp:positionV relativeFrom="paragraph">
+                  <wp:posOffset>19050</wp:posOffset>
+                </wp:positionV>
+                <wp:extent cx="1000125" cy="866775"/>
+                <wp:effectExtent l="0" t="0" r="28575" b="28575"/>
+                <wp:wrapNone/>
+                <wp:docPr id="4" name="Elipse 4"/>
+                <wp:cNvGraphicFramePr/>
+                <a:graphic xmlns:a="http://schemas.openxmlformats.org/drawingml/2006/main">
+                  <a:graphicData uri="http://schemas.microsoft.com/office/word/2010/wordprocessingShape">
+                    <wps:wsp>
+                      <wps:cNvSpPr/>
+                      <wps:spPr>
+                        <a:xfrm>
+                          <a:off x="0" y="0"/>
+                          <a:ext cx="1000125" cy="866775"/>
+                        </a:xfrm>
+                        <a:prstGeom prst="ellipse">
+                          <a:avLst/>
+                        </a:prstGeom>
+                      </wps:spPr>
+                      <wps:style>
+                        <a:lnRef idx="2">
+                          <a:schemeClr val="accent1">
+                            <a:shade val="50000"/>
+                          </a:schemeClr>
+                        </a:lnRef>
+                        <a:fillRef idx="1">
+                          <a:schemeClr val="accent1"/>
+                        </a:fillRef>
+                        <a:effectRef idx="0">
+                          <a:schemeClr val="accent1"/>
+                        </a:effectRef>
+                        <a:fontRef idx="minor">
+                          <a:schemeClr val="lt1"/>
+                        </a:fontRef>
+                      </wps:style>
+                      <wps:txbx>
+                        <w:txbxContent>
+                          <w:p>
+                            <w:pPr>
+                              <w:jc w:val="center"/>
+                            </w:pPr>
+                            <w:r>
+                              <w:t>Create</w:t>
+                            </w:r>
+                          </w:p>
+                        </w:txbxContent>
+                      </wps:txbx>
+                      <wps:bodyPr rot="0" spcFirstLastPara="0" vertOverflow="overflow" horzOverflow="overflow" vert="horz" wrap="square" lIns="91440" tIns="45720" rIns="91440" bIns="45720" numCol="1" spcCol="0" rtlCol="0" fromWordArt="0" anchor="ctr" anchorCtr="0" forceAA="0" compatLnSpc="1">
+                        <a:prstTxWarp prst="textNoShape">
+                          <a:avLst/>
+                        </a:prstTxWarp>
+                        <a:noAutofit/>
+                      </wps:bodyPr>
+                    </wps:wsp>
+                  </a:graphicData>
+                </a:graphic>
+                <wp14:sizeRelH relativeFrom="margin">
+                  <wp14:pctWidth>0</wp14:pctWidth>
+                </wp14:sizeRelH>
+                <wp14:sizeRelV relativeFrom="margin">
+                  <wp14:pctHeight>0</wp14:pctHeight>
+                </wp14:sizeRelV>
+              </wp:anchor>
+            </w:drawing>
+          </mc:Choice>
+          <mc:Fallback>
+            <w:pict>
+              <v:oval w14:anchorId="79E67B74" id="Elipse 4" o:spid="_x0000_s1029" style="position:absolute;margin-left:154.85pt;margin-top:1.5pt;width:78.75pt;height:68.25pt;z-index:251659264;visibility:visible;mso-wrap-style:square;mso-width-percent:0;mso-height-percent:0;mso-wrap-distance-left:9pt;mso-wrap-distance-top:0;mso-wrap-distance-right:9pt;mso-wrap-distance-bottom:0;mso-position-horizontal:absolute;mso-position-horizontal-relative:margin;mso-position-vertical:absolute;mso-position-vertical-relative:text;mso-width-percent:0;mso-height-percent:0;mso-width-relative:margin;mso-height-relative:margin;v-text-anchor:middle" o:gfxdata="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" fillcolor="#5b9bd5 [3204]" strokecolor="#1f4d78 [1604]" strokeweight="1pt">
+                <v:stroke joinstyle="miter"/>
+                <v:textbox>
+                  <w:txbxContent>
+                    <w:p>
+                      <w:pPr>
+                        <w:jc w:val="center"/>
+                      </w:pPr>
+                      <w:r>
+                        <w:t>Create</w:t>
+                      </w:r>
+                    </w:p>
+                  </w:txbxContent>
+                </v:textbox>
+                <w10:wrap anchorx="margin"/>
+              </v:oval>
+            </w:pict>
+          </mc:Fallback>
+        </mc:AlternateContent>
+      </w:r>
+    </w:p>
+    <w:p>
+      <w:pPr>
+        <w:autoSpaceDE w:val="0"/>
+        <w:autoSpaceDN w:val="0"/>
+        <w:adjustRightInd w:val="0"/>
+        <w:spacing w:after="0" w:line="240" w:lineRule="auto"/>
+        <w:rPr>
+          <w:rFonts w:ascii="Times New Roman" w:hAnsi="Times New Roman" w:cs="Times New Roman"/>
+          <w:b/>
+          <w:bCs/>
+          <w:sz w:val="34"/>
+          <w:szCs w:val="34"/>
+          <w:lang w:val="en-US"/>
+        </w:rPr>
+      </w:pPr>
+      <w:r>
+        <w:rPr>
+          <w:rFonts w:ascii="Times New Roman" w:hAnsi="Times New Roman" w:cs="Times New Roman"/>
+          <w:b/>
+          <w:bCs/>
+          <w:noProof/>
+          <w:sz w:val="34"/>
+          <w:szCs w:val="34"/>
+          <w:lang w:eastAsia="es-CO"/>
+        </w:rPr>
+        <mc:AlternateContent>
+          <mc:Choice Requires="wps">
+            <w:drawing>
+              <wp:anchor distT="0" distB="0" distL="114300" distR="114300" simplePos="0" relativeHeight="251704320" behindDoc="0" locked="0" layoutInCell="1" allowOverlap="1" wp14:anchorId="7C848D99" wp14:editId="5863F33E">
+                <wp:simplePos x="0" y="0"/>
+                <wp:positionH relativeFrom="column">
+                  <wp:posOffset>1471294</wp:posOffset>
+                </wp:positionH>
+                <wp:positionV relativeFrom="paragraph">
+                  <wp:posOffset>189230</wp:posOffset>
+                </wp:positionV>
+                <wp:extent cx="466725" cy="38100"/>
+                <wp:effectExtent l="0" t="0" r="28575" b="19050"/>
+                <wp:wrapNone/>
+                <wp:docPr id="46" name="Conector recto 46"/>
+                <wp:cNvGraphicFramePr/>
+                <a:graphic xmlns:a="http://schemas.openxmlformats.org/drawingml/2006/main">
+                  <a:graphicData uri="http://schemas.microsoft.com/office/word/2010/wordprocessingShape">
+                    <wps:wsp>
+                      <wps:cNvCnPr/>
+                      <wps:spPr>
+                        <a:xfrm flipH="1">
+                          <a:off x="0" y="0"/>
+                          <a:ext cx="466725" cy="38100"/>
+                        </a:xfrm>
+                        <a:prstGeom prst="line">
+                          <a:avLst/>
+                        </a:prstGeom>
+                      </wps:spPr>
+                      <wps:style>
+                        <a:lnRef idx="1">
+                          <a:schemeClr val="accent1"/>
+                        </a:lnRef>
+                        <a:fillRef idx="0">
+                          <a:schemeClr val="accent1"/>
+                        </a:fillRef>
+                        <a:effectRef idx="0">
+                          <a:schemeClr val="accent1"/>
+                        </a:effectRef>
+                        <a:fontRef idx="minor">
+                          <a:schemeClr val="tx1"/>
+                        </a:fontRef>
+                      </wps:style>
+                      <wps:bodyPr/>
+                    </wps:wsp>
+                  </a:graphicData>
+                </a:graphic>
+                <wp14:sizeRelH relativeFrom="margin">
+                  <wp14:pctWidth>0</wp14:pctWidth>
+                </wp14:sizeRelH>
+                <wp14:sizeRelV relativeFrom="margin">
+                  <wp14:pctHeight>0</wp14:pctHeight>
+                </wp14:sizeRelV>
+              </wp:anchor>
+            </w:drawing>
+          </mc:Choice>
+          <mc:Fallback>
+            <w:pict>
+              <v:line w14:anchorId="3D36ACB3" id="Conector recto 46" o:spid="_x0000_s1026" style="position:absolute;flip:x;z-index:251704320;visibility:visible;mso-wrap-style:square;mso-width-percent:0;mso-height-percent:0;mso-wrap-distance-left:9pt;mso-wrap-distance-top:0;mso-wrap-distance-right:9pt;mso-wrap-distance-bottom:0;mso-position-horizontal:absolute;mso-position-horizontal-relative:text;mso-position-vertical:absolute;mso-position-vertical-relative:text;mso-width-percent:0;mso-height-percent:0;mso-width-relative:margin;mso-height-relative:margin" from="115.85pt,14.9pt" to="152.6pt,17.9pt" o:gfxdata="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" strokecolor="#5b9bd5 [3204]" strokeweight=".5pt">
+                <v:stroke joinstyle="miter"/>
+              </v:line>
+            </w:pict>
+          </mc:Fallback>
+        </mc:AlternateContent>
+      </w:r>
+      <w:r>
+        <w:rPr>
+          <w:rFonts w:ascii="Times New Roman" w:hAnsi="Times New Roman" w:cs="Times New Roman"/>
+          <w:b/>
+          <w:bCs/>
+          <w:noProof/>
+          <w:sz w:val="34"/>
+          <w:szCs w:val="34"/>
+          <w:lang w:eastAsia="es-CO"/>
+        </w:rPr>
+        <mc:AlternateContent>
+          <mc:Choice Requires="wps">
+            <w:drawing>
+              <wp:anchor distT="0" distB="0" distL="114300" distR="114300" simplePos="0" relativeHeight="251693056" behindDoc="0" locked="0" layoutInCell="1" allowOverlap="1" wp14:anchorId="273CC34C" wp14:editId="2E18548E">
+                <wp:simplePos x="0" y="0"/>
+                <wp:positionH relativeFrom="column">
+                  <wp:posOffset>4757420</wp:posOffset>
+                </wp:positionH>
+                <wp:positionV relativeFrom="paragraph">
+                  <wp:posOffset>151130</wp:posOffset>
+                </wp:positionV>
+                <wp:extent cx="438150" cy="152400"/>
+                <wp:effectExtent l="0" t="0" r="19050" b="19050"/>
+                <wp:wrapNone/>
+                <wp:docPr id="35" name="Conector recto 35"/>
+                <wp:cNvGraphicFramePr/>
+                <a:graphic xmlns:a="http://schemas.openxmlformats.org/drawingml/2006/main">
+                  <a:graphicData uri="http://schemas.microsoft.com/office/word/2010/wordprocessingShape">
+                    <wps:wsp>
+                      <wps:cNvCnPr/>
+                      <wps:spPr>
+                        <a:xfrm flipV="1">
+                          <a:off x="0" y="0"/>
+                          <a:ext cx="438150" cy="152400"/>
+                        </a:xfrm>
+                        <a:prstGeom prst="line">
+                          <a:avLst/>
+                        </a:prstGeom>
+                      </wps:spPr>
+                      <wps:style>
+                        <a:lnRef idx="1">
+                          <a:schemeClr val="accent1"/>
+                        </a:lnRef>
+                        <a:fillRef idx="0">
+                          <a:schemeClr val="accent1"/>
+                        </a:fillRef>
+                        <a:effectRef idx="0">
+                          <a:schemeClr val="accent1"/>
+                        </a:effectRef>
+                        <a:fontRef idx="minor">
+                          <a:schemeClr val="tx1"/>
+                        </a:fontRef>
+                      </wps:style>
+                      <wps:bodyPr/>
+                    </wps:wsp>
+                  </a:graphicData>
+                </a:graphic>
+              </wp:anchor>
+            </w:drawing>
+          </mc:Choice>
+          <mc:Fallback>
+            <w:pict>
+              <v:line w14:anchorId="65243C1A" id="Conector recto 35" o:spid="_x0000_s1026" style="position:absolute;flip:y;z-index:251693056;visibility:visible;mso-wrap-style:square;mso-wrap-distance-left:9pt;mso-wrap-distance-top:0;mso-wrap-distance-right:9pt;mso-wrap-distance-bottom:0;mso-position-horizontal:absolute;mso-position-horizontal-relative:text;mso-position-vertical:absolute;mso-position-vertical-relative:text" from="374.6pt,11.9pt" to="409.1pt,23.9pt" o:gfxdata="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" strokecolor="#5b9bd5 [3204]" strokeweight=".5pt">
+                <v:stroke joinstyle="miter"/>
+              </v:line>
+            </w:pict>
+          </mc:Fallback>
+        </mc:AlternateContent>
+      </w:r>
+    </w:p>
+    <w:p>
+      <w:pPr>
+        <w:autoSpaceDE w:val="0"/>
+        <w:autoSpaceDN w:val="0"/>
+        <w:adjustRightInd w:val="0"/>
+        <w:spacing w:after="0" w:line="240" w:lineRule="auto"/>
+        <w:rPr>
+          <w:rFonts w:ascii="Times New Roman" w:hAnsi="Times New Roman" w:cs="Times New Roman"/>
+          <w:b/>
+          <w:bCs/>
+          <w:sz w:val="34"/>
+          <w:szCs w:val="34"/>
+          <w:lang w:val="en-US"/>
+        </w:rPr>
+      </w:pPr>
+      <w:r>
+        <w:rPr>
+          <w:rFonts w:ascii="Times New Roman" w:hAnsi="Times New Roman" w:cs="Times New Roman"/>
+          <w:b/>
+          <w:bCs/>
+          <w:noProof/>
+          <w:sz w:val="34"/>
+          <w:szCs w:val="34"/>
+          <w:lang w:eastAsia="es-CO"/>
+        </w:rPr>
+        <mc:AlternateContent>
+          <mc:Choice Requires="wps">
+            <w:drawing>
+              <wp:anchor distT="0" distB="0" distL="114300" distR="114300" simplePos="0" relativeHeight="251701248" behindDoc="0" locked="0" layoutInCell="1" allowOverlap="1" wp14:anchorId="27B6C7BF" wp14:editId="6653CC66">
+                <wp:simplePos x="0" y="0"/>
+                <wp:positionH relativeFrom="column">
+                  <wp:posOffset>2928620</wp:posOffset>
+                </wp:positionH>
+                <wp:positionV relativeFrom="paragraph">
+                  <wp:posOffset>55245</wp:posOffset>
+                </wp:positionV>
+                <wp:extent cx="342900" cy="76200"/>
+                <wp:effectExtent l="0" t="0" r="19050" b="19050"/>
+                <wp:wrapNone/>
+                <wp:docPr id="43" name="Conector recto 43"/>
+                <wp:cNvGraphicFramePr/>
+                <a:graphic xmlns:a="http://schemas.openxmlformats.org/drawingml/2006/main">
+                  <a:graphicData uri="http://schemas.microsoft.com/office/word/2010/wordprocessingShape">
+                    <wps:wsp>
+                      <wps:cNvCnPr/>
+                      <wps:spPr>
+                        <a:xfrm>
+                          <a:off x="0" y="0"/>
+                          <a:ext cx="342900" cy="76200"/>
+                        </a:xfrm>
+                        <a:prstGeom prst="line">
+                          <a:avLst/>
+                        </a:prstGeom>
+                      </wps:spPr>
+                      <wps:style>
+                        <a:lnRef idx="1">
+                          <a:schemeClr val="accent1"/>
+                        </a:lnRef>
+                        <a:fillRef idx="0">
+                          <a:schemeClr val="accent1"/>
+                        </a:fillRef>
+                        <a:effectRef idx="0">
+                          <a:schemeClr val="accent1"/>
+                        </a:effectRef>
+                        <a:fontRef idx="minor">
+                          <a:schemeClr val="tx1"/>
+                        </a:fontRef>
+                      </wps:style>
+                      <wps:bodyPr/>
+                    </wps:wsp>
+                  </a:graphicData>
+                </a:graphic>
+              </wp:anchor>
+            </w:drawing>
+          </mc:Choice>
+          <mc:Fallback>
+            <w:pict>
+              <v:line w14:anchorId="3D75D0B0" id="Conector recto 43" o:spid="_x0000_s1026" style="position:absolute;z-index:251701248;visibility:visible;mso-wrap-style:square;mso-wrap-distance-left:9pt;mso-wrap-distance-top:0;mso-wrap-distance-right:9pt;mso-wrap-distance-bottom:0;mso-position-horizontal:absolute;mso-position-horizontal-relative:text;mso-position-vertical:absolute;mso-position-vertical-relative:text" from="230.6pt,4.35pt" to="257.6pt,10.35pt" o:gfxdata="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" strokecolor="#5b9bd5 [3204]" strokeweight=".5pt">
+                <v:stroke joinstyle="miter"/>
+              </v:line>
+            </w:pict>
+          </mc:Fallback>
+        </mc:AlternateContent>
+      </w:r>
+      <w:r>
+        <w:rPr>
+          <w:rFonts w:ascii="Times New Roman" w:hAnsi="Times New Roman" w:cs="Times New Roman"/>
+          <w:b/>
+          <w:bCs/>
+          <w:noProof/>
+          <w:sz w:val="34"/>
+          <w:szCs w:val="34"/>
+          <w:lang w:eastAsia="es-CO"/>
+        </w:rPr>
+        <w:drawing>
+          <wp:anchor distT="0" distB="0" distL="114300" distR="114300" simplePos="0" relativeHeight="251667456" behindDoc="0" locked="0" layoutInCell="1" allowOverlap="1" wp14:anchorId="4B89AFB8" wp14:editId="2FF77BDF">
+            <wp:simplePos x="0" y="0"/>
+            <wp:positionH relativeFrom="margin">
+              <wp:posOffset>-561975</wp:posOffset>
+            </wp:positionH>
+            <wp:positionV relativeFrom="paragraph">
+              <wp:posOffset>97155</wp:posOffset>
+            </wp:positionV>
+            <wp:extent cx="767080" cy="685800"/>
+            <wp:effectExtent l="0" t="0" r="0" b="0"/>
+            <wp:wrapSquare wrapText="bothSides"/>
+            <wp:docPr id="13" name="Imagen 13"/>
+            <wp:cNvGraphicFramePr>
+              <a:graphicFrameLocks xmlns:a="http://schemas.openxmlformats.org/drawingml/2006/main" noChangeAspect="1"/>
+            </wp:cNvGraphicFramePr>
+            <a:graphic xmlns:a="http://schemas.openxmlformats.org/drawingml/2006/main">
+              <a:graphicData uri="http://schemas.openxmlformats.org/drawingml/2006/picture">
+                <pic:pic xmlns:pic="http://schemas.openxmlformats.org/drawingml/2006/picture">
+                  <pic:nvPicPr>
+                    <pic:cNvPr id="13" name="NetBeans.png"/>
+                    <pic:cNvPicPr/>
+                  </pic:nvPicPr>
+                  <pic:blipFill>
+                    <a:blip r:embed="rId16">
+                      <a:extLst>
+                        <a:ext uri="{28A0092B-C50C-407E-A947-70E740481C1C}">
+                          <a14:useLocalDpi xmlns:a14="http://schemas.microsoft.com/office/drawing/2010/main" val="0"/>
+                        </a:ext>
+                      </a:extLst>
+                    </a:blip>
+                    <a:stretch>
+                      <a:fillRect/>
+                    </a:stretch>
+                  </pic:blipFill>
+                  <pic:spPr>
+                    <a:xfrm>
+                      <a:off x="0" y="0"/>
+                      <a:ext cx="767080" cy="685800"/>
+                    </a:xfrm>
+                    <a:prstGeom prst="rect">
+                      <a:avLst/>
+                    </a:prstGeom>
+                  </pic:spPr>
+                </pic:pic>
+              </a:graphicData>
+            </a:graphic>
+            <wp14:sizeRelH relativeFrom="margin">
+              <wp14:pctWidth>0</wp14:pctWidth>
+            </wp14:sizeRelH>
+            <wp14:sizeRelV relativeFrom="margin">
+              <wp14:pctHeight>0</wp14:pctHeight>
+            </wp14:sizeRelV>
+          </wp:anchor>
+        </w:drawing>
+      </w:r>
+    </w:p>
+    <w:p>
+      <w:pPr>
+        <w:autoSpaceDE w:val="0"/>
+        <w:autoSpaceDN w:val="0"/>
+        <w:adjustRightInd w:val="0"/>
+        <w:spacing w:after="0" w:line="240" w:lineRule="auto"/>
+        <w:rPr>
+          <w:rFonts w:ascii="Times New Roman" w:hAnsi="Times New Roman" w:cs="Times New Roman"/>
+          <w:b/>
+          <w:bCs/>
+          <w:sz w:val="34"/>
+          <w:szCs w:val="34"/>
+          <w:lang w:val="en-US"/>
+        </w:rPr>
+      </w:pPr>
+      <w:r>
+        <w:rPr>
+          <w:rFonts w:ascii="Times New Roman" w:hAnsi="Times New Roman" w:cs="Times New Roman"/>
+          <w:b/>
+          <w:bCs/>
+          <w:noProof/>
+          <w:sz w:val="34"/>
+          <w:szCs w:val="34"/>
+          <w:lang w:eastAsia="es-CO"/>
+        </w:rPr>
+        <mc:AlternateContent>
+          <mc:Choice Requires="wps">
+            <w:drawing>
+              <wp:anchor distT="0" distB="0" distL="114300" distR="114300" simplePos="0" relativeHeight="251705344" behindDoc="0" locked="0" layoutInCell="1" allowOverlap="1" wp14:anchorId="433DF644" wp14:editId="2BCB0E4D">
+                <wp:simplePos x="0" y="0"/>
+                <wp:positionH relativeFrom="column">
+                  <wp:posOffset>547370</wp:posOffset>
+                </wp:positionH>
+                <wp:positionV relativeFrom="paragraph">
+                  <wp:posOffset>54610</wp:posOffset>
+                </wp:positionV>
+                <wp:extent cx="1609725" cy="914400"/>
+                <wp:effectExtent l="0" t="0" r="28575" b="19050"/>
+                <wp:wrapNone/>
+                <wp:docPr id="47" name="Conector recto 47"/>
+                <wp:cNvGraphicFramePr/>
+                <a:graphic xmlns:a="http://schemas.openxmlformats.org/drawingml/2006/main">
+                  <a:graphicData uri="http://schemas.microsoft.com/office/word/2010/wordprocessingShape">
+                    <wps:wsp>
+                      <wps:cNvCnPr/>
+                      <wps:spPr>
+                        <a:xfrm flipH="1">
+                          <a:off x="0" y="0"/>
+                          <a:ext cx="1609725" cy="914400"/>
+                        </a:xfrm>
+                        <a:prstGeom prst="line">
+                          <a:avLst/>
+                        </a:prstGeom>
+                      </wps:spPr>
+                      <wps:style>
+                        <a:lnRef idx="1">
+                          <a:schemeClr val="accent1"/>
+                        </a:lnRef>
+                        <a:fillRef idx="0">
+                          <a:schemeClr val="accent1"/>
+                        </a:fillRef>
+                        <a:effectRef idx="0">
+                          <a:schemeClr val="accent1"/>
+                        </a:effectRef>
+                        <a:fontRef idx="minor">
+                          <a:schemeClr val="tx1"/>
+                        </a:fontRef>
+                      </wps:style>
+                      <wps:bodyPr/>
+                    </wps:wsp>
+                  </a:graphicData>
+                </a:graphic>
+              </wp:anchor>
+            </w:drawing>
+          </mc:Choice>
+          <mc:Fallback>
+            <w:pict>
+              <v:line w14:anchorId="2F44D958" id="Conector recto 47" o:spid="_x0000_s1026" style="position:absolute;flip:x;z-index:251705344;visibility:visible;mso-wrap-style:square;mso-wrap-distance-left:9pt;mso-wrap-distance-top:0;mso-wrap-distance-right:9pt;mso-wrap-distance-bottom:0;mso-position-horizontal:absolute;mso-position-horizontal-relative:text;mso-position-vertical:absolute;mso-position-vertical-relative:text" from="43.1pt,4.3pt" to="169.85pt,76.3pt" o:gfxdata="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" strokecolor="#5b9bd5 [3204]" strokeweight=".5pt">
+                <v:stroke joinstyle="miter"/>
+              </v:line>
+            </w:pict>
+          </mc:Fallback>
+        </mc:AlternateContent>
+      </w:r>
+      <w:r>
+        <w:rPr>
+          <w:rFonts w:ascii="Times New Roman" w:hAnsi="Times New Roman" w:cs="Times New Roman"/>
+          <w:b/>
+          <w:bCs/>
+          <w:noProof/>
+          <w:sz w:val="34"/>
+          <w:szCs w:val="34"/>
+          <w:lang w:eastAsia="es-CO"/>
+        </w:rPr>
+        <mc:AlternateContent>
+          <mc:Choice Requires="wps">
+            <w:drawing>
+              <wp:anchor distT="0" distB="0" distL="114300" distR="114300" simplePos="0" relativeHeight="251703296" behindDoc="0" locked="0" layoutInCell="1" allowOverlap="1" wp14:anchorId="2E0950B5" wp14:editId="123C769F">
+                <wp:simplePos x="0" y="0"/>
+                <wp:positionH relativeFrom="column">
+                  <wp:posOffset>1509394</wp:posOffset>
+                </wp:positionH>
+                <wp:positionV relativeFrom="paragraph">
+                  <wp:posOffset>121285</wp:posOffset>
+                </wp:positionV>
+                <wp:extent cx="752475" cy="876300"/>
+                <wp:effectExtent l="0" t="0" r="28575" b="19050"/>
+                <wp:wrapNone/>
+                <wp:docPr id="45" name="Conector recto 45"/>
+                <wp:cNvGraphicFramePr/>
+                <a:graphic xmlns:a="http://schemas.openxmlformats.org/drawingml/2006/main">
+                  <a:graphicData uri="http://schemas.microsoft.com/office/word/2010/wordprocessingShape">
+                    <wps:wsp>
+                      <wps:cNvCnPr/>
+                      <wps:spPr>
+                        <a:xfrm flipH="1">
+                          <a:off x="0" y="0"/>
+                          <a:ext cx="752475" cy="876300"/>
+                        </a:xfrm>
+                        <a:prstGeom prst="line">
+                          <a:avLst/>
+                        </a:prstGeom>
+                      </wps:spPr>
+                      <wps:style>
+                        <a:lnRef idx="1">
+                          <a:schemeClr val="accent1"/>
+                        </a:lnRef>
+                        <a:fillRef idx="0">
+                          <a:schemeClr val="accent1"/>
+                        </a:fillRef>
+                        <a:effectRef idx="0">
+                          <a:schemeClr val="accent1"/>
+                        </a:effectRef>
+                        <a:fontRef idx="minor">
+                          <a:schemeClr val="tx1"/>
+                        </a:fontRef>
+                      </wps:style>
+                      <wps:bodyPr/>
+                    </wps:wsp>
+                  </a:graphicData>
+                </a:graphic>
+                <wp14:sizeRelH relativeFrom="margin">
+                  <wp14:pctWidth>0</wp14:pctWidth>
+                </wp14:sizeRelH>
+                <wp14:sizeRelV relativeFrom="margin">
+                  <wp14:pctHeight>0</wp14:pctHeight>
+                </wp14:sizeRelV>
+              </wp:anchor>
+            </w:drawing>
+          </mc:Choice>
+          <mc:Fallback>
+            <w:pict>
+              <v:line w14:anchorId="4BB6AD17" id="Conector recto 45" o:spid="_x0000_s1026" style="position:absolute;flip:x;z-index:251703296;visibility:visible;mso-wrap-style:square;mso-width-percent:0;mso-height-percent:0;mso-wrap-distance-left:9pt;mso-wrap-distance-top:0;mso-wrap-distance-right:9pt;mso-wrap-distance-bottom:0;mso-position-horizontal:absolute;mso-position-horizontal-relative:text;mso-position-vertical:absolute;mso-position-vertical-relative:text;mso-width-percent:0;mso-height-percent:0;mso-width-relative:margin;mso-height-relative:margin" from="118.85pt,9.55pt" to="178.1pt,78.55pt" o:gfxdata="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" strokecolor="#5b9bd5 [3204]" strokeweight=".5pt">
+                <v:stroke joinstyle="miter"/>
+              </v:line>
+            </w:pict>
+          </mc:Fallback>
+        </mc:AlternateContent>
+      </w:r>
+    </w:p>
+    <w:p>
+      <w:pPr>
+        <w:autoSpaceDE w:val="0"/>
+        <w:autoSpaceDN w:val="0"/>
+        <w:adjustRightInd w:val="0"/>
+        <w:spacing w:after="0" w:line="240" w:lineRule="auto"/>
+        <w:rPr>
+          <w:rFonts w:ascii="Times New Roman" w:hAnsi="Times New Roman" w:cs="Times New Roman"/>
+          <w:b/>
+          <w:bCs/>
+          <w:sz w:val="34"/>
+          <w:szCs w:val="34"/>
+          <w:lang w:val="en-US"/>
+        </w:rPr>
+      </w:pPr>
+      <w:r>
+        <w:rPr>
+          <w:rFonts w:ascii="Times New Roman" w:hAnsi="Times New Roman" w:cs="Times New Roman"/>
+          <w:b/>
+          <w:bCs/>
+          <w:noProof/>
+          <w:sz w:val="34"/>
+          <w:szCs w:val="34"/>
+          <w:lang w:eastAsia="es-CO"/>
+        </w:rPr>
+        <w:drawing>
+          <wp:anchor distT="0" distB="0" distL="114300" distR="114300" simplePos="0" relativeHeight="251670528" behindDoc="0" locked="0" layoutInCell="1" allowOverlap="1" wp14:anchorId="6D8E373D" wp14:editId="01933A87">
+            <wp:simplePos x="0" y="0"/>
+            <wp:positionH relativeFrom="page">
+              <wp:posOffset>8007985</wp:posOffset>
+            </wp:positionH>
+            <wp:positionV relativeFrom="paragraph">
+              <wp:posOffset>234950</wp:posOffset>
+            </wp:positionV>
+            <wp:extent cx="591185" cy="723900"/>
+            <wp:effectExtent l="0" t="0" r="0" b="0"/>
+            <wp:wrapSquare wrapText="bothSides"/>
+            <wp:docPr id="16" name="Imagen 16"/>
+            <wp:cNvGraphicFramePr>
+              <a:graphicFrameLocks xmlns:a="http://schemas.openxmlformats.org/drawingml/2006/main" noChangeAspect="1"/>
+            </wp:cNvGraphicFramePr>
+            <a:graphic xmlns:a="http://schemas.openxmlformats.org/drawingml/2006/main">
+              <a:graphicData uri="http://schemas.openxmlformats.org/drawingml/2006/picture">
+                <pic:pic xmlns:pic="http://schemas.openxmlformats.org/drawingml/2006/picture">
+                  <pic:nvPicPr>
+                    <pic:cNvPr id="16" name="Spotify.jpg"/>
+                    <pic:cNvPicPr/>
+                  </pic:nvPicPr>
+                  <pic:blipFill>
+                    <a:blip r:embed="rId17" cstate="print">
+                      <a:extLst>
+                        <a:ext uri="{28A0092B-C50C-407E-A947-70E740481C1C}">
+                          <a14:useLocalDpi xmlns:a14="http://schemas.microsoft.com/office/drawing/2010/main" val="0"/>
+                        </a:ext>
+                      </a:extLst>
+                    </a:blip>
+                    <a:stretch>
+                      <a:fillRect/>
+                    </a:stretch>
+                  </pic:blipFill>
+                  <pic:spPr>
+                    <a:xfrm>
+                      <a:off x="0" y="0"/>
+                      <a:ext cx="591185" cy="723900"/>
+                    </a:xfrm>
+                    <a:prstGeom prst="rect">
+                      <a:avLst/>
+                    </a:prstGeom>
+                  </pic:spPr>
+                </pic:pic>
+              </a:graphicData>
+            </a:graphic>
+            <wp14:sizeRelH relativeFrom="margin">
+              <wp14:pctWidth>0</wp14:pctWidth>
+            </wp14:sizeRelH>
+            <wp14:sizeRelV relativeFrom="margin">
+              <wp14:pctHeight>0</wp14:pctHeight>
+            </wp14:sizeRelV>
+          </wp:anchor>
+        </w:drawing>
+      </w:r>
+    </w:p>
+    <w:p>
+      <w:pPr>
+        <w:autoSpaceDE w:val="0"/>
+        <w:autoSpaceDN w:val="0"/>
+        <w:adjustRightInd w:val="0"/>
+        <w:spacing w:after="0" w:line="240" w:lineRule="auto"/>
+        <w:rPr>
+          <w:rFonts w:ascii="Times New Roman" w:hAnsi="Times New Roman" w:cs="Times New Roman"/>
+          <w:b/>
+          <w:bCs/>
+          <w:sz w:val="34"/>
+          <w:szCs w:val="34"/>
+          <w:lang w:val="en-US"/>
+        </w:rPr>
+      </w:pPr>
+      <w:r>
+        <w:rPr>
+          <w:rFonts w:ascii="Times New Roman" w:hAnsi="Times New Roman" w:cs="Times New Roman"/>
+          <w:b/>
+          <w:bCs/>
+          <w:noProof/>
+          <w:sz w:val="34"/>
+          <w:szCs w:val="34"/>
+          <w:lang w:eastAsia="es-CO"/>
+        </w:rPr>
+        <mc:AlternateContent>
+          <mc:Choice Requires="wps">
+            <w:drawing>
+              <wp:anchor distT="0" distB="0" distL="114300" distR="114300" simplePos="0" relativeHeight="251697152" behindDoc="0" locked="0" layoutInCell="1" allowOverlap="1" wp14:anchorId="2CF77674" wp14:editId="568A075D">
+                <wp:simplePos x="0" y="0"/>
+                <wp:positionH relativeFrom="column">
+                  <wp:posOffset>5462270</wp:posOffset>
+                </wp:positionH>
+                <wp:positionV relativeFrom="paragraph">
+                  <wp:posOffset>177165</wp:posOffset>
+                </wp:positionV>
+                <wp:extent cx="1704975" cy="209550"/>
+                <wp:effectExtent l="0" t="0" r="28575" b="19050"/>
+                <wp:wrapNone/>
+                <wp:docPr id="39" name="Conector recto 39"/>
+                <wp:cNvGraphicFramePr/>
+                <a:graphic xmlns:a="http://schemas.openxmlformats.org/drawingml/2006/main">
+                  <a:graphicData uri="http://schemas.microsoft.com/office/word/2010/wordprocessingShape">
+                    <wps:wsp>
+                      <wps:cNvCnPr/>
+                      <wps:spPr>
+                        <a:xfrm flipV="1">
+                          <a:off x="0" y="0"/>
+                          <a:ext cx="1704975" cy="209550"/>
+                        </a:xfrm>
+                        <a:prstGeom prst="line">
+                          <a:avLst/>
+                        </a:prstGeom>
+                      </wps:spPr>
+                      <wps:style>
+                        <a:lnRef idx="1">
+                          <a:schemeClr val="accent1"/>
+                        </a:lnRef>
+                        <a:fillRef idx="0">
+                          <a:schemeClr val="accent1"/>
+                        </a:fillRef>
+                        <a:effectRef idx="0">
+                          <a:schemeClr val="accent1"/>
+                        </a:effectRef>
+                        <a:fontRef idx="minor">
+                          <a:schemeClr val="tx1"/>
+                        </a:fontRef>
+                      </wps:style>
+                      <wps:bodyPr/>
+                    </wps:wsp>
+                  </a:graphicData>
+                </a:graphic>
+                <wp14:sizeRelH relativeFrom="margin">
+                  <wp14:pctWidth>0</wp14:pctWidth>
+                </wp14:sizeRelH>
+                <wp14:sizeRelV relativeFrom="margin">
+                  <wp14:pctHeight>0</wp14:pctHeight>
+                </wp14:sizeRelV>
+              </wp:anchor>
+            </w:drawing>
+          </mc:Choice>
+          <mc:Fallback>
+            <w:pict>
+              <v:line w14:anchorId="1A35C2D2" id="Conector recto 39" o:spid="_x0000_s1026" style="position:absolute;flip:y;z-index:251697152;visibility:visible;mso-wrap-style:square;mso-width-percent:0;mso-height-percent:0;mso-wrap-distance-left:9pt;mso-wrap-distance-top:0;mso-wrap-distance-right:9pt;mso-wrap-distance-bottom:0;mso-position-horizontal:absolute;mso-position-horizontal-relative:text;mso-position-vertical:absolute;mso-position-vertical-relative:text;mso-width-percent:0;mso-height-percent:0;mso-width-relative:margin;mso-height-relative:margin" from="430.1pt,13.95pt" to="564.35pt,30.45pt" o:gfxdata="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" strokecolor="#5b9bd5 [3204]" strokeweight=".5pt">
+                <v:stroke joinstyle="miter"/>
+              </v:line>
+            </w:pict>
+          </mc:Fallback>
+        </mc:AlternateContent>
+      </w:r>
+      <w:r>
+        <w:rPr>
+          <w:rFonts w:ascii="Times New Roman" w:hAnsi="Times New Roman" w:cs="Times New Roman"/>
+          <w:b/>
+          <w:bCs/>
+          <w:noProof/>
+          <w:sz w:val="34"/>
+          <w:szCs w:val="34"/>
+          <w:lang w:eastAsia="es-CO"/>
+        </w:rPr>
+        <mc:AlternateContent>
+          <mc:Choice Requires="wps">
+            <w:drawing>
+              <wp:anchor distT="0" distB="0" distL="114300" distR="114300" simplePos="0" relativeHeight="251696128" behindDoc="0" locked="0" layoutInCell="1" allowOverlap="1" wp14:anchorId="3CA3321D" wp14:editId="4DA10B0F">
+                <wp:simplePos x="0" y="0"/>
+                <wp:positionH relativeFrom="column">
+                  <wp:posOffset>4538345</wp:posOffset>
+                </wp:positionH>
+                <wp:positionV relativeFrom="paragraph">
+                  <wp:posOffset>5715</wp:posOffset>
+                </wp:positionV>
+                <wp:extent cx="390525" cy="371475"/>
+                <wp:effectExtent l="0" t="0" r="28575" b="28575"/>
+                <wp:wrapNone/>
+                <wp:docPr id="38" name="Conector recto 38"/>
+                <wp:cNvGraphicFramePr/>
+                <a:graphic xmlns:a="http://schemas.openxmlformats.org/drawingml/2006/main">
+                  <a:graphicData uri="http://schemas.microsoft.com/office/word/2010/wordprocessingShape">
+                    <wps:wsp>
+                      <wps:cNvCnPr/>
+                      <wps:spPr>
+                        <a:xfrm>
+                          <a:off x="0" y="0"/>
+                          <a:ext cx="390525" cy="371475"/>
+                        </a:xfrm>
+                        <a:prstGeom prst="line">
+                          <a:avLst/>
+                        </a:prstGeom>
+                      </wps:spPr>
+                      <wps:style>
+                        <a:lnRef idx="1">
+                          <a:schemeClr val="accent1"/>
+                        </a:lnRef>
+                        <a:fillRef idx="0">
+                          <a:schemeClr val="accent1"/>
+                        </a:fillRef>
+                        <a:effectRef idx="0">
+                          <a:schemeClr val="accent1"/>
+                        </a:effectRef>
+                        <a:fontRef idx="minor">
+                          <a:schemeClr val="tx1"/>
+                        </a:fontRef>
+                      </wps:style>
+                      <wps:bodyPr/>
+                    </wps:wsp>
+                  </a:graphicData>
+                </a:graphic>
+              </wp:anchor>
+            </w:drawing>
+          </mc:Choice>
+          <mc:Fallback>
+            <w:pict>
+              <v:line w14:anchorId="3872CD32" id="Conector recto 38" o:spid="_x0000_s1026" style="position:absolute;z-index:251696128;visibility:visible;mso-wrap-style:square;mso-wrap-distance-left:9pt;mso-wrap-distance-top:0;mso-wrap-distance-right:9pt;mso-wrap-distance-bottom:0;mso-position-horizontal:absolute;mso-position-horizontal-relative:text;mso-position-vertical:absolute;mso-position-vertical-relative:text" from="357.35pt,.45pt" to="388.1pt,29.7pt" o:gfxdata="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" strokecolor="#5b9bd5 [3204]" strokeweight=".5pt">
+                <v:stroke joinstyle="miter"/>
+              </v:line>
+            </w:pict>
+          </mc:Fallback>
+        </mc:AlternateContent>
+      </w:r>
+      <w:r>
+        <w:rPr>
+          <w:rFonts w:ascii="Times New Roman" w:hAnsi="Times New Roman" w:cs="Times New Roman"/>
+          <w:b/>
+          <w:bCs/>
+          <w:noProof/>
+          <w:sz w:val="34"/>
+          <w:szCs w:val="34"/>
+          <w:lang w:eastAsia="es-CO"/>
+        </w:rPr>
+        <w:drawing>
+          <wp:anchor distT="0" distB="0" distL="114300" distR="114300" simplePos="0" relativeHeight="251664384" behindDoc="0" locked="0" layoutInCell="1" allowOverlap="1" wp14:anchorId="09E7B30F" wp14:editId="5D3D3488">
+            <wp:simplePos x="0" y="0"/>
+            <wp:positionH relativeFrom="column">
+              <wp:posOffset>-214630</wp:posOffset>
+            </wp:positionH>
+            <wp:positionV relativeFrom="paragraph">
+              <wp:posOffset>224790</wp:posOffset>
+            </wp:positionV>
+            <wp:extent cx="786130" cy="638175"/>
+            <wp:effectExtent l="0" t="0" r="0" b="9525"/>
+            <wp:wrapSquare wrapText="bothSides"/>
+            <wp:docPr id="7" name="Imagen 7"/>
+            <wp:cNvGraphicFramePr>
+              <a:graphicFrameLocks xmlns:a="http://schemas.openxmlformats.org/drawingml/2006/main" noChangeAspect="1"/>
+            </wp:cNvGraphicFramePr>
+            <a:graphic xmlns:a="http://schemas.openxmlformats.org/drawingml/2006/main">
+              <a:graphicData uri="http://schemas.openxmlformats.org/drawingml/2006/picture">
+                <pic:pic xmlns:pic="http://schemas.openxmlformats.org/drawingml/2006/picture">
+                  <pic:nvPicPr>
+                    <pic:cNvPr id="7" name="starUml.png"/>
+                    <pic:cNvPicPr/>
+                  </pic:nvPicPr>
+                  <pic:blipFill>
+                    <a:blip r:embed="rId18">
+                      <a:extLst>
+                        <a:ext uri="{28A0092B-C50C-407E-A947-70E740481C1C}">
+                          <a14:useLocalDpi xmlns:a14="http://schemas.microsoft.com/office/drawing/2010/main" val="0"/>
+                        </a:ext>
+                      </a:extLst>
+                    </a:blip>
+                    <a:stretch>
+                      <a:fillRect/>
+                    </a:stretch>
+                  </pic:blipFill>
+                  <pic:spPr>
+                    <a:xfrm>
+                      <a:off x="0" y="0"/>
+                      <a:ext cx="786130" cy="638175"/>
+                    </a:xfrm>
+                    <a:prstGeom prst="rect">
+                      <a:avLst/>
+                    </a:prstGeom>
+                  </pic:spPr>
+                </pic:pic>
+              </a:graphicData>
+            </a:graphic>
+            <wp14:sizeRelH relativeFrom="margin">
+              <wp14:pctWidth>0</wp14:pctWidth>
+            </wp14:sizeRelH>
+            <wp14:sizeRelV relativeFrom="margin">
+              <wp14:pctHeight>0</wp14:pctHeight>
+            </wp14:sizeRelV>
+          </wp:anchor>
+        </w:drawing>
+      </w:r>
+    </w:p>
+    <w:p>
+      <w:pPr>
+        <w:autoSpaceDE w:val="0"/>
+        <w:autoSpaceDN w:val="0"/>
+        <w:adjustRightInd w:val="0"/>
+        <w:spacing w:after="0" w:line="240" w:lineRule="auto"/>
+        <w:rPr>
+          <w:rFonts w:ascii="Times New Roman" w:hAnsi="Times New Roman" w:cs="Times New Roman"/>
+          <w:b/>
+          <w:bCs/>
+          <w:sz w:val="34"/>
+          <w:szCs w:val="34"/>
+          <w:lang w:val="en-US"/>
+        </w:rPr>
+      </w:pPr>
+      <w:r>
+        <w:rPr>
+          <w:rFonts w:ascii="Times New Roman" w:hAnsi="Times New Roman" w:cs="Times New Roman"/>
+          <w:b/>
+          <w:bCs/>
+          <w:noProof/>
+          <w:sz w:val="34"/>
+          <w:szCs w:val="34"/>
+          <w:lang w:eastAsia="es-CO"/>
+        </w:rPr>
+        <mc:AlternateContent>
+          <mc:Choice Requires="wps">
+            <w:drawing>
+              <wp:anchor distT="0" distB="0" distL="114300" distR="114300" simplePos="0" relativeHeight="251685888" behindDoc="0" locked="0" layoutInCell="1" allowOverlap="1" wp14:anchorId="13591671" wp14:editId="18A06F6B">
+                <wp:simplePos x="0" y="0"/>
+                <wp:positionH relativeFrom="margin">
+                  <wp:posOffset>4738370</wp:posOffset>
+                </wp:positionH>
+                <wp:positionV relativeFrom="paragraph">
+                  <wp:posOffset>5715</wp:posOffset>
+                </wp:positionV>
+                <wp:extent cx="952500" cy="933450"/>
+                <wp:effectExtent l="0" t="0" r="19050" b="19050"/>
+                <wp:wrapNone/>
+                <wp:docPr id="28" name="Elipse 28"/>
+                <wp:cNvGraphicFramePr/>
+                <a:graphic xmlns:a="http://schemas.openxmlformats.org/drawingml/2006/main">
+                  <a:graphicData uri="http://schemas.microsoft.com/office/word/2010/wordprocessingShape">
+                    <wps:wsp>
+                      <wps:cNvSpPr/>
+                      <wps:spPr>
+                        <a:xfrm>
+                          <a:off x="0" y="0"/>
+                          <a:ext cx="952500" cy="933450"/>
+                        </a:xfrm>
+                        <a:prstGeom prst="ellipse">
+                          <a:avLst/>
+                        </a:prstGeom>
+                        <a:solidFill>
+                          <a:srgbClr val="5B9BD5"/>
+                        </a:solidFill>
+                        <a:ln w="12700" cap="flat" cmpd="sng" algn="ctr">
+                          <a:solidFill>
+                            <a:srgbClr val="5B9BD5">
+                              <a:shade val="50000"/>
+                            </a:srgbClr>
+                          </a:solidFill>
+                          <a:prstDash val="solid"/>
+                          <a:miter lim="800000"/>
+                        </a:ln>
+                        <a:effectLst/>
+                      </wps:spPr>
+                      <wps:txbx>
+                        <w:txbxContent>
+                          <w:p>
+                            <w:pPr>
+                              <w:jc w:val="center"/>
+                              <w:rPr>
+                                <w:color w:val="FFFFFF" w:themeColor="background1"/>
+                              </w:rPr>
+                            </w:pPr>
+                            <w:r>
+                              <w:rPr>
+                                <w:color w:val="FFFFFF" w:themeColor="background1"/>
+                              </w:rPr>
+                              <w:t>Entertaiment</w:t>
+                            </w:r>
+                          </w:p>
+                        </w:txbxContent>
+                      </wps:txbx>
+                      <wps:bodyPr rot="0" spcFirstLastPara="0" vertOverflow="overflow" horzOverflow="overflow" vert="horz" wrap="square" lIns="91440" tIns="45720" rIns="91440" bIns="45720" numCol="1" spcCol="0" rtlCol="0" fromWordArt="0" anchor="ctr" anchorCtr="0" forceAA="0" compatLnSpc="1">
+                        <a:prstTxWarp prst="textNoShape">
+                          <a:avLst/>
+                        </a:prstTxWarp>
+                        <a:noAutofit/>
+                      </wps:bodyPr>
+                    </wps:wsp>
+                  </a:graphicData>
+                </a:graphic>
+                <wp14:sizeRelH relativeFrom="margin">
+                  <wp14:pctWidth>0</wp14:pctWidth>
+                </wp14:sizeRelH>
+                <wp14:sizeRelV relativeFrom="margin">
+                  <wp14:pctHeight>0</wp14:pctHeight>
+                </wp14:sizeRelV>
+              </wp:anchor>
+            </w:drawing>
+          </mc:Choice>
+          <mc:Fallback>
+            <w:pict>
+              <v:oval w14:anchorId="13591671" id="Elipse 28" o:spid="_x0000_s1030" style="position:absolute;margin-left:373.1pt;margin-top:.45pt;width:75pt;height:73.5pt;z-index:251685888;visibility:visible;mso-wrap-style:square;mso-width-percent:0;mso-height-percent:0;mso-wrap-distance-left:9pt;mso-wrap-distance-top:0;mso-wrap-distance-right:9pt;mso-wrap-distance-bottom:0;mso-position-horizontal:absolute;mso-position-horizontal-relative:margin;mso-position-vertical:absolute;mso-position-vertical-relative:text;mso-width-percent:0;mso-height-percent:0;mso-width-relative:margin;mso-height-relative:margin;v-text-anchor:middle" o:gfxdata="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" fillcolor="#5b9bd5" strokecolor="#41719c" strokeweight="1pt">
+                <v:stroke joinstyle="miter"/>
+                <v:textbox>
+                  <w:txbxContent>
+                    <w:p>
+                      <w:pPr>
+                        <w:jc w:val="center"/>
+                        <w:rPr>
+                          <w:color w:val="FFFFFF" w:themeColor="background1"/>
+                        </w:rPr>
+                      </w:pPr>
+                      <w:r>
+                        <w:rPr>
+                          <w:color w:val="FFFFFF" w:themeColor="background1"/>
+                        </w:rPr>
+                        <w:t>Entertaiment</w:t>
+                      </w:r>
+                    </w:p>
+                  </w:txbxContent>
+                </v:textbox>
+                <w10:wrap anchorx="margin"/>
+              </v:oval>
+            </w:pict>
+          </mc:Fallback>
+        </mc:AlternateContent>
+      </w:r>
+    </w:p>
+    <w:p>
+      <w:pPr>
+        <w:autoSpaceDE w:val="0"/>
+        <w:autoSpaceDN w:val="0"/>
+        <w:adjustRightInd w:val="0"/>
+        <w:spacing w:after="0" w:line="240" w:lineRule="auto"/>
+        <w:rPr>
+          <w:rFonts w:ascii="Times New Roman" w:hAnsi="Times New Roman" w:cs="Times New Roman"/>
+          <w:b/>
+          <w:bCs/>
+          <w:sz w:val="34"/>
+          <w:szCs w:val="34"/>
+          <w:lang w:val="en-US"/>
+        </w:rPr>
+      </w:pPr>
+      <w:r>
+        <w:rPr>
+          <w:rFonts w:ascii="Times New Roman" w:hAnsi="Times New Roman" w:cs="Times New Roman"/>
+          <w:b/>
+          <w:bCs/>
+          <w:noProof/>
+          <w:sz w:val="34"/>
+          <w:szCs w:val="34"/>
+          <w:lang w:eastAsia="es-CO"/>
+        </w:rPr>
+        <mc:AlternateContent>
+          <mc:Choice Requires="wps">
+            <w:drawing>
+              <wp:anchor distT="0" distB="0" distL="114300" distR="114300" simplePos="0" relativeHeight="251698176" behindDoc="0" locked="0" layoutInCell="1" allowOverlap="1" wp14:anchorId="5D0DB6D7" wp14:editId="34C046B8">
+                <wp:simplePos x="0" y="0"/>
+                <wp:positionH relativeFrom="column">
+                  <wp:posOffset>5662295</wp:posOffset>
+                </wp:positionH>
+                <wp:positionV relativeFrom="paragraph">
+                  <wp:posOffset>176530</wp:posOffset>
+                </wp:positionV>
+                <wp:extent cx="676275" cy="85725"/>
+                <wp:effectExtent l="0" t="0" r="28575" b="28575"/>
+                <wp:wrapNone/>
+                <wp:docPr id="40" name="Conector recto 40"/>
+                <wp:cNvGraphicFramePr/>
+                <a:graphic xmlns:a="http://schemas.openxmlformats.org/drawingml/2006/main">
+                  <a:graphicData uri="http://schemas.microsoft.com/office/word/2010/wordprocessingShape">
+                    <wps:wsp>
+                      <wps:cNvCnPr/>
+                      <wps:spPr>
+                        <a:xfrm>
+                          <a:off x="0" y="0"/>
+                          <a:ext cx="676275" cy="85725"/>
+                        </a:xfrm>
+                        <a:prstGeom prst="line">
+                          <a:avLst/>
+                        </a:prstGeom>
+                      </wps:spPr>
+                      <wps:style>
+                        <a:lnRef idx="1">
+                          <a:schemeClr val="accent1"/>
+                        </a:lnRef>
+                        <a:fillRef idx="0">
+                          <a:schemeClr val="accent1"/>
+                        </a:fillRef>
+                        <a:effectRef idx="0">
+                          <a:schemeClr val="accent1"/>
+                        </a:effectRef>
+                        <a:fontRef idx="minor">
+                          <a:schemeClr val="tx1"/>
+                        </a:fontRef>
+                      </wps:style>
+                      <wps:bodyPr/>
+                    </wps:wsp>
+                  </a:graphicData>
+                </a:graphic>
+              </wp:anchor>
+            </w:drawing>
+          </mc:Choice>
+          <mc:Fallback>
+            <w:pict>
+              <v:line w14:anchorId="169AF37B" id="Conector recto 40" o:spid="_x0000_s1026" style="position:absolute;z-index:251698176;visibility:visible;mso-wrap-style:square;mso-wrap-distance-left:9pt;mso-wrap-distance-top:0;mso-wrap-distance-right:9pt;mso-wrap-distance-bottom:0;mso-position-horizontal:absolute;mso-position-horizontal-relative:text;mso-position-vertical:absolute;mso-position-vertical-relative:text" from="445.85pt,13.9pt" to="499.1pt,20.65pt" o:gfxdata="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" strokecolor="#5b9bd5 [3204]" strokeweight=".5pt">
+                <v:stroke joinstyle="miter"/>
+              </v:line>
+            </w:pict>
+          </mc:Fallback>
+        </mc:AlternateContent>
+      </w:r>
+      <w:r>
+        <w:rPr>
+          <w:rFonts w:ascii="Times New Roman" w:hAnsi="Times New Roman" w:cs="Times New Roman"/>
+          <w:b/>
+          <w:bCs/>
+          <w:noProof/>
+          <w:sz w:val="34"/>
+          <w:szCs w:val="34"/>
+          <w:lang w:eastAsia="es-CO"/>
+        </w:rPr>
+        <w:drawing>
+          <wp:anchor distT="0" distB="0" distL="114300" distR="114300" simplePos="0" relativeHeight="251668480" behindDoc="0" locked="0" layoutInCell="1" allowOverlap="1" wp14:anchorId="746A29D3" wp14:editId="0057B4AE">
+            <wp:simplePos x="0" y="0"/>
+            <wp:positionH relativeFrom="page">
+              <wp:posOffset>6885305</wp:posOffset>
+            </wp:positionH>
+            <wp:positionV relativeFrom="paragraph">
+              <wp:posOffset>5080</wp:posOffset>
+            </wp:positionV>
+            <wp:extent cx="1303020" cy="875665"/>
+            <wp:effectExtent l="0" t="0" r="0" b="635"/>
+            <wp:wrapSquare wrapText="bothSides"/>
+            <wp:docPr id="14" name="Imagen 14"/>
+            <wp:cNvGraphicFramePr>
+              <a:graphicFrameLocks xmlns:a="http://schemas.openxmlformats.org/drawingml/2006/main" noChangeAspect="1"/>
+            </wp:cNvGraphicFramePr>
+            <a:graphic xmlns:a="http://schemas.openxmlformats.org/drawingml/2006/main">
+              <a:graphicData uri="http://schemas.openxmlformats.org/drawingml/2006/picture">
+                <pic:pic xmlns:pic="http://schemas.openxmlformats.org/drawingml/2006/picture">
+                  <pic:nvPicPr>
+                    <pic:cNvPr id="14" name="netflix.png"/>
+                    <pic:cNvPicPr/>
+                  </pic:nvPicPr>
+                  <pic:blipFill>
+                    <a:blip r:embed="rId19">
+                      <a:extLst>
+                        <a:ext uri="{28A0092B-C50C-407E-A947-70E740481C1C}">
+                          <a14:useLocalDpi xmlns:a14="http://schemas.microsoft.com/office/drawing/2010/main" val="0"/>
+                        </a:ext>
+                      </a:extLst>
+                    </a:blip>
+                    <a:stretch>
+                      <a:fillRect/>
+                    </a:stretch>
+                  </pic:blipFill>
+                  <pic:spPr>
+                    <a:xfrm>
+                      <a:off x="0" y="0"/>
+                      <a:ext cx="1303020" cy="875665"/>
+                    </a:xfrm>
+                    <a:prstGeom prst="rect">
+                      <a:avLst/>
+                    </a:prstGeom>
+                  </pic:spPr>
+                </pic:pic>
+              </a:graphicData>
+            </a:graphic>
+            <wp14:sizeRelH relativeFrom="margin">
+              <wp14:pctWidth>0</wp14:pctWidth>
+            </wp14:sizeRelH>
+            <wp14:sizeRelV relativeFrom="margin">
+              <wp14:pctHeight>0</wp14:pctHeight>
+            </wp14:sizeRelV>
+          </wp:anchor>
+        </w:drawing>
+      </w:r>
+      <w:r>
+        <w:rPr>
+          <w:rFonts w:ascii="Times New Roman" w:hAnsi="Times New Roman" w:cs="Times New Roman"/>
+          <w:b/>
+          <w:bCs/>
+          <w:noProof/>
+          <w:sz w:val="34"/>
+          <w:szCs w:val="34"/>
+          <w:lang w:eastAsia="es-CO"/>
+        </w:rPr>
+        <w:drawing>
+          <wp:anchor distT="0" distB="0" distL="114300" distR="114300" simplePos="0" relativeHeight="251676672" behindDoc="0" locked="0" layoutInCell="1" allowOverlap="1" wp14:anchorId="4D5ABA8E" wp14:editId="7F495052">
+            <wp:simplePos x="0" y="0"/>
+            <wp:positionH relativeFrom="margin">
+              <wp:posOffset>952500</wp:posOffset>
+            </wp:positionH>
+            <wp:positionV relativeFrom="paragraph">
+              <wp:posOffset>5080</wp:posOffset>
+            </wp:positionV>
+            <wp:extent cx="781050" cy="781050"/>
+            <wp:effectExtent l="0" t="0" r="0" b="0"/>
+            <wp:wrapSquare wrapText="bothSides"/>
+            <wp:docPr id="22" name="Imagen 22"/>
+            <wp:cNvGraphicFramePr>
+              <a:graphicFrameLocks xmlns:a="http://schemas.openxmlformats.org/drawingml/2006/main" noChangeAspect="1"/>
+            </wp:cNvGraphicFramePr>
+            <a:graphic xmlns:a="http://schemas.openxmlformats.org/drawingml/2006/main">
+              <a:graphicData uri="http://schemas.openxmlformats.org/drawingml/2006/picture">
+                <pic:pic xmlns:pic="http://schemas.openxmlformats.org/drawingml/2006/picture">
+                  <pic:nvPicPr>
+                    <pic:cNvPr id="22" name="canva.jpg"/>
+                    <pic:cNvPicPr/>
+                  </pic:nvPicPr>
+                  <pic:blipFill>
+                    <a:blip r:embed="rId20" cstate="print">
+                      <a:extLst>
+                        <a:ext uri="{28A0092B-C50C-407E-A947-70E740481C1C}">
+                          <a14:useLocalDpi xmlns:a14="http://schemas.microsoft.com/office/drawing/2010/main" val="0"/>
+                        </a:ext>
+                      </a:extLst>
+                    </a:blip>
+                    <a:stretch>
+                      <a:fillRect/>
+                    </a:stretch>
+                  </pic:blipFill>
+                  <pic:spPr>
+                    <a:xfrm>
+                      <a:off x="0" y="0"/>
+                      <a:ext cx="781050" cy="781050"/>
+                    </a:xfrm>
+                    <a:prstGeom prst="rect">
+                      <a:avLst/>
+                    </a:prstGeom>
+                  </pic:spPr>
+                </pic:pic>
+              </a:graphicData>
+            </a:graphic>
+            <wp14:sizeRelH relativeFrom="margin">
+              <wp14:pctWidth>0</wp14:pctWidth>
+            </wp14:sizeRelH>
+            <wp14:sizeRelV relativeFrom="margin">
+              <wp14:pctHeight>0</wp14:pctHeight>
+            </wp14:sizeRelV>
+          </wp:anchor>
+        </w:drawing>
+      </w:r>
+    </w:p>
+    <w:p>
+      <w:pPr>
+        <w:autoSpaceDE w:val="0"/>
+        <w:autoSpaceDN w:val="0"/>
+        <w:adjustRightInd w:val="0"/>
+        <w:spacing w:after="0" w:line="240" w:lineRule="auto"/>
+        <w:rPr>
+          <w:rFonts w:ascii="Times New Roman" w:hAnsi="Times New Roman" w:cs="Times New Roman"/>
+          <w:b/>
+          <w:bCs/>
+          <w:sz w:val="34"/>
+          <w:szCs w:val="34"/>
+          <w:lang w:val="en-US"/>
+        </w:rPr>
+      </w:pPr>
+    </w:p>
+    <w:p>
+      <w:pPr>
+        <w:autoSpaceDE w:val="0"/>
+        <w:autoSpaceDN w:val="0"/>
+        <w:adjustRightInd w:val="0"/>
+        <w:spacing w:after="0" w:line="240" w:lineRule="auto"/>
+        <w:rPr>
+          <w:rFonts w:ascii="Times New Roman" w:hAnsi="Times New Roman" w:cs="Times New Roman"/>
+          <w:b/>
+          <w:bCs/>
+          <w:sz w:val="34"/>
+          <w:szCs w:val="34"/>
+          <w:lang w:val="en-US"/>
+        </w:rPr>
+      </w:pPr>
+      <w:r>
+        <w:rPr>
+          <w:rFonts w:ascii="Times New Roman" w:hAnsi="Times New Roman" w:cs="Times New Roman"/>
+          <w:b/>
+          <w:bCs/>
+          <w:noProof/>
+          <w:sz w:val="34"/>
+          <w:szCs w:val="34"/>
+          <w:lang w:eastAsia="es-CO"/>
+        </w:rPr>
+        <mc:AlternateContent>
+          <mc:Choice Requires="wps">
+            <w:drawing>
+              <wp:anchor distT="0" distB="0" distL="114300" distR="114300" simplePos="0" relativeHeight="251700224" behindDoc="0" locked="0" layoutInCell="1" allowOverlap="1" wp14:anchorId="10496D80" wp14:editId="303D69DB">
+                <wp:simplePos x="0" y="0"/>
+                <wp:positionH relativeFrom="column">
+                  <wp:posOffset>5547994</wp:posOffset>
+                </wp:positionH>
+                <wp:positionV relativeFrom="paragraph">
+                  <wp:posOffset>13335</wp:posOffset>
+                </wp:positionV>
+                <wp:extent cx="1666875" cy="552450"/>
+                <wp:effectExtent l="0" t="0" r="28575" b="19050"/>
+                <wp:wrapNone/>
+                <wp:docPr id="42" name="Conector recto 42"/>
+                <wp:cNvGraphicFramePr/>
+                <a:graphic xmlns:a="http://schemas.openxmlformats.org/drawingml/2006/main">
+                  <a:graphicData uri="http://schemas.microsoft.com/office/word/2010/wordprocessingShape">
+                    <wps:wsp>
+                      <wps:cNvCnPr/>
+                      <wps:spPr>
+                        <a:xfrm>
+                          <a:off x="0" y="0"/>
+                          <a:ext cx="1666875" cy="552450"/>
+                        </a:xfrm>
+                        <a:prstGeom prst="line">
+                          <a:avLst/>
+                        </a:prstGeom>
+                      </wps:spPr>
+                      <wps:style>
+                        <a:lnRef idx="1">
+                          <a:schemeClr val="accent1"/>
+                        </a:lnRef>
+                        <a:fillRef idx="0">
+                          <a:schemeClr val="accent1"/>
+                        </a:fillRef>
+                        <a:effectRef idx="0">
+                          <a:schemeClr val="accent1"/>
+                        </a:effectRef>
+                        <a:fontRef idx="minor">
+                          <a:schemeClr val="tx1"/>
+                        </a:fontRef>
+                      </wps:style>
+                      <wps:bodyPr/>
+                    </wps:wsp>
+                  </a:graphicData>
+                </a:graphic>
+              </wp:anchor>
+            </w:drawing>
+          </mc:Choice>
+          <mc:Fallback>
+            <w:pict>
+              <v:line w14:anchorId="672517EA" id="Conector recto 42" o:spid="_x0000_s1026" style="position:absolute;z-index:251700224;visibility:visible;mso-wrap-style:square;mso-wrap-distance-left:9pt;mso-wrap-distance-top:0;mso-wrap-distance-right:9pt;mso-wrap-distance-bottom:0;mso-position-horizontal:absolute;mso-position-horizontal-relative:text;mso-position-vertical:absolute;mso-position-vertical-relative:text" from="436.85pt,1.05pt" to="568.1pt,44.55pt" o:gfxdata="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" strokecolor="#5b9bd5 [3204]" strokeweight=".5pt">
+                <v:stroke joinstyle="miter"/>
+              </v:line>
+            </w:pict>
+          </mc:Fallback>
+        </mc:AlternateContent>
+      </w:r>
+      <w:r>
+        <w:rPr>
+          <w:rFonts w:ascii="Times New Roman" w:hAnsi="Times New Roman" w:cs="Times New Roman"/>
+          <w:b/>
+          <w:bCs/>
+          <w:noProof/>
+          <w:sz w:val="34"/>
+          <w:szCs w:val="34"/>
+          <w:lang w:eastAsia="es-CO"/>
+        </w:rPr>
+        <mc:AlternateContent>
+          <mc:Choice Requires="wps">
+            <w:drawing>
+              <wp:anchor distT="0" distB="0" distL="114300" distR="114300" simplePos="0" relativeHeight="251699200" behindDoc="0" locked="0" layoutInCell="1" allowOverlap="1" wp14:anchorId="5D2AF7EE" wp14:editId="4449AC83">
+                <wp:simplePos x="0" y="0"/>
+                <wp:positionH relativeFrom="column">
+                  <wp:posOffset>5214620</wp:posOffset>
+                </wp:positionH>
+                <wp:positionV relativeFrom="paragraph">
+                  <wp:posOffset>70485</wp:posOffset>
+                </wp:positionV>
+                <wp:extent cx="857250" cy="466725"/>
+                <wp:effectExtent l="0" t="0" r="19050" b="28575"/>
+                <wp:wrapNone/>
+                <wp:docPr id="41" name="Conector recto 41"/>
+                <wp:cNvGraphicFramePr/>
+                <a:graphic xmlns:a="http://schemas.openxmlformats.org/drawingml/2006/main">
+                  <a:graphicData uri="http://schemas.microsoft.com/office/word/2010/wordprocessingShape">
+                    <wps:wsp>
+                      <wps:cNvCnPr/>
+                      <wps:spPr>
+                        <a:xfrm>
+                          <a:off x="0" y="0"/>
+                          <a:ext cx="857250" cy="466725"/>
+                        </a:xfrm>
+                        <a:prstGeom prst="line">
+                          <a:avLst/>
+                        </a:prstGeom>
+                      </wps:spPr>
+                      <wps:style>
+                        <a:lnRef idx="1">
+                          <a:schemeClr val="accent1"/>
+                        </a:lnRef>
+                        <a:fillRef idx="0">
+                          <a:schemeClr val="accent1"/>
+                        </a:fillRef>
+                        <a:effectRef idx="0">
+                          <a:schemeClr val="accent1"/>
+                        </a:effectRef>
+                        <a:fontRef idx="minor">
+                          <a:schemeClr val="tx1"/>
+                        </a:fontRef>
+                      </wps:style>
+                      <wps:bodyPr/>
+                    </wps:wsp>
+                  </a:graphicData>
+                </a:graphic>
+              </wp:anchor>
+            </w:drawing>
+          </mc:Choice>
+          <mc:Fallback>
+            <w:pict>
+              <v:line w14:anchorId="50535DD0" id="Conector recto 41" o:spid="_x0000_s1026" style="position:absolute;z-index:251699200;visibility:visible;mso-wrap-style:square;mso-wrap-distance-left:9pt;mso-wrap-distance-top:0;mso-wrap-distance-right:9pt;mso-wrap-distance-bottom:0;mso-position-horizontal:absolute;mso-position-horizontal-relative:text;mso-position-vertical:absolute;mso-position-vertical-relative:text" from="410.6pt,5.55pt" to="478.1pt,42.3pt" o:gfxdata="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" strokecolor="#5b9bd5 [3204]" strokeweight=".5pt">
+                <v:stroke joinstyle="miter"/>
+              </v:line>
+            </w:pict>
+          </mc:Fallback>
+        </mc:AlternateContent>
+      </w:r>
+      <w:r>
+        <w:rPr>
+          <w:rFonts w:ascii="Times New Roman" w:hAnsi="Times New Roman" w:cs="Times New Roman"/>
+          <w:b/>
+          <w:bCs/>
+          <w:noProof/>
+          <w:sz w:val="34"/>
+          <w:szCs w:val="34"/>
+          <w:lang w:eastAsia="es-CO"/>
+        </w:rPr>
+        <w:drawing>
+          <wp:anchor distT="0" distB="0" distL="114300" distR="114300" simplePos="0" relativeHeight="251671552" behindDoc="0" locked="0" layoutInCell="1" allowOverlap="1" wp14:anchorId="69C5599B" wp14:editId="55C54F18">
+            <wp:simplePos x="0" y="0"/>
+            <wp:positionH relativeFrom="column">
+              <wp:posOffset>7209790</wp:posOffset>
+            </wp:positionH>
+            <wp:positionV relativeFrom="paragraph">
+              <wp:posOffset>196850</wp:posOffset>
+            </wp:positionV>
+            <wp:extent cx="1029970" cy="685800"/>
+            <wp:effectExtent l="0" t="0" r="0" b="0"/>
+            <wp:wrapSquare wrapText="bothSides"/>
+            <wp:docPr id="17" name="Imagen 17"/>
+            <wp:cNvGraphicFramePr>
+              <a:graphicFrameLocks xmlns:a="http://schemas.openxmlformats.org/drawingml/2006/main" noChangeAspect="1"/>
+            </wp:cNvGraphicFramePr>
+            <a:graphic xmlns:a="http://schemas.openxmlformats.org/drawingml/2006/main">
+              <a:graphicData uri="http://schemas.openxmlformats.org/drawingml/2006/picture">
+                <pic:pic xmlns:pic="http://schemas.openxmlformats.org/drawingml/2006/picture">
+                  <pic:nvPicPr>
+                    <pic:cNvPr id="17" name="ted.png"/>
+                    <pic:cNvPicPr/>
+                  </pic:nvPicPr>
+                  <pic:blipFill>
+                    <a:blip r:embed="rId21" cstate="print">
+                      <a:extLst>
+                        <a:ext uri="{28A0092B-C50C-407E-A947-70E740481C1C}">
+                          <a14:useLocalDpi xmlns:a14="http://schemas.microsoft.com/office/drawing/2010/main" val="0"/>
+                        </a:ext>
+                      </a:extLst>
+                    </a:blip>
+                    <a:stretch>
+                      <a:fillRect/>
+                    </a:stretch>
+                  </pic:blipFill>
+                  <pic:spPr>
+                    <a:xfrm>
+                      <a:off x="0" y="0"/>
+                      <a:ext cx="1029970" cy="685800"/>
+                    </a:xfrm>
+                    <a:prstGeom prst="rect">
+                      <a:avLst/>
+                    </a:prstGeom>
+                  </pic:spPr>
+                </pic:pic>
+              </a:graphicData>
+            </a:graphic>
+            <wp14:sizeRelH relativeFrom="margin">
+              <wp14:pctWidth>0</wp14:pctWidth>
+            </wp14:sizeRelH>
+            <wp14:sizeRelV relativeFrom="margin">
+              <wp14:pctHeight>0</wp14:pctHeight>
+            </wp14:sizeRelV>
+          </wp:anchor>
+        </w:drawing>
+      </w:r>
+    </w:p>
+    <w:p>
+      <w:pPr>
+        <w:autoSpaceDE w:val="0"/>
+        <w:autoSpaceDN w:val="0"/>
+        <w:adjustRightInd w:val="0"/>
+        <w:spacing w:after="0" w:line="240" w:lineRule="auto"/>
+        <w:rPr>
+          <w:rFonts w:ascii="Times New Roman" w:hAnsi="Times New Roman" w:cs="Times New Roman"/>
+          <w:b/>
+          <w:bCs/>
+          <w:sz w:val="34"/>
+          <w:szCs w:val="34"/>
+          <w:lang w:val="en-US"/>
+        </w:rPr>
+      </w:pPr>
+    </w:p>
+    <w:p>
+      <w:pPr>
+        <w:autoSpaceDE w:val="0"/>
+        <w:autoSpaceDN w:val="0"/>
+        <w:adjustRightInd w:val="0"/>
+        <w:spacing w:after="0" w:line="240" w:lineRule="auto"/>
+        <w:rPr>
+          <w:rFonts w:ascii="Times New Roman" w:hAnsi="Times New Roman" w:cs="Times New Roman"/>
+          <w:b/>
+          <w:bCs/>
+          <w:sz w:val="34"/>
+          <w:szCs w:val="34"/>
+          <w:lang w:val="en-US"/>
+        </w:rPr>
+      </w:pPr>
+      <w:r>
+        <w:rPr>
+          <w:rFonts w:ascii="Times New Roman" w:hAnsi="Times New Roman" w:cs="Times New Roman"/>
+          <w:b/>
+          <w:bCs/>
+          <w:noProof/>
+          <w:sz w:val="34"/>
+          <w:szCs w:val="34"/>
+          <w:lang w:eastAsia="es-CO"/>
+        </w:rPr>
+        <w:drawing>
+          <wp:anchor distT="0" distB="0" distL="114300" distR="114300" simplePos="0" relativeHeight="251683840" behindDoc="0" locked="0" layoutInCell="1" allowOverlap="1" wp14:anchorId="2DFE2081" wp14:editId="2BD3A1E7">
+            <wp:simplePos x="0" y="0"/>
+            <wp:positionH relativeFrom="column">
+              <wp:posOffset>5986145</wp:posOffset>
+            </wp:positionH>
+            <wp:positionV relativeFrom="paragraph">
+              <wp:posOffset>-156845</wp:posOffset>
+            </wp:positionV>
+            <wp:extent cx="885349" cy="549910"/>
+            <wp:effectExtent l="0" t="0" r="0" b="2540"/>
+            <wp:wrapSquare wrapText="bothSides"/>
+            <wp:docPr id="27" name="Imagen 27"/>
+            <wp:cNvGraphicFramePr>
+              <a:graphicFrameLocks xmlns:a="http://schemas.openxmlformats.org/drawingml/2006/main" noChangeAspect="1"/>
+            </wp:cNvGraphicFramePr>
+            <a:graphic xmlns:a="http://schemas.openxmlformats.org/drawingml/2006/main">
+              <a:graphicData uri="http://schemas.openxmlformats.org/drawingml/2006/picture">
+                <pic:pic xmlns:pic="http://schemas.openxmlformats.org/drawingml/2006/picture">
+                  <pic:nvPicPr>
+                    <pic:cNvPr id="27" name="youtube.png"/>
+                    <pic:cNvPicPr/>
+                  </pic:nvPicPr>
+                  <pic:blipFill>
+                    <a:blip r:embed="rId22" cstate="print">
+                      <a:extLst>
+                        <a:ext uri="{28A0092B-C50C-407E-A947-70E740481C1C}">
+                          <a14:useLocalDpi xmlns:a14="http://schemas.microsoft.com/office/drawing/2010/main" val="0"/>
+                        </a:ext>
+                      </a:extLst>
+                    </a:blip>
+                    <a:stretch>
+                      <a:fillRect/>
+                    </a:stretch>
+                  </pic:blipFill>
+                  <pic:spPr>
+                    <a:xfrm>
+                      <a:off x="0" y="0"/>
+                      <a:ext cx="885349" cy="549910"/>
+                    </a:xfrm>
+                    <a:prstGeom prst="rect">
+                      <a:avLst/>
+                    </a:prstGeom>
+                  </pic:spPr>
+                </pic:pic>
+              </a:graphicData>
+            </a:graphic>
+            <wp14:sizeRelH relativeFrom="margin">
+              <wp14:pctWidth>0</wp14:pctWidth>
+            </wp14:sizeRelH>
+            <wp14:sizeRelV relativeFrom="margin">
+              <wp14:pctHeight>0</wp14:pctHeight>
+            </wp14:sizeRelV>
+          </wp:anchor>
+        </w:drawing>
+      </w:r>
+    </w:p>
+    <w:p>
+      <w:pPr>
+        <w:autoSpaceDE w:val="0"/>
+        <w:autoSpaceDN w:val="0"/>
+        <w:adjustRightInd w:val="0"/>
+        <w:spacing w:after="0" w:line="240" w:lineRule="auto"/>
+        <w:rPr>
+          <w:rFonts w:ascii="Times New Roman" w:hAnsi="Times New Roman" w:cs="Times New Roman"/>
+          <w:b/>
+          <w:bCs/>
+          <w:sz w:val="34"/>
+          <w:szCs w:val="34"/>
+          <w:lang w:val="en-US"/>
+        </w:rPr>
+        <w:sectPr>
+          <w:pgSz w:w="15840" w:h="12240" w:orient="landscape"/>
+          <w:pgMar w:top="1701" w:right="1418" w:bottom="1701" w:left="1418" w:header="709" w:footer="709" w:gutter="0"/>
+          <w:cols w:space="708"/>
+          <w:docGrid w:linePitch="360"/>
+        </w:sectPr>
+      </w:pPr>
+    </w:p>
+    <w:p>
+      <w:pPr>
+        <w:autoSpaceDE w:val="0"/>
+        <w:autoSpaceDN w:val="0"/>
+        <w:adjustRightInd w:val="0"/>
+        <w:spacing w:after="0" w:line="240" w:lineRule="auto"/>
+        <w:rPr>
+          <w:rFonts w:ascii="Times New Roman" w:hAnsi="Times New Roman" w:cs="Times New Roman"/>
+          <w:b/>
+          <w:bCs/>
+          <w:sz w:val="34"/>
+          <w:szCs w:val="34"/>
+          <w:lang w:val="en-US"/>
+        </w:rPr>
+      </w:pPr>
+    </w:p>
+    <w:p>
+      <w:pPr>
+        <w:autoSpaceDE w:val="0"/>
+        <w:autoSpaceDN w:val="0"/>
+        <w:adjustRightInd w:val="0"/>
+        <w:spacing w:after="0" w:line="240" w:lineRule="auto"/>
+        <w:rPr>
+          <w:rFonts w:ascii="Times New Roman" w:hAnsi="Times New Roman" w:cs="Times New Roman"/>
+          <w:b/>
+          <w:bCs/>
+          <w:sz w:val="34"/>
+          <w:szCs w:val="34"/>
+          <w:lang w:val="en-US"/>
+        </w:rPr>
+      </w:pPr>
+    </w:p>
+    <w:p>
+      <w:pPr>
+        <w:autoSpaceDE w:val="0"/>
+        <w:autoSpaceDN w:val="0"/>
+        <w:adjustRightInd w:val="0"/>
+        <w:spacing w:after="0" w:line="240" w:lineRule="auto"/>
+        <w:rPr>
+          <w:rFonts w:ascii="Times New Roman" w:hAnsi="Times New Roman" w:cs="Times New Roman"/>
+          <w:b/>
+          <w:bCs/>
+          <w:sz w:val="34"/>
+          <w:szCs w:val="34"/>
+          <w:lang w:val="en-US"/>
+        </w:rPr>
+      </w:pPr>
       <w:r>
         <w:rPr>
           <w:rFonts w:ascii="Times New Roman" w:hAnsi="Times New Roman" w:cs="Times New Roman"/>
@@ -459,18 +4641,7 @@
           <w:szCs w:val="34"/>
           <w:lang w:val="en-US"/>
         </w:rPr>
-        <w:t xml:space="preserve">Canva, StarUML,Psint, </w:t>
-      </w:r>
-      <w:r>
-        <w:rPr>
-          <w:rFonts w:ascii="Times New Roman" w:hAnsi="Times New Roman" w:cs="Times New Roman"/>
-          <w:b/>
-          <w:bCs/>
-          <w:sz w:val="34"/>
-          <w:szCs w:val="34"/>
-          <w:lang w:val="en-US"/>
-        </w:rPr>
-        <w:t xml:space="preserve">Visual studio Code, </w:t>
+        <w:t xml:space="preserve">Canva, StarUML,Psint, Visual studio Code, </w:t>
       </w:r>
       <w:r>
         <w:rPr>
@@ -551,18 +4722,7 @@
           <w:szCs w:val="34"/>
           <w:lang w:val="en-US"/>
         </w:rPr>
-        <w:t xml:space="preserve">Whasapt, gmail, meet, slai, traductor parlante, </w:t>
-      </w:r>
-      <w:r>
-        <w:rPr>
-          <w:rFonts w:ascii="Times New Roman" w:hAnsi="Times New Roman" w:cs="Times New Roman"/>
-          <w:b/>
-          <w:bCs/>
-          <w:sz w:val="34"/>
-          <w:szCs w:val="34"/>
-          <w:lang w:val="en-US"/>
-        </w:rPr>
-        <w:t xml:space="preserve"> youglish, </w:t>
+        <w:t xml:space="preserve">Whasapt, gmail, meet, slai, traductor parlante,  youglish, </w:t>
       </w:r>
     </w:p>
     <w:p>
@@ -591,8 +4751,6 @@
         </w:rPr>
         <w:t>Anki, APP americanEnslishPronunciation</w:t>
       </w:r>
-      <w:bookmarkStart w:id="0" w:name="_GoBack"/>
-      <w:bookmarkEnd w:id="0"/>
     </w:p>
     <w:p>
       <w:pPr>
@@ -860,7 +5018,7 @@
           <w:color w:val="202124"/>
           <w:sz w:val="42"/>
           <w:szCs w:val="42"/>
-          <w:lang w:eastAsia="es-CO"/>
+          <w:lang w:val="en-US" w:eastAsia="es-CO"/>
         </w:rPr>
       </w:pPr>
       <w:r>
@@ -952,587 +5110,6 @@
           <w:szCs w:val="34"/>
           <w:lang w:val="en-US"/>
         </w:rPr>
-        <w:sectPr>
-          <w:pgSz w:w="12240" w:h="15840"/>
-          <w:pgMar w:top="1417" w:right="1701" w:bottom="1417" w:left="1701" w:header="708" w:footer="708" w:gutter="0"/>
-          <w:cols w:space="708"/>
-          <w:docGrid w:linePitch="360"/>
-        </w:sectPr>
-      </w:pPr>
-    </w:p>
-    <w:p>
-      <w:pPr>
-        <w:autoSpaceDE w:val="0"/>
-        <w:autoSpaceDN w:val="0"/>
-        <w:adjustRightInd w:val="0"/>
-        <w:spacing w:after="0" w:line="240" w:lineRule="auto"/>
-        <w:rPr>
-          <w:rFonts w:ascii="Times New Roman" w:hAnsi="Times New Roman" w:cs="Times New Roman"/>
-          <w:b/>
-          <w:bCs/>
-          <w:sz w:val="34"/>
-          <w:szCs w:val="34"/>
-          <w:lang w:val="en-US"/>
-        </w:rPr>
-      </w:pPr>
-    </w:p>
-    <w:p>
-      <w:pPr>
-        <w:autoSpaceDE w:val="0"/>
-        <w:autoSpaceDN w:val="0"/>
-        <w:adjustRightInd w:val="0"/>
-        <w:spacing w:after="0" w:line="240" w:lineRule="auto"/>
-        <w:rPr>
-          <w:rFonts w:ascii="Times New Roman" w:hAnsi="Times New Roman" w:cs="Times New Roman"/>
-          <w:b/>
-          <w:bCs/>
-          <w:sz w:val="34"/>
-          <w:szCs w:val="34"/>
-          <w:lang w:val="en-US"/>
-        </w:rPr>
-      </w:pPr>
-    </w:p>
-    <w:p>
-      <w:pPr>
-        <w:autoSpaceDE w:val="0"/>
-        <w:autoSpaceDN w:val="0"/>
-        <w:adjustRightInd w:val="0"/>
-        <w:spacing w:after="0" w:line="240" w:lineRule="auto"/>
-        <w:rPr>
-          <w:rFonts w:ascii="Times New Roman" w:hAnsi="Times New Roman" w:cs="Times New Roman"/>
-          <w:b/>
-          <w:bCs/>
-          <w:sz w:val="34"/>
-          <w:szCs w:val="34"/>
-          <w:lang w:val="en-US"/>
-        </w:rPr>
-      </w:pPr>
-    </w:p>
-    <w:p>
-      <w:pPr>
-        <w:autoSpaceDE w:val="0"/>
-        <w:autoSpaceDN w:val="0"/>
-        <w:adjustRightInd w:val="0"/>
-        <w:spacing w:after="0" w:line="240" w:lineRule="auto"/>
-        <w:rPr>
-          <w:rFonts w:ascii="Times New Roman" w:hAnsi="Times New Roman" w:cs="Times New Roman"/>
-          <w:b/>
-          <w:bCs/>
-          <w:sz w:val="34"/>
-          <w:szCs w:val="34"/>
-          <w:lang w:val="en-US"/>
-        </w:rPr>
-      </w:pPr>
-    </w:p>
-    <w:p>
-      <w:pPr>
-        <w:autoSpaceDE w:val="0"/>
-        <w:autoSpaceDN w:val="0"/>
-        <w:adjustRightInd w:val="0"/>
-        <w:spacing w:after="0" w:line="240" w:lineRule="auto"/>
-        <w:rPr>
-          <w:rFonts w:ascii="Times New Roman" w:hAnsi="Times New Roman" w:cs="Times New Roman"/>
-          <w:b/>
-          <w:bCs/>
-          <w:sz w:val="34"/>
-          <w:szCs w:val="34"/>
-          <w:lang w:val="en-US"/>
-        </w:rPr>
-      </w:pPr>
-    </w:p>
-    <w:p>
-      <w:pPr>
-        <w:autoSpaceDE w:val="0"/>
-        <w:autoSpaceDN w:val="0"/>
-        <w:adjustRightInd w:val="0"/>
-        <w:spacing w:after="0" w:line="240" w:lineRule="auto"/>
-        <w:rPr>
-          <w:rFonts w:ascii="Times New Roman" w:hAnsi="Times New Roman" w:cs="Times New Roman"/>
-          <w:b/>
-          <w:bCs/>
-          <w:sz w:val="34"/>
-          <w:szCs w:val="34"/>
-          <w:lang w:val="en-US"/>
-        </w:rPr>
-      </w:pPr>
-    </w:p>
-    <w:p>
-      <w:pPr>
-        <w:autoSpaceDE w:val="0"/>
-        <w:autoSpaceDN w:val="0"/>
-        <w:adjustRightInd w:val="0"/>
-        <w:spacing w:after="0" w:line="240" w:lineRule="auto"/>
-        <w:rPr>
-          <w:rFonts w:ascii="Times New Roman" w:hAnsi="Times New Roman" w:cs="Times New Roman"/>
-          <w:b/>
-          <w:bCs/>
-          <w:sz w:val="34"/>
-          <w:szCs w:val="34"/>
-          <w:lang w:val="en-US"/>
-        </w:rPr>
-      </w:pPr>
-      <w:r>
-        <w:rPr>
-          <w:rFonts w:ascii="Times New Roman" w:hAnsi="Times New Roman" w:cs="Times New Roman"/>
-          <w:b/>
-          <w:bCs/>
-          <w:noProof/>
-          <w:sz w:val="34"/>
-          <w:szCs w:val="34"/>
-          <w:lang w:eastAsia="es-CO"/>
-        </w:rPr>
-        <mc:AlternateContent>
-          <mc:Choice Requires="wps">
-            <w:drawing>
-              <wp:anchor distT="0" distB="0" distL="114300" distR="114300" simplePos="0" relativeHeight="251659264" behindDoc="0" locked="0" layoutInCell="1" allowOverlap="1" wp14:anchorId="0FD61237" wp14:editId="5E6E74E1">
-                <wp:simplePos x="0" y="0"/>
-                <wp:positionH relativeFrom="column">
-                  <wp:posOffset>2559462</wp:posOffset>
-                </wp:positionH>
-                <wp:positionV relativeFrom="paragraph">
-                  <wp:posOffset>181593</wp:posOffset>
-                </wp:positionV>
-                <wp:extent cx="2108886" cy="766119"/>
-                <wp:effectExtent l="0" t="0" r="24765" b="15240"/>
-                <wp:wrapNone/>
-                <wp:docPr id="2" name="Cuadro de texto 2"/>
-                <wp:cNvGraphicFramePr/>
-                <a:graphic xmlns:a="http://schemas.openxmlformats.org/drawingml/2006/main">
-                  <a:graphicData uri="http://schemas.microsoft.com/office/word/2010/wordprocessingShape">
-                    <wps:wsp>
-                      <wps:cNvSpPr txBox="1"/>
-                      <wps:spPr>
-                        <a:xfrm>
-                          <a:off x="0" y="0"/>
-                          <a:ext cx="2108886" cy="766119"/>
-                        </a:xfrm>
-                        <a:prstGeom prst="rect">
-                          <a:avLst/>
-                        </a:prstGeom>
-                        <a:solidFill>
-                          <a:schemeClr val="lt1"/>
-                        </a:solidFill>
-                        <a:ln w="6350">
-                          <a:solidFill>
-                            <a:prstClr val="black"/>
-                          </a:solidFill>
-                        </a:ln>
-                        <a:effectLst/>
-                      </wps:spPr>
-                      <wps:style>
-                        <a:lnRef idx="0">
-                          <a:schemeClr val="accent1"/>
-                        </a:lnRef>
-                        <a:fillRef idx="0">
-                          <a:schemeClr val="accent1"/>
-                        </a:fillRef>
-                        <a:effectRef idx="0">
-                          <a:schemeClr val="accent1"/>
-                        </a:effectRef>
-                        <a:fontRef idx="minor">
-                          <a:schemeClr val="dk1"/>
-                        </a:fontRef>
-                      </wps:style>
-                      <wps:txbx>
-                        <w:txbxContent>
-                          <w:p>
-                            <w:pPr>
-                              <w:pStyle w:val="Default"/>
-                            </w:pPr>
-                          </w:p>
-                          <w:p>
-                            <w:pPr>
-                              <w:pStyle w:val="Default"/>
-                              <w:jc w:val="center"/>
-                              <w:rPr>
-                                <w:sz w:val="20"/>
-                                <w:szCs w:val="20"/>
-                              </w:rPr>
-                            </w:pPr>
-                            <w:r>
-                              <w:rPr>
-                                <w:b/>
-                                <w:bCs/>
-                                <w:i/>
-                                <w:iCs/>
-                                <w:sz w:val="20"/>
-                                <w:szCs w:val="20"/>
-                              </w:rPr>
-                              <w:t xml:space="preserve">Personal Learning Environment </w:t>
-                            </w:r>
-                            <w:r>
-                              <w:rPr>
-                                <w:b/>
-                                <w:bCs/>
-                                <w:sz w:val="20"/>
-                                <w:szCs w:val="20"/>
-                              </w:rPr>
-                              <w:t>PLE</w:t>
-                            </w:r>
-                          </w:p>
-                          <w:p/>
-                        </w:txbxContent>
-                      </wps:txbx>
-                      <wps:bodyPr rot="0" spcFirstLastPara="0" vertOverflow="overflow" horzOverflow="overflow" vert="horz" wrap="square" lIns="91440" tIns="45720" rIns="91440" bIns="45720" numCol="1" spcCol="0" rtlCol="0" fromWordArt="0" anchor="t" anchorCtr="0" forceAA="0" compatLnSpc="1">
-                        <a:prstTxWarp prst="textNoShape">
-                          <a:avLst/>
-                        </a:prstTxWarp>
-                        <a:noAutofit/>
-                      </wps:bodyPr>
-                    </wps:wsp>
-                  </a:graphicData>
-                </a:graphic>
-                <wp14:sizeRelH relativeFrom="margin">
-                  <wp14:pctWidth>0</wp14:pctWidth>
-                </wp14:sizeRelH>
-              </wp:anchor>
-            </w:drawing>
-          </mc:Choice>
-          <mc:Fallback>
-            <w:pict>
-              <v:shapetype w14:anchorId="0FD61237" id="_x0000_t202" coordsize="21600,21600" o:spt="202" path="m,l,21600r21600,l21600,xe">
-                <v:stroke joinstyle="miter"/>
-                <v:path gradientshapeok="t" o:connecttype="rect"/>
-              </v:shapetype>
-              <v:shape id="Cuadro de texto 2" o:spid="_x0000_s1026" type="#_x0000_t202" style="position:absolute;margin-left:201.55pt;margin-top:14.3pt;width:166.05pt;height:60.3pt;z-index:251659264;visibility:visible;mso-wrap-style:square;mso-width-percent:0;mso-wrap-distance-left:9pt;mso-wrap-distance-top:0;mso-wrap-distance-right:9pt;mso-wrap-distance-bottom:0;mso-position-horizontal:absolute;mso-position-horizontal-relative:text;mso-position-vertical:absolute;mso-position-vertical-relative:text;mso-width-percent:0;mso-width-relative:margin;v-text-anchor:top" o:gfxdata="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" fillcolor="white [3201]" strokeweight=".5pt">
-                <v:textbox>
-                  <w:txbxContent>
-                    <w:p>
-                      <w:pPr>
-                        <w:pStyle w:val="Default"/>
-                      </w:pPr>
-                    </w:p>
-                    <w:p>
-                      <w:pPr>
-                        <w:pStyle w:val="Default"/>
-                        <w:jc w:val="center"/>
-                        <w:rPr>
-                          <w:sz w:val="20"/>
-                          <w:szCs w:val="20"/>
-                        </w:rPr>
-                      </w:pPr>
-                      <w:r>
-                        <w:rPr>
-                          <w:b/>
-                          <w:bCs/>
-                          <w:i/>
-                          <w:iCs/>
-                          <w:sz w:val="20"/>
-                          <w:szCs w:val="20"/>
-                        </w:rPr>
-                        <w:t xml:space="preserve">Personal Learning Environment </w:t>
-                      </w:r>
-                      <w:r>
-                        <w:rPr>
-                          <w:b/>
-                          <w:bCs/>
-                          <w:sz w:val="20"/>
-                          <w:szCs w:val="20"/>
-                        </w:rPr>
-                        <w:t>PLE</w:t>
-                      </w:r>
-                    </w:p>
-                    <w:p/>
-                  </w:txbxContent>
-                </v:textbox>
-              </v:shape>
-            </w:pict>
-          </mc:Fallback>
-        </mc:AlternateContent>
-      </w:r>
-    </w:p>
-    <w:p>
-      <w:pPr>
-        <w:autoSpaceDE w:val="0"/>
-        <w:autoSpaceDN w:val="0"/>
-        <w:adjustRightInd w:val="0"/>
-        <w:spacing w:after="0" w:line="240" w:lineRule="auto"/>
-        <w:rPr>
-          <w:rFonts w:ascii="Times New Roman" w:hAnsi="Times New Roman" w:cs="Times New Roman"/>
-          <w:b/>
-          <w:bCs/>
-          <w:sz w:val="34"/>
-          <w:szCs w:val="34"/>
-          <w:lang w:val="en-US"/>
-        </w:rPr>
-      </w:pPr>
-    </w:p>
-    <w:p>
-      <w:pPr>
-        <w:autoSpaceDE w:val="0"/>
-        <w:autoSpaceDN w:val="0"/>
-        <w:adjustRightInd w:val="0"/>
-        <w:spacing w:after="0" w:line="240" w:lineRule="auto"/>
-        <w:rPr>
-          <w:rFonts w:ascii="Times New Roman" w:hAnsi="Times New Roman" w:cs="Times New Roman"/>
-          <w:b/>
-          <w:bCs/>
-          <w:sz w:val="34"/>
-          <w:szCs w:val="34"/>
-          <w:lang w:val="en-US"/>
-        </w:rPr>
-      </w:pPr>
-    </w:p>
-    <w:p>
-      <w:pPr>
-        <w:autoSpaceDE w:val="0"/>
-        <w:autoSpaceDN w:val="0"/>
-        <w:adjustRightInd w:val="0"/>
-        <w:spacing w:after="0" w:line="240" w:lineRule="auto"/>
-        <w:rPr>
-          <w:rFonts w:ascii="Times New Roman" w:hAnsi="Times New Roman" w:cs="Times New Roman"/>
-          <w:b/>
-          <w:bCs/>
-          <w:sz w:val="34"/>
-          <w:szCs w:val="34"/>
-          <w:lang w:val="en-US"/>
-        </w:rPr>
-      </w:pPr>
-    </w:p>
-    <w:p>
-      <w:pPr>
-        <w:autoSpaceDE w:val="0"/>
-        <w:autoSpaceDN w:val="0"/>
-        <w:adjustRightInd w:val="0"/>
-        <w:spacing w:after="0" w:line="240" w:lineRule="auto"/>
-        <w:rPr>
-          <w:rFonts w:ascii="Times New Roman" w:hAnsi="Times New Roman" w:cs="Times New Roman"/>
-          <w:b/>
-          <w:bCs/>
-          <w:sz w:val="34"/>
-          <w:szCs w:val="34"/>
-          <w:lang w:val="en-US"/>
-        </w:rPr>
-      </w:pPr>
-    </w:p>
-    <w:p>
-      <w:pPr>
-        <w:autoSpaceDE w:val="0"/>
-        <w:autoSpaceDN w:val="0"/>
-        <w:adjustRightInd w:val="0"/>
-        <w:spacing w:after="0" w:line="240" w:lineRule="auto"/>
-        <w:rPr>
-          <w:rFonts w:ascii="Times New Roman" w:hAnsi="Times New Roman" w:cs="Times New Roman"/>
-          <w:b/>
-          <w:bCs/>
-          <w:sz w:val="34"/>
-          <w:szCs w:val="34"/>
-          <w:lang w:val="en-US"/>
-        </w:rPr>
-      </w:pPr>
-    </w:p>
-    <w:p>
-      <w:pPr>
-        <w:autoSpaceDE w:val="0"/>
-        <w:autoSpaceDN w:val="0"/>
-        <w:adjustRightInd w:val="0"/>
-        <w:spacing w:after="0" w:line="240" w:lineRule="auto"/>
-        <w:rPr>
-          <w:rFonts w:ascii="Times New Roman" w:hAnsi="Times New Roman" w:cs="Times New Roman"/>
-          <w:b/>
-          <w:bCs/>
-          <w:sz w:val="34"/>
-          <w:szCs w:val="34"/>
-          <w:lang w:val="en-US"/>
-        </w:rPr>
-      </w:pPr>
-    </w:p>
-    <w:p>
-      <w:pPr>
-        <w:autoSpaceDE w:val="0"/>
-        <w:autoSpaceDN w:val="0"/>
-        <w:adjustRightInd w:val="0"/>
-        <w:spacing w:after="0" w:line="240" w:lineRule="auto"/>
-        <w:rPr>
-          <w:rFonts w:ascii="Times New Roman" w:hAnsi="Times New Roman" w:cs="Times New Roman"/>
-          <w:b/>
-          <w:bCs/>
-          <w:sz w:val="34"/>
-          <w:szCs w:val="34"/>
-          <w:lang w:val="en-US"/>
-        </w:rPr>
-      </w:pPr>
-    </w:p>
-    <w:p>
-      <w:pPr>
-        <w:autoSpaceDE w:val="0"/>
-        <w:autoSpaceDN w:val="0"/>
-        <w:adjustRightInd w:val="0"/>
-        <w:spacing w:after="0" w:line="240" w:lineRule="auto"/>
-        <w:rPr>
-          <w:rFonts w:ascii="Times New Roman" w:hAnsi="Times New Roman" w:cs="Times New Roman"/>
-          <w:b/>
-          <w:bCs/>
-          <w:sz w:val="34"/>
-          <w:szCs w:val="34"/>
-          <w:lang w:val="en-US"/>
-        </w:rPr>
-      </w:pPr>
-    </w:p>
-    <w:p>
-      <w:pPr>
-        <w:autoSpaceDE w:val="0"/>
-        <w:autoSpaceDN w:val="0"/>
-        <w:adjustRightInd w:val="0"/>
-        <w:spacing w:after="0" w:line="240" w:lineRule="auto"/>
-        <w:rPr>
-          <w:rFonts w:ascii="Times New Roman" w:hAnsi="Times New Roman" w:cs="Times New Roman"/>
-          <w:b/>
-          <w:bCs/>
-          <w:sz w:val="34"/>
-          <w:szCs w:val="34"/>
-          <w:lang w:val="en-US"/>
-        </w:rPr>
-      </w:pPr>
-    </w:p>
-    <w:p>
-      <w:pPr>
-        <w:autoSpaceDE w:val="0"/>
-        <w:autoSpaceDN w:val="0"/>
-        <w:adjustRightInd w:val="0"/>
-        <w:spacing w:after="0" w:line="240" w:lineRule="auto"/>
-        <w:rPr>
-          <w:rFonts w:ascii="Times New Roman" w:hAnsi="Times New Roman" w:cs="Times New Roman"/>
-          <w:b/>
-          <w:bCs/>
-          <w:sz w:val="34"/>
-          <w:szCs w:val="34"/>
-          <w:lang w:val="en-US"/>
-        </w:rPr>
-      </w:pPr>
-    </w:p>
-    <w:p>
-      <w:pPr>
-        <w:autoSpaceDE w:val="0"/>
-        <w:autoSpaceDN w:val="0"/>
-        <w:adjustRightInd w:val="0"/>
-        <w:spacing w:after="0" w:line="240" w:lineRule="auto"/>
-        <w:rPr>
-          <w:rFonts w:ascii="Times New Roman" w:hAnsi="Times New Roman" w:cs="Times New Roman"/>
-          <w:b/>
-          <w:bCs/>
-          <w:sz w:val="34"/>
-          <w:szCs w:val="34"/>
-          <w:lang w:val="en-US"/>
-        </w:rPr>
-      </w:pPr>
-    </w:p>
-    <w:p>
-      <w:pPr>
-        <w:autoSpaceDE w:val="0"/>
-        <w:autoSpaceDN w:val="0"/>
-        <w:adjustRightInd w:val="0"/>
-        <w:spacing w:after="0" w:line="240" w:lineRule="auto"/>
-        <w:rPr>
-          <w:rFonts w:ascii="Times New Roman" w:hAnsi="Times New Roman" w:cs="Times New Roman"/>
-          <w:b/>
-          <w:bCs/>
-          <w:sz w:val="34"/>
-          <w:szCs w:val="34"/>
-          <w:lang w:val="en-US"/>
-        </w:rPr>
-      </w:pPr>
-    </w:p>
-    <w:p>
-      <w:pPr>
-        <w:autoSpaceDE w:val="0"/>
-        <w:autoSpaceDN w:val="0"/>
-        <w:adjustRightInd w:val="0"/>
-        <w:spacing w:after="0" w:line="240" w:lineRule="auto"/>
-        <w:rPr>
-          <w:rFonts w:ascii="Times New Roman" w:hAnsi="Times New Roman" w:cs="Times New Roman"/>
-          <w:b/>
-          <w:bCs/>
-          <w:sz w:val="34"/>
-          <w:szCs w:val="34"/>
-          <w:lang w:val="en-US"/>
-        </w:rPr>
-      </w:pPr>
-    </w:p>
-    <w:p>
-      <w:pPr>
-        <w:autoSpaceDE w:val="0"/>
-        <w:autoSpaceDN w:val="0"/>
-        <w:adjustRightInd w:val="0"/>
-        <w:spacing w:after="0" w:line="240" w:lineRule="auto"/>
-        <w:rPr>
-          <w:rFonts w:ascii="Times New Roman" w:hAnsi="Times New Roman" w:cs="Times New Roman"/>
-          <w:b/>
-          <w:bCs/>
-          <w:sz w:val="34"/>
-          <w:szCs w:val="34"/>
-          <w:lang w:val="en-US"/>
-        </w:rPr>
-      </w:pPr>
-    </w:p>
-    <w:p>
-      <w:pPr>
-        <w:autoSpaceDE w:val="0"/>
-        <w:autoSpaceDN w:val="0"/>
-        <w:adjustRightInd w:val="0"/>
-        <w:spacing w:after="0" w:line="240" w:lineRule="auto"/>
-        <w:rPr>
-          <w:rFonts w:ascii="Times New Roman" w:hAnsi="Times New Roman" w:cs="Times New Roman"/>
-          <w:b/>
-          <w:bCs/>
-          <w:sz w:val="34"/>
-          <w:szCs w:val="34"/>
-          <w:lang w:val="en-US"/>
-        </w:rPr>
-      </w:pPr>
-    </w:p>
-    <w:p>
-      <w:pPr>
-        <w:autoSpaceDE w:val="0"/>
-        <w:autoSpaceDN w:val="0"/>
-        <w:adjustRightInd w:val="0"/>
-        <w:spacing w:after="0" w:line="240" w:lineRule="auto"/>
-        <w:rPr>
-          <w:rFonts w:ascii="Times New Roman" w:hAnsi="Times New Roman" w:cs="Times New Roman"/>
-          <w:b/>
-          <w:bCs/>
-          <w:sz w:val="34"/>
-          <w:szCs w:val="34"/>
-          <w:lang w:val="en-US"/>
-        </w:rPr>
-        <w:sectPr>
-          <w:pgSz w:w="15840" w:h="12240" w:orient="landscape"/>
-          <w:pgMar w:top="1701" w:right="1418" w:bottom="1701" w:left="1418" w:header="709" w:footer="709" w:gutter="0"/>
-          <w:cols w:space="708"/>
-          <w:docGrid w:linePitch="360"/>
-        </w:sectPr>
-      </w:pPr>
-    </w:p>
-    <w:p>
-      <w:pPr>
-        <w:autoSpaceDE w:val="0"/>
-        <w:autoSpaceDN w:val="0"/>
-        <w:adjustRightInd w:val="0"/>
-        <w:spacing w:after="0" w:line="240" w:lineRule="auto"/>
-        <w:rPr>
-          <w:rFonts w:ascii="Times New Roman" w:hAnsi="Times New Roman" w:cs="Times New Roman"/>
-          <w:b/>
-          <w:bCs/>
-          <w:sz w:val="34"/>
-          <w:szCs w:val="34"/>
-          <w:lang w:val="en-US"/>
-        </w:rPr>
-      </w:pPr>
-    </w:p>
-    <w:p>
-      <w:pPr>
-        <w:autoSpaceDE w:val="0"/>
-        <w:autoSpaceDN w:val="0"/>
-        <w:adjustRightInd w:val="0"/>
-        <w:spacing w:after="0" w:line="240" w:lineRule="auto"/>
-        <w:rPr>
-          <w:rFonts w:ascii="Times New Roman" w:hAnsi="Times New Roman" w:cs="Times New Roman"/>
-          <w:b/>
-          <w:bCs/>
-          <w:sz w:val="34"/>
-          <w:szCs w:val="34"/>
-          <w:lang w:val="en-US"/>
-        </w:rPr>
       </w:pPr>
     </w:p>
     <w:p>
@@ -1663,7 +5240,17 @@
           <w:szCs w:val="24"/>
           <w:lang w:val="en-US"/>
         </w:rPr>
-        <w:t>(PLE) in the context of higher education, which is used as a means of transforming foreign</w:t>
+        <w:t xml:space="preserve">(PLE) in the context of higher education, which is used as a means of </w:t>
+      </w:r>
+      <w:r>
+        <w:rPr>
+          <w:rFonts w:ascii="Times New Roman" w:hAnsi="Times New Roman" w:cs="Times New Roman"/>
+          <w:sz w:val="24"/>
+          <w:szCs w:val="24"/>
+          <w:lang w:val="en-US"/>
+        </w:rPr>
+        <w:lastRenderedPageBreak/>
+        <w:t>transforming foreign</w:t>
       </w:r>
       <w:r>
         <w:rPr>
@@ -2874,7 +6461,17 @@
           <w:szCs w:val="24"/>
           <w:lang w:val="en-US"/>
         </w:rPr>
-        <w:t>an active student participation, can take various forms and provide interactive environments. It offers</w:t>
+        <w:t xml:space="preserve">an active student participation, can take various </w:t>
+      </w:r>
+      <w:r>
+        <w:rPr>
+          <w:rFonts w:ascii="Times New Roman" w:hAnsi="Times New Roman" w:cs="Times New Roman"/>
+          <w:sz w:val="24"/>
+          <w:szCs w:val="24"/>
+          <w:lang w:val="en-US"/>
+        </w:rPr>
+        <w:lastRenderedPageBreak/>
+        <w:t>forms and provide interactive environments. It offers</w:t>
       </w:r>
       <w:r>
         <w:rPr>

</xml_diff>